<commit_message>
Cuaderno tema 6 y guía tema 10
Cuaderno tema 6 listo y guía tema 10 lista
</commit_message>
<xml_diff>
--- a/fuentes/contenidos/grado06/guion06/MA_06_06_CO.docx
+++ b/fuentes/contenidos/grado06/guion06/MA_06_06_CO.docx
@@ -628,7 +628,35 @@
               <w:rPr>
                 <w:highlight w:val="yellow"/>
               </w:rPr>
-              <w:t>Las operaciones entre fracciones tienen aplicaciones en muchos contextos cotidianos; por ejemplo, determinar porciones, averiguar distancias, reconocer tiempos, hallar diferencias, entre otras. Estudiar estos algoritmos y aplicarlos es una habilidad importante en el desarrollo de las matemáticas.</w:t>
+              <w:t>Las operaciones entre fracciones tienen aplicaciones en muchos contextos cotidianos</w:t>
+            </w:r>
+            <w:ins w:id="0" w:author="mercyranjel" w:date="2015-12-03T13:16:00Z">
+              <w:r>
+                <w:rPr>
+                  <w:highlight w:val="yellow"/>
+                </w:rPr>
+                <w:t>,</w:t>
+              </w:r>
+            </w:ins>
+            <w:r>
+              <w:rPr>
+                <w:highlight w:val="yellow"/>
+              </w:rPr>
+              <w:t xml:space="preserve"> por ejemplo, determinar porciones, averiguar distancias, reconocer tiempos, hallar diferencias, entre otras. Estudiar estos algoritmos y aplicarlos es una habilidad importante en el desarrollo de las </w:t>
+            </w:r>
+            <w:ins w:id="1" w:author="mercyranjel" w:date="2015-12-03T13:16:00Z">
+              <w:r>
+                <w:rPr>
+                  <w:highlight w:val="yellow"/>
+                </w:rPr>
+                <w:t>M</w:t>
+              </w:r>
+            </w:ins>
+            <w:r>
+              <w:rPr>
+                <w:highlight w:val="yellow"/>
+              </w:rPr>
+              <w:t>atemáticas.</w:t>
             </w:r>
           </w:p>
         </w:tc>
@@ -861,10 +889,16 @@
             </w:pPr>
             <w:r>
               <w:rPr>
-                <w:szCs w:val="24"/>
-                <w:lang w:val="es-ES_tradnl"/>
-              </w:rPr>
-              <w:t xml:space="preserve">Collage de imágenes de: 5 cuadernos, cumpleaños 12 y reloj marcando ½ hora. </w:t>
+                <w:i/>
+              </w:rPr>
+              <w:t>Collage</w:t>
+            </w:r>
+            <w:r>
+              <w:rPr>
+                <w:szCs w:val="24"/>
+                <w:lang w:val="es-ES_tradnl"/>
+              </w:rPr>
+              <w:t xml:space="preserve"> de imágenes de: 5 cuadernos, cumpleaños 12 y reloj marcando ½ hora. </w:t>
             </w:r>
           </w:p>
           <w:p>
@@ -925,7 +959,7 @@
               </w:rPr>
               <w:lastRenderedPageBreak/>
               <w:drawing>
-                <wp:inline distT="0" distB="0" distL="0" distR="0" wp14:anchorId="61F51F2A" wp14:editId="4AB48E89">
+                <wp:inline distT="0" distB="0" distL="0" distR="0" wp14:anchorId="5E0CE8F1" wp14:editId="305149BB">
                   <wp:extent cx="3033392" cy="1695171"/>
                   <wp:effectExtent l="0" t="0" r="0" b="635"/>
                   <wp:docPr id="6" name="Imagen 5"/>
@@ -984,43 +1018,7 @@
                 <w:lang w:val="es-ES_tradnl"/>
               </w:rPr>
               <w:lastRenderedPageBreak/>
-              <w:t xml:space="preserve">Código </w:t>
-            </w:r>
-            <w:proofErr w:type="spellStart"/>
-            <w:r>
-              <w:rPr>
-                <w:b/>
-                <w:szCs w:val="24"/>
-                <w:lang w:val="es-ES_tradnl"/>
-              </w:rPr>
-              <w:t>Shutterstock</w:t>
-            </w:r>
-            <w:proofErr w:type="spellEnd"/>
-            <w:r>
-              <w:rPr>
-                <w:b/>
-                <w:szCs w:val="24"/>
-                <w:lang w:val="es-ES_tradnl"/>
-              </w:rPr>
-              <w:t xml:space="preserve"> (o URL o la ruta en </w:t>
-            </w:r>
-            <w:proofErr w:type="spellStart"/>
-            <w:r>
-              <w:rPr>
-                <w:b/>
-                <w:szCs w:val="24"/>
-                <w:lang w:val="es-ES_tradnl"/>
-              </w:rPr>
-              <w:t>AulaPlaneta</w:t>
-            </w:r>
-            <w:proofErr w:type="spellEnd"/>
-            <w:r>
-              <w:rPr>
-                <w:b/>
-                <w:szCs w:val="24"/>
-                <w:lang w:val="es-ES_tradnl"/>
-              </w:rPr>
-              <w:t>)</w:t>
+              <w:t>Código Shutterstock (o URL o la ruta en AulaPlaneta)</w:t>
             </w:r>
           </w:p>
         </w:tc>
@@ -1141,7 +1139,7 @@
         <w:pStyle w:val="TextoPLANETA"/>
       </w:pPr>
       <w:r>
-        <w:t xml:space="preserve">Al igual que en los números naturales, en muchos de los contextos en los cuales se involucra el concepto de fracción es necesario </w:t>
+        <w:t xml:space="preserve">Al igual que en los números naturales, en muchos contextos en los cuales se involucra el concepto de fracción es necesario </w:t>
       </w:r>
       <w:r>
         <w:t>plantear y resolver operaciones.</w:t>
@@ -1265,7 +1263,7 @@
                 <w:lang w:val="es-ES" w:eastAsia="es-ES"/>
               </w:rPr>
               <w:drawing>
-                <wp:inline distT="0" distB="0" distL="0" distR="0" wp14:anchorId="1B38E69D" wp14:editId="3C2B52A1">
+                <wp:inline distT="0" distB="0" distL="0" distR="0" wp14:anchorId="39865F27" wp14:editId="72FD3B4C">
                   <wp:extent cx="564515" cy="397510"/>
                   <wp:effectExtent l="0" t="0" r="6985" b="2540"/>
                   <wp:docPr id="36" name="Imagen 36" descr="https://latex.codecogs.com/gif.latex?%5Cfn_jvn%20%5Clarge%20a%3D%5Cfrac%7Ba%7D%7B1%7D"/>
@@ -1387,6 +1385,11 @@
       <w:r>
         <w:t xml:space="preserve"> o </w:t>
       </w:r>
+      <w:ins w:id="2" w:author="mercyranjel" w:date="2015-12-03T13:18:00Z">
+        <w:r>
+          <w:t xml:space="preserve">para </w:t>
+        </w:r>
+      </w:ins>
       <w:r>
         <w:rPr>
           <w:b/>
@@ -1474,7 +1477,7 @@
           <w:lang w:val="es-ES" w:eastAsia="es-ES"/>
         </w:rPr>
         <w:drawing>
-          <wp:inline distT="0" distB="0" distL="0" distR="0" wp14:anchorId="6B6C2355" wp14:editId="18D3AF9F">
+          <wp:inline distT="0" distB="0" distL="0" distR="0" wp14:anchorId="77D8D488" wp14:editId="545E6469">
             <wp:extent cx="1868805" cy="437515"/>
             <wp:effectExtent l="0" t="0" r="0" b="635"/>
             <wp:docPr id="3" name="Imagen 3" descr="https://latex.codecogs.com/gif.latex?%5Cfn_jvn%20%5Clarge%20%5Cfrac%7B1%7D%7B6%7D&amp;plus;%5Cfrac%7B3%7D%7B6%7D%3D%5Cfrac%7B1&amp;plus;3%7D%7B6%7D%3D%5Cfrac%7B4%7D%7B6%7D"/>
@@ -1689,7 +1692,7 @@
                 <w:noProof/>
                 <w:lang w:val="es-ES_tradnl"/>
               </w:rPr>
-              <w:pict w14:anchorId="65777707">
+              <w:pict w14:anchorId="443EE57D">
                 <v:shapetype id="_x0000_t75" coordsize="21600,21600" o:spt="75" o:preferrelative="t" path="m@4@5l@4@11@9@11@9@5xe" filled="f" stroked="f">
                   <v:stroke joinstyle="miter"/>
                   <v:formulas>
@@ -1709,11 +1712,11 @@
                   <v:path o:extrusionok="f" gradientshapeok="t" o:connecttype="rect"/>
                   <o:lock v:ext="edit" aspectratio="t"/>
                 </v:shapetype>
-                <v:shape id="_x0000_s1036" type="#_x0000_t75" style="position:absolute;margin-left:72.05pt;margin-top:19.35pt;width:207.7pt;height:62pt;z-index:-251658752;mso-position-horizontal-relative:text;mso-position-vertical-relative:text;mso-width-relative:page;mso-height-relative:page" wrapcoords="-78 0 -78 21340 21600 21340 21600 0 -78 0">
+                <v:shape id="_x0000_s1036" type="#_x0000_t75" style="position:absolute;margin-left:72.05pt;margin-top:19.35pt;width:207.7pt;height:62pt;z-index:-251658752;mso-position-horizontal-relative:text;mso-position-vertical-relative:text" wrapcoords="-78 0 -78 21340 21600 21340 21600 0 -78 0">
                   <v:imagedata r:id="rId12" o:title=""/>
                   <w10:wrap type="through"/>
                 </v:shape>
-                <o:OLEObject Type="Embed" ProgID="PBrush" ShapeID="_x0000_s1036" DrawAspect="Content" ObjectID="_1384497143" r:id="rId13"/>
+                <o:OLEObject Type="Embed" ProgID="PBrush" ShapeID="_x0000_s1036" DrawAspect="Content" ObjectID="_1384583005" r:id="rId13"/>
               </w:pict>
             </w:r>
             <w:r>
@@ -1781,43 +1784,7 @@
                 <w:szCs w:val="24"/>
                 <w:lang w:val="es-ES_tradnl"/>
               </w:rPr>
-              <w:t xml:space="preserve">Código </w:t>
-            </w:r>
-            <w:proofErr w:type="spellStart"/>
-            <w:r>
-              <w:rPr>
-                <w:b/>
-                <w:szCs w:val="24"/>
-                <w:lang w:val="es-ES_tradnl"/>
-              </w:rPr>
-              <w:t>Shutterstock</w:t>
-            </w:r>
-            <w:proofErr w:type="spellEnd"/>
-            <w:r>
-              <w:rPr>
-                <w:b/>
-                <w:szCs w:val="24"/>
-                <w:lang w:val="es-ES_tradnl"/>
-              </w:rPr>
-              <w:t xml:space="preserve"> (o URL o la ruta en </w:t>
-            </w:r>
-            <w:proofErr w:type="spellStart"/>
-            <w:r>
-              <w:rPr>
-                <w:b/>
-                <w:szCs w:val="24"/>
-                <w:lang w:val="es-ES_tradnl"/>
-              </w:rPr>
-              <w:t>AulaPlaneta</w:t>
-            </w:r>
-            <w:proofErr w:type="spellEnd"/>
-            <w:r>
-              <w:rPr>
-                <w:b/>
-                <w:szCs w:val="24"/>
-                <w:lang w:val="es-ES_tradnl"/>
-              </w:rPr>
-              <w:t>)</w:t>
+              <w:t>Código Shutterstock (o URL o la ruta en AulaPlaneta)</w:t>
             </w:r>
           </w:p>
         </w:tc>
@@ -1957,7 +1924,7 @@
           <w:lang w:val="es-ES" w:eastAsia="es-ES"/>
         </w:rPr>
         <w:drawing>
-          <wp:inline distT="0" distB="0" distL="0" distR="0" wp14:anchorId="01E1AFF7" wp14:editId="277BE263">
+          <wp:inline distT="0" distB="0" distL="0" distR="0" wp14:anchorId="3BF6C1FB" wp14:editId="047C7E4C">
             <wp:extent cx="1860550" cy="437515"/>
             <wp:effectExtent l="0" t="0" r="6350" b="635"/>
             <wp:docPr id="5" name="Imagen 5" descr="https://latex.codecogs.com/gif.latex?%5Cfn_jvn%20%5Clarge%20%5Cfrac%7B7%7D%7B9%7D-%5Cfrac%7B4%7D%7B9%7D%3D%5Cfrac%7B7-4%7D%7B9%7D%3D%5Cfrac%7B3%7D%7B9%7D"/>
@@ -2203,11 +2170,11 @@
                 <w:szCs w:val="24"/>
                 <w:lang w:val="es-ES_tradnl"/>
               </w:rPr>
-              <w:object w:dxaOrig="17010" w:dyaOrig="7815" w14:anchorId="53633361">
+              <w:object w:dxaOrig="17010" w:dyaOrig="7815" w14:anchorId="3705E15B">
                 <v:shape id="_x0000_i1026" type="#_x0000_t75" style="width:260.45pt;height:120.25pt" o:ole="">
                   <v:imagedata r:id="rId15" o:title=""/>
                 </v:shape>
-                <o:OLEObject Type="Embed" ProgID="PBrush" ShapeID="_x0000_i1026" DrawAspect="Content" ObjectID="_1384497141" r:id="rId16"/>
+                <o:OLEObject Type="Embed" ProgID="PBrush" ShapeID="_x0000_i1026" DrawAspect="Content" ObjectID="_1384583003" r:id="rId16"/>
               </w:object>
             </w:r>
           </w:p>
@@ -2232,43 +2199,7 @@
                 <w:szCs w:val="24"/>
                 <w:lang w:val="es-ES_tradnl"/>
               </w:rPr>
-              <w:t xml:space="preserve">Código </w:t>
-            </w:r>
-            <w:proofErr w:type="spellStart"/>
-            <w:r>
-              <w:rPr>
-                <w:b/>
-                <w:szCs w:val="24"/>
-                <w:lang w:val="es-ES_tradnl"/>
-              </w:rPr>
-              <w:t>Shutterstock</w:t>
-            </w:r>
-            <w:proofErr w:type="spellEnd"/>
-            <w:r>
-              <w:rPr>
-                <w:b/>
-                <w:szCs w:val="24"/>
-                <w:lang w:val="es-ES_tradnl"/>
-              </w:rPr>
-              <w:t xml:space="preserve"> (o URL o la ruta en </w:t>
-            </w:r>
-            <w:proofErr w:type="spellStart"/>
-            <w:r>
-              <w:rPr>
-                <w:b/>
-                <w:szCs w:val="24"/>
-                <w:lang w:val="es-ES_tradnl"/>
-              </w:rPr>
-              <w:t>AulaPlaneta</w:t>
-            </w:r>
-            <w:proofErr w:type="spellEnd"/>
-            <w:r>
-              <w:rPr>
-                <w:b/>
-                <w:szCs w:val="24"/>
-                <w:lang w:val="es-ES_tradnl"/>
-              </w:rPr>
-              <w:t>)</w:t>
+              <w:t>Código Shutterstock (o URL o la ruta en AulaPlaneta)</w:t>
             </w:r>
           </w:p>
         </w:tc>
@@ -2487,14 +2418,53 @@
                 <w:szCs w:val="24"/>
                 <w:lang w:val="es-ES_tradnl"/>
               </w:rPr>
-              <w:t xml:space="preserve">La adición o sustracción de dos fracciones con igual denominador da como resultado </w:t>
-            </w:r>
-            <w:r>
-              <w:rPr>
-                <w:szCs w:val="24"/>
-                <w:lang w:val="es-ES_tradnl"/>
-              </w:rPr>
-              <w:t>otra fracción cuyo numerador es la suma o la diferencia de los numeradores y que tiene el mismo denominador:</w:t>
+              <w:t xml:space="preserve">La adición </w:t>
+            </w:r>
+            <w:ins w:id="3" w:author="mercyranjel" w:date="2015-12-03T13:19:00Z">
+              <w:r>
+                <w:rPr>
+                  <w:szCs w:val="24"/>
+                  <w:lang w:val="es-ES_tradnl"/>
+                </w:rPr>
+                <w:t>y la</w:t>
+              </w:r>
+              <w:r>
+                <w:rPr>
+                  <w:szCs w:val="24"/>
+                  <w:lang w:val="es-ES_tradnl"/>
+                </w:rPr>
+                <w:t xml:space="preserve"> </w:t>
+              </w:r>
+            </w:ins>
+            <w:r>
+              <w:rPr>
+                <w:szCs w:val="24"/>
+                <w:lang w:val="es-ES_tradnl"/>
+              </w:rPr>
+              <w:t xml:space="preserve">sustracción de dos fracciones con igual denominador da como resultado </w:t>
+            </w:r>
+            <w:r>
+              <w:rPr>
+                <w:szCs w:val="24"/>
+                <w:lang w:val="es-ES_tradnl"/>
+              </w:rPr>
+              <w:t>otra fracción cuyo numerador es la suma o la diferencia de los numeradores</w:t>
+            </w:r>
+            <w:ins w:id="4" w:author="mercyranjel" w:date="2015-12-03T13:20:00Z">
+              <w:r>
+                <w:rPr>
+                  <w:szCs w:val="24"/>
+                  <w:lang w:val="es-ES_tradnl"/>
+                </w:rPr>
+                <w:t>,</w:t>
+              </w:r>
+            </w:ins>
+            <w:r>
+              <w:rPr>
+                <w:szCs w:val="24"/>
+                <w:lang w:val="es-ES_tradnl"/>
+              </w:rPr>
+              <w:t xml:space="preserve"> y que tiene el mismo denominador:</w:t>
             </w:r>
           </w:p>
           <w:p>
@@ -2522,7 +2492,7 @@
               </w:rPr>
               <w:lastRenderedPageBreak/>
               <w:drawing>
-                <wp:inline distT="0" distB="0" distL="0" distR="0" wp14:anchorId="27B34E77" wp14:editId="22B24D34">
+                <wp:inline distT="0" distB="0" distL="0" distR="0" wp14:anchorId="77A33F4A" wp14:editId="4CBFF4EA">
                   <wp:extent cx="1383665" cy="421640"/>
                   <wp:effectExtent l="0" t="0" r="6985" b="0"/>
                   <wp:docPr id="7" name="Imagen 7" descr="https://latex.codecogs.com/gif.latex?%5Cfn_jvn%20%5Clarge%20%5Cfrac%7Ba%7D%7Bb%7D&amp;plus;%5Cfrac%7Bc%7D%7Bb%7D%3D%5Cfrac%7Ba&amp;plus;c%7D%7Bb%7D"/>
@@ -2660,7 +2630,15 @@
         <w:t xml:space="preserve"> fracciones con diferente denominador se deben </w:t>
       </w:r>
       <w:r>
-        <w:t xml:space="preserve">convertir a fracciones con el mismo denominador utilizando el proceso de </w:t>
+        <w:t xml:space="preserve">convertir a fracciones con el mismo denominador </w:t>
+      </w:r>
+      <w:ins w:id="5" w:author="mercyranjel" w:date="2015-12-03T13:21:00Z">
+        <w:r>
+          <w:t>por medio d</w:t>
+        </w:r>
+      </w:ins>
+      <w:r>
+        <w:t xml:space="preserve">el proceso de </w:t>
       </w:r>
       <w:r>
         <w:t>amplificación</w:t>
@@ -2685,8 +2663,13 @@
         <w:t>diferencia</w:t>
       </w:r>
       <w:r>
-        <w:t xml:space="preserve"> entre las siguientes fracciones:</w:t>
-      </w:r>
+        <w:t xml:space="preserve"> entre las siguientes fracciones</w:t>
+      </w:r>
+      <w:ins w:id="6" w:author="mercyranjel" w:date="2015-12-03T13:21:00Z">
+        <w:r>
+          <w:t>.</w:t>
+        </w:r>
+      </w:ins>
     </w:p>
     <w:p>
       <w:pPr>
@@ -2704,7 +2687,7 @@
           <w:lang w:val="es-ES" w:eastAsia="es-ES"/>
         </w:rPr>
         <w:drawing>
-          <wp:inline distT="0" distB="0" distL="0" distR="0" wp14:anchorId="7C831EFD" wp14:editId="4A1EED06">
+          <wp:inline distT="0" distB="0" distL="0" distR="0" wp14:anchorId="7B2398BC" wp14:editId="1FA75B6F">
             <wp:extent cx="556260" cy="438785"/>
             <wp:effectExtent l="0" t="0" r="0" b="0"/>
             <wp:docPr id="1" name="Imagen 1" descr="C:\Users\CEN_3F_CDO_PC10\Desktop\DRIVE\2. AulaPlaneta\TRABAJO\GUIONES\MA_06_06_CO\IMAGENES\FORMULAS FINALES\fq05.gif"/>
@@ -2786,34 +2769,21 @@
         <w:pStyle w:val="TextoPLANETA"/>
         <w:jc w:val="center"/>
       </w:pPr>
-      <w:proofErr w:type="spellStart"/>
-      <w:r>
-        <w:t>m.c.m</w:t>
-      </w:r>
-      <w:proofErr w:type="spellEnd"/>
-      <w:r>
-        <w:t>. (4, 5) = 20</w:t>
-      </w:r>
-    </w:p>
-    <w:p>
-      <w:pPr>
-        <w:pStyle w:val="TextoPLANETA"/>
-      </w:pPr>
-    </w:p>
-    <w:p>
-      <w:pPr>
-        <w:pStyle w:val="TextoPLANETA"/>
-      </w:pPr>
-      <w:r>
-        <w:t xml:space="preserve">Luego, se amplifican las dos fracciones al denominador dado por el </w:t>
-      </w:r>
-      <w:proofErr w:type="spellStart"/>
-      <w:r>
-        <w:t>m.c.m</w:t>
-      </w:r>
-      <w:proofErr w:type="spellEnd"/>
-      <w:r>
-        <w:t>.:</w:t>
+      <w:r>
+        <w:t>m.c.m. (4, 5) = 20</w:t>
+      </w:r>
+    </w:p>
+    <w:p>
+      <w:pPr>
+        <w:pStyle w:val="TextoPLANETA"/>
+      </w:pPr>
+    </w:p>
+    <w:p>
+      <w:pPr>
+        <w:pStyle w:val="TextoPLANETA"/>
+      </w:pPr>
+      <w:r>
+        <w:t>Luego, se amplifican las dos fracciones al denominador dado por el m.c.m.:</w:t>
       </w:r>
     </w:p>
     <w:p>
@@ -2832,7 +2802,7 @@
           <w:lang w:val="es-ES" w:eastAsia="es-ES"/>
         </w:rPr>
         <w:drawing>
-          <wp:inline distT="0" distB="0" distL="0" distR="0" wp14:anchorId="1409418D" wp14:editId="633EEED0">
+          <wp:inline distT="0" distB="0" distL="0" distR="0" wp14:anchorId="726B83F8" wp14:editId="21B2A859">
             <wp:extent cx="1104900" cy="438785"/>
             <wp:effectExtent l="0" t="0" r="0" b="0"/>
             <wp:docPr id="2" name="Imagen 2" descr="C:\Users\CEN_3F_CDO_PC10\Desktop\DRIVE\2. AulaPlaneta\TRABAJO\GUIONES\MA_06_06_CO\IMAGENES\FORMULAS FINALES\fq06.gif"/>
@@ -2895,7 +2865,7 @@
           <w:lang w:val="es-ES" w:eastAsia="es-ES"/>
         </w:rPr>
         <w:drawing>
-          <wp:inline distT="0" distB="0" distL="0" distR="0" wp14:anchorId="44886A7B" wp14:editId="7060FA47">
+          <wp:inline distT="0" distB="0" distL="0" distR="0" wp14:anchorId="5DF11D7F" wp14:editId="06056FB3">
             <wp:extent cx="1104900" cy="438785"/>
             <wp:effectExtent l="0" t="0" r="0" b="0"/>
             <wp:docPr id="4" name="Imagen 4" descr="C:\Users\CEN_3F_CDO_PC10\Desktop\DRIVE\2. AulaPlaneta\TRABAJO\GUIONES\MA_06_06_CO\IMAGENES\FORMULAS FINALES\fq07.gif"/>
@@ -2973,7 +2943,7 @@
           <w:lang w:val="es-ES" w:eastAsia="es-ES"/>
         </w:rPr>
         <w:drawing>
-          <wp:inline distT="0" distB="0" distL="0" distR="0" wp14:anchorId="46E686A0" wp14:editId="43709DBB">
+          <wp:inline distT="0" distB="0" distL="0" distR="0" wp14:anchorId="199AE259" wp14:editId="65EA2C46">
             <wp:extent cx="1411605" cy="438785"/>
             <wp:effectExtent l="0" t="0" r="0" b="0"/>
             <wp:docPr id="8" name="Imagen 8" descr="C:\Users\CEN_3F_CDO_PC10\Desktop\DRIVE\2. AulaPlaneta\TRABAJO\GUIONES\MA_06_06_CO\IMAGENES\FORMULAS FINALES\fq08.gif"/>
@@ -3276,6 +3246,15 @@
               </w:rPr>
               <w:t>tos para adicionar o sustraer fracciones</w:t>
             </w:r>
+            <w:ins w:id="7" w:author="mercyranjel" w:date="2015-12-03T13:23:00Z">
+              <w:r>
+                <w:rPr>
+                  <w:szCs w:val="24"/>
+                  <w:lang w:val="es-ES_tradnl"/>
+                </w:rPr>
+                <w:t>.</w:t>
+              </w:r>
+            </w:ins>
           </w:p>
         </w:tc>
       </w:tr>
@@ -3498,6 +3477,15 @@
               </w:rPr>
               <w:t>Actividad para aplicar los algoritmos de adición y sustracción</w:t>
             </w:r>
+            <w:ins w:id="8" w:author="mercyranjel" w:date="2015-12-03T13:23:00Z">
+              <w:r>
+                <w:rPr>
+                  <w:szCs w:val="24"/>
+                  <w:lang w:val="es-ES_tradnl"/>
+                </w:rPr>
+                <w:t>.</w:t>
+              </w:r>
+            </w:ins>
           </w:p>
         </w:tc>
       </w:tr>
@@ -3715,6 +3703,15 @@
               </w:rPr>
               <w:t>Actividad para resolver operaciones entre fracciones</w:t>
             </w:r>
+            <w:ins w:id="9" w:author="mercyranjel" w:date="2015-12-03T13:24:00Z">
+              <w:r>
+                <w:rPr>
+                  <w:szCs w:val="24"/>
+                  <w:lang w:val="es-ES_tradnl"/>
+                </w:rPr>
+                <w:t>.</w:t>
+              </w:r>
+            </w:ins>
           </w:p>
         </w:tc>
       </w:tr>
@@ -3728,16 +3725,34 @@
       <w:pPr>
         <w:pStyle w:val="TextoPLANETA"/>
       </w:pPr>
-      <w:r>
-        <w:lastRenderedPageBreak/>
-        <w:t xml:space="preserve">Se debe tener en cuenta que la adición con </w:t>
+      <w:ins w:id="10" w:author="mercyranjel" w:date="2015-12-03T13:24:00Z">
+        <w:r>
+          <w:lastRenderedPageBreak/>
+          <w:t>D</w:t>
+        </w:r>
+      </w:ins>
+      <w:r>
+        <w:t>ebe tener</w:t>
+      </w:r>
+      <w:ins w:id="11" w:author="mercyranjel" w:date="2015-12-03T13:24:00Z">
+        <w:r>
+          <w:t>se</w:t>
+        </w:r>
+      </w:ins>
+      <w:r>
+        <w:t xml:space="preserve"> en cuenta que la adición con </w:t>
       </w:r>
       <w:r>
         <w:t>fracciones</w:t>
       </w:r>
       <w:r>
-        <w:t xml:space="preserve"> cumple todas las propiedades de la adición:</w:t>
-      </w:r>
+        <w:t xml:space="preserve"> cumple todas las propiedades de la adición</w:t>
+      </w:r>
+      <w:ins w:id="12" w:author="mercyranjel" w:date="2015-12-03T13:42:00Z">
+        <w:r>
+          <w:t>.</w:t>
+        </w:r>
+      </w:ins>
     </w:p>
     <w:p>
       <w:pPr>
@@ -3786,7 +3801,7 @@
           <w:lang w:val="es-ES" w:eastAsia="es-ES"/>
         </w:rPr>
         <w:drawing>
-          <wp:inline distT="0" distB="0" distL="0" distR="0" wp14:anchorId="1F15C924" wp14:editId="3EEE0109">
+          <wp:inline distT="0" distB="0" distL="0" distR="0" wp14:anchorId="63B15F41" wp14:editId="26A03B0C">
             <wp:extent cx="1448435" cy="402590"/>
             <wp:effectExtent l="0" t="0" r="0" b="0"/>
             <wp:docPr id="9" name="Imagen 9" descr="C:\Users\CEN_3F_CDO_PC10\Desktop\DRIVE\2. AulaPlaneta\TRABAJO\GUIONES\MA_06_06_CO\IMAGENES\FORMULAS FINALES\fq09.gif"/>
@@ -3865,10 +3880,26 @@
         <w:rPr>
           <w:b/>
         </w:rPr>
-        <w:t>sociativa:</w:t>
-      </w:r>
-      <w:r>
-        <w:t xml:space="preserve"> se puede asociar de diferentes formas los sumandos y la suma siempre es igual. </w:t>
+        <w:t>sociativa</w:t>
+      </w:r>
+      <w:r>
+        <w:t xml:space="preserve">: </w:t>
+      </w:r>
+      <w:ins w:id="13" w:author="mercyranjel" w:date="2015-12-03T13:43:00Z">
+        <w:r>
+          <w:t xml:space="preserve">los sumandos </w:t>
+        </w:r>
+      </w:ins>
+      <w:r>
+        <w:t>se puede</w:t>
+      </w:r>
+      <w:ins w:id="14" w:author="mercyranjel" w:date="2015-12-03T13:43:00Z">
+        <w:r>
+          <w:t>n</w:t>
+        </w:r>
+      </w:ins>
+      <w:r>
+        <w:t xml:space="preserve"> asociar de diferentes formas y la suma siempre es igual. </w:t>
       </w:r>
     </w:p>
     <w:p>
@@ -3888,7 +3919,7 @@
           <w:lang w:val="es-ES" w:eastAsia="es-ES"/>
         </w:rPr>
         <w:drawing>
-          <wp:inline distT="0" distB="0" distL="0" distR="0" wp14:anchorId="6130731D" wp14:editId="1E9C55F6">
+          <wp:inline distT="0" distB="0" distL="0" distR="0" wp14:anchorId="6C060D8E" wp14:editId="3F42E464">
             <wp:extent cx="2772410" cy="402590"/>
             <wp:effectExtent l="0" t="0" r="8890" b="0"/>
             <wp:docPr id="10" name="Imagen 10" descr="C:\Users\CEN_3F_CDO_PC10\Desktop\DRIVE\2. AulaPlaneta\TRABAJO\GUIONES\MA_06_06_CO\IMAGENES\FORMULAS FINALES\fq10.gif"/>
@@ -3955,7 +3986,6 @@
           <w:numId w:val="24"/>
         </w:numPr>
       </w:pPr>
-      <w:proofErr w:type="spellStart"/>
       <w:r>
         <w:rPr>
           <w:b/>
@@ -3966,14 +3996,7 @@
         <w:rPr>
           <w:b/>
         </w:rPr>
-        <w:t>odulativa</w:t>
-      </w:r>
-      <w:proofErr w:type="spellEnd"/>
-      <w:r>
-        <w:rPr>
-          <w:b/>
-        </w:rPr>
-        <w:t>:</w:t>
+        <w:t>odulativa:</w:t>
       </w:r>
       <w:r>
         <w:t xml:space="preserve"> toda fracción sumada con 0 da como resultado la misma fracción.</w:t>
@@ -3995,7 +4018,7 @@
           <w:lang w:val="es-ES" w:eastAsia="es-ES"/>
         </w:rPr>
         <w:drawing>
-          <wp:inline distT="0" distB="0" distL="0" distR="0" wp14:anchorId="03071954" wp14:editId="284E1A84">
+          <wp:inline distT="0" distB="0" distL="0" distR="0" wp14:anchorId="0440A813" wp14:editId="3F7C88EA">
             <wp:extent cx="980440" cy="402590"/>
             <wp:effectExtent l="0" t="0" r="0" b="0"/>
             <wp:docPr id="11" name="Imagen 11" descr="C:\Users\CEN_3F_CDO_PC10\Desktop\DRIVE\2. AulaPlaneta\TRABAJO\GUIONES\MA_06_06_CO\IMAGENES\FORMULAS FINALES\fq11.gif"/>
@@ -4187,6 +4210,8 @@
             <w:pPr>
               <w:pStyle w:val="TextoPLANETA"/>
               <w:rPr>
+                <w:b/>
+                <w:color w:val="C00000"/>
                 <w:szCs w:val="24"/>
                 <w:lang w:val="es-ES_tradnl"/>
               </w:rPr>
@@ -4211,22 +4236,19 @@
                 <w:szCs w:val="24"/>
                 <w:lang w:val="es-ES_tradnl"/>
               </w:rPr>
-              <w:t xml:space="preserve"> ninguna </w:t>
-            </w:r>
-            <w:r>
-              <w:rPr>
-                <w:szCs w:val="24"/>
-                <w:lang w:val="es-ES_tradnl"/>
-              </w:rPr>
-              <w:t xml:space="preserve">de las </w:t>
-            </w:r>
-            <w:r>
-              <w:rPr>
-                <w:szCs w:val="24"/>
-                <w:lang w:val="es-ES_tradnl"/>
-              </w:rPr>
-              <w:t xml:space="preserve">propiedades. </w:t>
-            </w:r>
+              <w:t xml:space="preserve"> ninguna propiedad. </w:t>
+            </w:r>
+          </w:p>
+          <w:p>
+            <w:pPr>
+              <w:pStyle w:val="TextoPLANETA"/>
+              <w:rPr>
+                <w:b/>
+                <w:color w:val="C00000"/>
+                <w:szCs w:val="24"/>
+                <w:lang w:val="es-ES_tradnl"/>
+              </w:rPr>
+            </w:pPr>
           </w:p>
         </w:tc>
       </w:tr>
@@ -4449,6 +4471,242 @@
               </w:rPr>
               <w:t>Actividad para simplificar expresiones con adiciones y sustracciones</w:t>
             </w:r>
+            <w:ins w:id="15" w:author="mercyranjel" w:date="2015-12-03T13:46:00Z">
+              <w:r>
+                <w:rPr>
+                  <w:szCs w:val="24"/>
+                  <w:lang w:val="es-ES_tradnl"/>
+                </w:rPr>
+                <w:t>.</w:t>
+              </w:r>
+            </w:ins>
+          </w:p>
+        </w:tc>
+      </w:tr>
+      <w:tr>
+        <w:tc>
+          <w:tcPr>
+            <w:tcW w:w="9033" w:type="dxa"/>
+            <w:gridSpan w:val="2"/>
+            <w:shd w:val="clear" w:color="auto" w:fill="000000" w:themeFill="text1"/>
+          </w:tcPr>
+          <w:p>
+            <w:pPr>
+              <w:pStyle w:val="TextoPLANETA"/>
+              <w:jc w:val="center"/>
+              <w:rPr>
+                <w:b/>
+                <w:szCs w:val="24"/>
+                <w:lang w:val="es-ES_tradnl"/>
+              </w:rPr>
+            </w:pPr>
+            <w:r>
+              <w:rPr>
+                <w:b/>
+                <w:szCs w:val="24"/>
+                <w:lang w:val="es-ES_tradnl"/>
+              </w:rPr>
+              <w:t>Practica (recurso de ejercitación)</w:t>
+            </w:r>
+          </w:p>
+        </w:tc>
+      </w:tr>
+      <w:tr>
+        <w:tc>
+          <w:tcPr>
+            <w:tcW w:w="2518" w:type="dxa"/>
+          </w:tcPr>
+          <w:p>
+            <w:pPr>
+              <w:pStyle w:val="TextoPLANETA"/>
+              <w:rPr>
+                <w:b/>
+                <w:szCs w:val="24"/>
+                <w:lang w:val="es-ES_tradnl"/>
+              </w:rPr>
+            </w:pPr>
+            <w:r>
+              <w:rPr>
+                <w:b/>
+                <w:szCs w:val="24"/>
+                <w:lang w:val="es-ES_tradnl"/>
+              </w:rPr>
+              <w:t>Código</w:t>
+            </w:r>
+          </w:p>
+        </w:tc>
+        <w:tc>
+          <w:tcPr>
+            <w:tcW w:w="6515" w:type="dxa"/>
+          </w:tcPr>
+          <w:p>
+            <w:pPr>
+              <w:pStyle w:val="TextoPLANETA"/>
+              <w:rPr>
+                <w:b/>
+                <w:szCs w:val="24"/>
+                <w:lang w:val="es-ES_tradnl"/>
+              </w:rPr>
+            </w:pPr>
+            <w:r>
+              <w:rPr>
+                <w:szCs w:val="24"/>
+                <w:lang w:val="es-ES_tradnl"/>
+              </w:rPr>
+              <w:t>MA</w:t>
+            </w:r>
+            <w:r>
+              <w:rPr>
+                <w:szCs w:val="24"/>
+                <w:lang w:val="es-ES_tradnl"/>
+              </w:rPr>
+              <w:t>_0</w:t>
+            </w:r>
+            <w:r>
+              <w:rPr>
+                <w:szCs w:val="24"/>
+                <w:lang w:val="es-ES_tradnl"/>
+              </w:rPr>
+              <w:t>6</w:t>
+            </w:r>
+            <w:r>
+              <w:rPr>
+                <w:szCs w:val="24"/>
+                <w:lang w:val="es-ES_tradnl"/>
+              </w:rPr>
+              <w:t>_0</w:t>
+            </w:r>
+            <w:r>
+              <w:rPr>
+                <w:szCs w:val="24"/>
+                <w:lang w:val="es-ES_tradnl"/>
+              </w:rPr>
+              <w:t xml:space="preserve">6_REC50 </w:t>
+            </w:r>
+            <w:r>
+              <w:rPr>
+                <w:szCs w:val="24"/>
+                <w:highlight w:val="magenta"/>
+                <w:lang w:val="es-ES_tradnl"/>
+              </w:rPr>
+              <w:t>(Nuevo)</w:t>
+            </w:r>
+            <w:r>
+              <w:rPr>
+                <w:szCs w:val="24"/>
+                <w:lang w:val="es-ES_tradnl"/>
+              </w:rPr>
+              <w:t>-</w:t>
+            </w:r>
+            <w:r>
+              <w:rPr>
+                <w:b/>
+                <w:color w:val="FFFFFF" w:themeColor="background1"/>
+                <w:szCs w:val="24"/>
+                <w:highlight w:val="blue"/>
+                <w:lang w:val="es-ES_tradnl"/>
+              </w:rPr>
+              <w:t>(NO APARECE EN EL CUADERNO DEL ESTUDIANTE)</w:t>
+            </w:r>
+          </w:p>
+        </w:tc>
+      </w:tr>
+      <w:tr>
+        <w:tc>
+          <w:tcPr>
+            <w:tcW w:w="2518" w:type="dxa"/>
+          </w:tcPr>
+          <w:p>
+            <w:pPr>
+              <w:pStyle w:val="TextoPLANETA"/>
+              <w:rPr>
+                <w:szCs w:val="24"/>
+                <w:lang w:val="es-ES_tradnl"/>
+              </w:rPr>
+            </w:pPr>
+            <w:r>
+              <w:rPr>
+                <w:b/>
+                <w:szCs w:val="24"/>
+                <w:lang w:val="es-ES_tradnl"/>
+              </w:rPr>
+              <w:t>Título</w:t>
+            </w:r>
+          </w:p>
+        </w:tc>
+        <w:tc>
+          <w:tcPr>
+            <w:tcW w:w="6515" w:type="dxa"/>
+          </w:tcPr>
+          <w:p>
+            <w:pPr>
+              <w:pStyle w:val="TextoPLANETA"/>
+              <w:rPr>
+                <w:szCs w:val="24"/>
+                <w:lang w:val="es-ES_tradnl"/>
+              </w:rPr>
+            </w:pPr>
+            <w:r>
+              <w:rPr>
+                <w:szCs w:val="24"/>
+                <w:lang w:val="es-ES_tradnl"/>
+              </w:rPr>
+              <w:t>Completa las tablas de sumas y restas de fracciones</w:t>
+            </w:r>
+          </w:p>
+        </w:tc>
+      </w:tr>
+      <w:tr>
+        <w:tc>
+          <w:tcPr>
+            <w:tcW w:w="2518" w:type="dxa"/>
+          </w:tcPr>
+          <w:p>
+            <w:pPr>
+              <w:pStyle w:val="TextoPLANETA"/>
+              <w:rPr>
+                <w:szCs w:val="24"/>
+                <w:lang w:val="es-ES_tradnl"/>
+              </w:rPr>
+            </w:pPr>
+            <w:r>
+              <w:rPr>
+                <w:b/>
+                <w:szCs w:val="24"/>
+                <w:lang w:val="es-ES_tradnl"/>
+              </w:rPr>
+              <w:t>Descripción</w:t>
+            </w:r>
+          </w:p>
+        </w:tc>
+        <w:tc>
+          <w:tcPr>
+            <w:tcW w:w="6515" w:type="dxa"/>
+          </w:tcPr>
+          <w:p>
+            <w:pPr>
+              <w:pStyle w:val="TextoPLANETA"/>
+              <w:rPr>
+                <w:szCs w:val="24"/>
+                <w:lang w:val="es-ES_tradnl"/>
+              </w:rPr>
+            </w:pPr>
+            <w:r>
+              <w:rPr>
+                <w:szCs w:val="24"/>
+                <w:lang w:val="es-ES_tradnl"/>
+              </w:rPr>
+              <w:t>Actividad para resolver operaciones combinadas de adiciones y sustracciones</w:t>
+            </w:r>
+            <w:ins w:id="16" w:author="mercyranjel" w:date="2015-12-03T13:46:00Z">
+              <w:r>
+                <w:rPr>
+                  <w:szCs w:val="24"/>
+                  <w:lang w:val="es-ES_tradnl"/>
+                </w:rPr>
+                <w:t>.</w:t>
+              </w:r>
+            </w:ins>
           </w:p>
         </w:tc>
       </w:tr>
@@ -4566,7 +4824,7 @@
                 <w:szCs w:val="24"/>
                 <w:lang w:val="es-ES_tradnl"/>
               </w:rPr>
-              <w:t xml:space="preserve">6_REC50 </w:t>
+              <w:t xml:space="preserve">6_REC60 </w:t>
             </w:r>
             <w:r>
               <w:rPr>
@@ -4575,23 +4833,6 @@
                 <w:lang w:val="es-ES_tradnl"/>
               </w:rPr>
               <w:t>(Nuevo)</w:t>
-            </w:r>
-            <w:r>
-              <w:rPr>
-                <w:szCs w:val="24"/>
-                <w:lang w:val="es-ES_tradnl"/>
-              </w:rPr>
-              <w:t>-</w:t>
-            </w:r>
-            <w:r>
-              <w:rPr>
-                <w:b/>
-                <w:color w:val="FFFFFF" w:themeColor="background1"/>
-                <w:szCs w:val="24"/>
-                <w:highlight w:val="blue"/>
-                <w:lang w:val="es-ES_tradnl"/>
-              </w:rPr>
-              <w:t>(NO APARECE EN EL CUADERNO DEL ESTUDIANTE)</w:t>
             </w:r>
           </w:p>
         </w:tc>
@@ -4636,7 +4877,49 @@
                 <w:szCs w:val="24"/>
                 <w:lang w:val="es-ES_tradnl"/>
               </w:rPr>
-              <w:t>Completa las tablas de sumas y restas de fracciones</w:t>
+              <w:t xml:space="preserve">Soluciona problemas </w:t>
+            </w:r>
+            <w:r>
+              <w:rPr>
+                <w:szCs w:val="24"/>
+                <w:lang w:val="es-ES_tradnl"/>
+              </w:rPr>
+              <w:t>de adición</w:t>
+            </w:r>
+            <w:r>
+              <w:rPr>
+                <w:szCs w:val="24"/>
+                <w:lang w:val="es-ES_tradnl"/>
+              </w:rPr>
+              <w:t xml:space="preserve"> y </w:t>
+            </w:r>
+            <w:r>
+              <w:rPr>
+                <w:szCs w:val="24"/>
+                <w:lang w:val="es-ES_tradnl"/>
+              </w:rPr>
+              <w:t>sustracción</w:t>
+            </w:r>
+            <w:r>
+              <w:rPr>
+                <w:szCs w:val="24"/>
+                <w:lang w:val="es-ES_tradnl"/>
+              </w:rPr>
+              <w:t xml:space="preserve"> </w:t>
+            </w:r>
+            <w:r>
+              <w:rPr>
+                <w:szCs w:val="24"/>
+                <w:lang w:val="es-ES_tradnl"/>
+              </w:rPr>
+              <w:t>entre</w:t>
+            </w:r>
+            <w:r>
+              <w:rPr>
+                <w:szCs w:val="24"/>
+                <w:lang w:val="es-ES_tradnl"/>
+              </w:rPr>
+              <w:t xml:space="preserve"> fracciones</w:t>
             </w:r>
           </w:p>
         </w:tc>
@@ -4681,12 +4964,81 @@
                 <w:szCs w:val="24"/>
                 <w:lang w:val="es-ES_tradnl"/>
               </w:rPr>
-              <w:t>Actividad para resolver operaciones combinadas de adiciones y sustracciones</w:t>
-            </w:r>
+              <w:t>Actividad</w:t>
+            </w:r>
+            <w:r>
+              <w:rPr>
+                <w:szCs w:val="24"/>
+                <w:lang w:val="es-ES_tradnl"/>
+              </w:rPr>
+              <w:t xml:space="preserve"> para resolver problemas aplicando la adición o la sustracción de fracciones</w:t>
+            </w:r>
+            <w:ins w:id="17" w:author="mercyranjel" w:date="2015-12-03T13:51:00Z">
+              <w:r>
+                <w:rPr>
+                  <w:szCs w:val="24"/>
+                  <w:lang w:val="es-ES_tradnl"/>
+                </w:rPr>
+                <w:t>.</w:t>
+              </w:r>
+            </w:ins>
           </w:p>
         </w:tc>
       </w:tr>
     </w:tbl>
+    <w:p>
+      <w:pPr>
+        <w:pStyle w:val="TextoPLANETA"/>
+      </w:pPr>
+    </w:p>
+    <w:p>
+      <w:pPr>
+        <w:pStyle w:val="TextoPLANETA"/>
+      </w:pPr>
+    </w:p>
+    <w:p>
+      <w:pPr>
+        <w:pStyle w:val="Seccin2PLANETA"/>
+      </w:pPr>
+      <w:r>
+        <w:rPr>
+          <w:highlight w:val="yellow"/>
+        </w:rPr>
+        <w:lastRenderedPageBreak/>
+        <w:t>[SECCIÓN 2</w:t>
+      </w:r>
+      <w:r>
+        <w:rPr>
+          <w:highlight w:val="yellow"/>
+        </w:rPr>
+        <w:t>]</w:t>
+      </w:r>
+      <w:r>
+        <w:t xml:space="preserve"> </w:t>
+      </w:r>
+      <w:r>
+        <w:t>1.</w:t>
+      </w:r>
+      <w:r>
+        <w:t>3</w:t>
+      </w:r>
+      <w:r>
+        <w:t xml:space="preserve"> Consolidación</w:t>
+      </w:r>
+    </w:p>
+    <w:p>
+      <w:pPr>
+        <w:pStyle w:val="TextoPLANETA"/>
+      </w:pPr>
+    </w:p>
+    <w:p>
+      <w:pPr>
+        <w:pStyle w:val="TextoPLANETA"/>
+      </w:pPr>
+      <w:r>
+        <w:t>Actividades para afianzar lo que has aprendido en esta sección.</w:t>
+      </w:r>
+    </w:p>
     <w:p>
       <w:pPr>
         <w:pStyle w:val="TextoPLANETA"/>
@@ -4800,15 +5152,15 @@
                 <w:szCs w:val="24"/>
                 <w:lang w:val="es-ES_tradnl"/>
               </w:rPr>
-              <w:t xml:space="preserve">6_REC60 </w:t>
-            </w:r>
-            <w:r>
-              <w:rPr>
-                <w:szCs w:val="24"/>
-                <w:highlight w:val="magenta"/>
-                <w:lang w:val="es-ES_tradnl"/>
-              </w:rPr>
-              <w:t>(Nuevo)</w:t>
+              <w:t xml:space="preserve">6_REC70 </w:t>
+            </w:r>
+            <w:r>
+              <w:rPr>
+                <w:szCs w:val="24"/>
+                <w:highlight w:val="green"/>
+                <w:lang w:val="es-ES_tradnl"/>
+              </w:rPr>
+              <w:t>(Aprovechado)</w:t>
             </w:r>
           </w:p>
         </w:tc>
@@ -4853,49 +5205,7 @@
                 <w:szCs w:val="24"/>
                 <w:lang w:val="es-ES_tradnl"/>
               </w:rPr>
-              <w:t xml:space="preserve">Soluciona problemas </w:t>
-            </w:r>
-            <w:r>
-              <w:rPr>
-                <w:szCs w:val="24"/>
-                <w:lang w:val="es-ES_tradnl"/>
-              </w:rPr>
-              <w:t>de adición</w:t>
-            </w:r>
-            <w:r>
-              <w:rPr>
-                <w:szCs w:val="24"/>
-                <w:lang w:val="es-ES_tradnl"/>
-              </w:rPr>
-              <w:t xml:space="preserve"> y </w:t>
-            </w:r>
-            <w:r>
-              <w:rPr>
-                <w:szCs w:val="24"/>
-                <w:lang w:val="es-ES_tradnl"/>
-              </w:rPr>
-              <w:t>sustracción</w:t>
-            </w:r>
-            <w:r>
-              <w:rPr>
-                <w:szCs w:val="24"/>
-                <w:lang w:val="es-ES_tradnl"/>
-              </w:rPr>
-              <w:t xml:space="preserve"> </w:t>
-            </w:r>
-            <w:r>
-              <w:rPr>
-                <w:szCs w:val="24"/>
-                <w:lang w:val="es-ES_tradnl"/>
-              </w:rPr>
-              <w:t>entre</w:t>
-            </w:r>
-            <w:r>
-              <w:rPr>
-                <w:szCs w:val="24"/>
-                <w:lang w:val="es-ES_tradnl"/>
-              </w:rPr>
-              <w:t xml:space="preserve"> fracciones</w:t>
+              <w:t>Refuerza tu aprendizaje: La adición y la sustracción de fracciones</w:t>
             </w:r>
           </w:p>
         </w:tc>
@@ -4940,284 +5250,17 @@
                 <w:szCs w:val="24"/>
                 <w:lang w:val="es-ES_tradnl"/>
               </w:rPr>
-              <w:t>Actividad</w:t>
-            </w:r>
-            <w:r>
-              <w:rPr>
-                <w:szCs w:val="24"/>
-                <w:lang w:val="es-ES_tradnl"/>
-              </w:rPr>
-              <w:t xml:space="preserve"> para resolver problemas aplicando la adición o la sustracción de fracciones</w:t>
-            </w:r>
-          </w:p>
-        </w:tc>
-      </w:tr>
-    </w:tbl>
-    <w:p>
-      <w:pPr>
-        <w:pStyle w:val="TextoPLANETA"/>
-      </w:pPr>
-    </w:p>
-    <w:p>
-      <w:pPr>
-        <w:pStyle w:val="TextoPLANETA"/>
-      </w:pPr>
-    </w:p>
-    <w:p>
-      <w:pPr>
-        <w:pStyle w:val="Seccin2PLANETA"/>
-      </w:pPr>
-      <w:r>
-        <w:rPr>
-          <w:highlight w:val="yellow"/>
-        </w:rPr>
-        <w:t>[SECCIÓN 2</w:t>
-      </w:r>
-      <w:r>
-        <w:rPr>
-          <w:highlight w:val="yellow"/>
-        </w:rPr>
-        <w:t>]</w:t>
-      </w:r>
-      <w:r>
-        <w:t xml:space="preserve"> </w:t>
-      </w:r>
-      <w:r>
-        <w:t>1.</w:t>
-      </w:r>
-      <w:r>
-        <w:t>3</w:t>
-      </w:r>
-      <w:r>
-        <w:t xml:space="preserve"> Consolidación</w:t>
-      </w:r>
-    </w:p>
-    <w:p>
-      <w:pPr>
-        <w:pStyle w:val="TextoPLANETA"/>
-      </w:pPr>
-    </w:p>
-    <w:p>
-      <w:pPr>
-        <w:pStyle w:val="TextoPLANETA"/>
-      </w:pPr>
-      <w:r>
-        <w:t>Actividades para afianzar lo que has aprendido en esta sección.</w:t>
-      </w:r>
-    </w:p>
-    <w:p>
-      <w:pPr>
-        <w:pStyle w:val="TextoPLANETA"/>
-      </w:pPr>
-    </w:p>
-    <w:tbl>
-      <w:tblPr>
-        <w:tblStyle w:val="Tablaconcuadrcula"/>
-        <w:tblW w:w="0" w:type="auto"/>
-        <w:tblLook w:val="04A0" w:firstRow="1" w:lastRow="0" w:firstColumn="1" w:lastColumn="0" w:noHBand="0" w:noVBand="1"/>
-      </w:tblPr>
-      <w:tblGrid>
-        <w:gridCol w:w="2518"/>
-        <w:gridCol w:w="6515"/>
-      </w:tblGrid>
-      <w:tr>
-        <w:tc>
-          <w:tcPr>
-            <w:tcW w:w="9033" w:type="dxa"/>
-            <w:gridSpan w:val="2"/>
-            <w:shd w:val="clear" w:color="auto" w:fill="000000" w:themeFill="text1"/>
-          </w:tcPr>
-          <w:p>
-            <w:pPr>
-              <w:pStyle w:val="TextoPLANETA"/>
-              <w:jc w:val="center"/>
-              <w:rPr>
-                <w:b/>
-                <w:szCs w:val="24"/>
-                <w:lang w:val="es-ES_tradnl"/>
-              </w:rPr>
-            </w:pPr>
-            <w:r>
-              <w:rPr>
-                <w:b/>
-                <w:szCs w:val="24"/>
-                <w:lang w:val="es-ES_tradnl"/>
-              </w:rPr>
-              <w:t>Practica (recurso de ejercitación)</w:t>
-            </w:r>
-          </w:p>
-        </w:tc>
-      </w:tr>
-      <w:tr>
-        <w:tc>
-          <w:tcPr>
-            <w:tcW w:w="2518" w:type="dxa"/>
-          </w:tcPr>
-          <w:p>
-            <w:pPr>
-              <w:pStyle w:val="TextoPLANETA"/>
-              <w:rPr>
-                <w:b/>
-                <w:szCs w:val="24"/>
-                <w:lang w:val="es-ES_tradnl"/>
-              </w:rPr>
-            </w:pPr>
-            <w:r>
-              <w:rPr>
-                <w:b/>
-                <w:szCs w:val="24"/>
-                <w:lang w:val="es-ES_tradnl"/>
-              </w:rPr>
-              <w:t>Código</w:t>
-            </w:r>
-          </w:p>
-        </w:tc>
-        <w:tc>
-          <w:tcPr>
-            <w:tcW w:w="6515" w:type="dxa"/>
-          </w:tcPr>
-          <w:p>
-            <w:pPr>
-              <w:pStyle w:val="TextoPLANETA"/>
-              <w:rPr>
-                <w:b/>
-                <w:szCs w:val="24"/>
-                <w:lang w:val="es-ES_tradnl"/>
-              </w:rPr>
-            </w:pPr>
-            <w:r>
-              <w:rPr>
-                <w:szCs w:val="24"/>
-                <w:lang w:val="es-ES_tradnl"/>
-              </w:rPr>
-              <w:t>MA</w:t>
-            </w:r>
-            <w:r>
-              <w:rPr>
-                <w:szCs w:val="24"/>
-                <w:lang w:val="es-ES_tradnl"/>
-              </w:rPr>
-              <w:t>_0</w:t>
-            </w:r>
-            <w:r>
-              <w:rPr>
-                <w:szCs w:val="24"/>
-                <w:lang w:val="es-ES_tradnl"/>
-              </w:rPr>
-              <w:t>6</w:t>
-            </w:r>
-            <w:r>
-              <w:rPr>
-                <w:szCs w:val="24"/>
-                <w:lang w:val="es-ES_tradnl"/>
-              </w:rPr>
-              <w:t>_0</w:t>
-            </w:r>
-            <w:r>
-              <w:rPr>
-                <w:szCs w:val="24"/>
-                <w:lang w:val="es-ES_tradnl"/>
-              </w:rPr>
-              <w:t xml:space="preserve">6_REC70 </w:t>
-            </w:r>
-            <w:r>
-              <w:rPr>
-                <w:szCs w:val="24"/>
-                <w:highlight w:val="green"/>
-                <w:lang w:val="es-ES_tradnl"/>
-              </w:rPr>
-              <w:t>(Aprovechado)</w:t>
-            </w:r>
-          </w:p>
-        </w:tc>
-      </w:tr>
-      <w:tr>
-        <w:tc>
-          <w:tcPr>
-            <w:tcW w:w="2518" w:type="dxa"/>
-          </w:tcPr>
-          <w:p>
-            <w:pPr>
-              <w:pStyle w:val="TextoPLANETA"/>
-              <w:rPr>
-                <w:szCs w:val="24"/>
-                <w:lang w:val="es-ES_tradnl"/>
-              </w:rPr>
-            </w:pPr>
-            <w:r>
-              <w:rPr>
-                <w:b/>
-                <w:szCs w:val="24"/>
-                <w:lang w:val="es-ES_tradnl"/>
-              </w:rPr>
-              <w:t>Título</w:t>
-            </w:r>
-          </w:p>
-        </w:tc>
-        <w:tc>
-          <w:tcPr>
-            <w:tcW w:w="6515" w:type="dxa"/>
-          </w:tcPr>
-          <w:p>
-            <w:pPr>
-              <w:pStyle w:val="TextoPLANETA"/>
-              <w:rPr>
-                <w:szCs w:val="24"/>
-                <w:lang w:val="es-ES_tradnl"/>
-              </w:rPr>
-            </w:pPr>
-            <w:r>
-              <w:rPr>
-                <w:szCs w:val="24"/>
-                <w:lang w:val="es-ES_tradnl"/>
-              </w:rPr>
-              <w:t>Refuerza tu aprendizaje: La adición y la sustracción de fracciones</w:t>
-            </w:r>
-          </w:p>
-        </w:tc>
-      </w:tr>
-      <w:tr>
-        <w:tc>
-          <w:tcPr>
-            <w:tcW w:w="2518" w:type="dxa"/>
-          </w:tcPr>
-          <w:p>
-            <w:pPr>
-              <w:pStyle w:val="TextoPLANETA"/>
-              <w:rPr>
-                <w:szCs w:val="24"/>
-                <w:lang w:val="es-ES_tradnl"/>
-              </w:rPr>
-            </w:pPr>
-            <w:r>
-              <w:rPr>
-                <w:b/>
-                <w:szCs w:val="24"/>
-                <w:lang w:val="es-ES_tradnl"/>
-              </w:rPr>
-              <w:t>Descripción</w:t>
-            </w:r>
-          </w:p>
-        </w:tc>
-        <w:tc>
-          <w:tcPr>
-            <w:tcW w:w="6515" w:type="dxa"/>
-          </w:tcPr>
-          <w:p>
-            <w:pPr>
-              <w:pStyle w:val="TextoPLANETA"/>
-              <w:rPr>
-                <w:szCs w:val="24"/>
-                <w:lang w:val="es-ES_tradnl"/>
-              </w:rPr>
-            </w:pPr>
-            <w:r>
-              <w:rPr>
-                <w:szCs w:val="24"/>
-                <w:lang w:val="es-ES_tradnl"/>
-              </w:rPr>
               <w:t>Actividades sobre La adición y la sustracción de fracciones</w:t>
             </w:r>
+            <w:ins w:id="18" w:author="mercyranjel" w:date="2015-12-03T13:46:00Z">
+              <w:r>
+                <w:rPr>
+                  <w:szCs w:val="24"/>
+                  <w:lang w:val="es-ES_tradnl"/>
+                </w:rPr>
+                <w:t>.</w:t>
+              </w:r>
+            </w:ins>
           </w:p>
         </w:tc>
       </w:tr>
@@ -5296,7 +5339,7 @@
           <w:lang w:val="es-ES" w:eastAsia="es-ES"/>
         </w:rPr>
         <w:drawing>
-          <wp:inline distT="0" distB="0" distL="0" distR="0" wp14:anchorId="7FA3C147" wp14:editId="60B15A28">
+          <wp:inline distT="0" distB="0" distL="0" distR="0" wp14:anchorId="279D52B3" wp14:editId="597A60C3">
             <wp:extent cx="1399540" cy="397510"/>
             <wp:effectExtent l="0" t="0" r="0" b="2540"/>
             <wp:docPr id="37" name="Imagen 37" descr="https://latex.codecogs.com/gif.latex?%5Cfn_jvn%20%5Clarge%20%5Cfrac%7Ba%7D%7Bb%7D%5Ctimes%20%5Cfrac%7Bc%7D%7Bd%7D%3D%5Cfrac%7Ba%5Ctimes%20c%7D%7Bb%5Ctimes%20d%7D"/>
@@ -5374,7 +5417,7 @@
           <w:lang w:val="es-ES" w:eastAsia="es-ES"/>
         </w:rPr>
         <w:drawing>
-          <wp:inline distT="0" distB="0" distL="0" distR="0" wp14:anchorId="2D4A5899" wp14:editId="4013A6D4">
+          <wp:inline distT="0" distB="0" distL="0" distR="0" wp14:anchorId="46DEFA79" wp14:editId="733BC16E">
             <wp:extent cx="548640" cy="437515"/>
             <wp:effectExtent l="0" t="0" r="3810" b="635"/>
             <wp:docPr id="41" name="Imagen 41" descr="https://latex.codecogs.com/gif.latex?%5Cfn_jvn%20%5Clarge%20%5Cfrac%7B4%7D%7B5%7D%5Ctimes%20%5Cfrac%7B2%7D%7B3%7D"/>
@@ -5432,8 +5475,13 @@
       <w:pPr>
         <w:pStyle w:val="TextoPLANETA"/>
       </w:pPr>
-      <w:r>
-        <w:t>Se procede de la siguiente manera:</w:t>
+      <w:ins w:id="19" w:author="mercyranjel" w:date="2015-12-03T13:47:00Z">
+        <w:r>
+          <w:t>s</w:t>
+        </w:r>
+      </w:ins>
+      <w:r>
+        <w:t>e procede de la siguiente manera:</w:t>
       </w:r>
       <w:r>
         <w:t xml:space="preserve"> </w:t>
@@ -5455,7 +5503,7 @@
           <w:lang w:val="es-ES" w:eastAsia="es-ES"/>
         </w:rPr>
         <w:drawing>
-          <wp:inline distT="0" distB="0" distL="0" distR="0" wp14:anchorId="71FADB89" wp14:editId="4375E3C6">
+          <wp:inline distT="0" distB="0" distL="0" distR="0" wp14:anchorId="5678921E" wp14:editId="6A8A7E29">
             <wp:extent cx="1987550" cy="437515"/>
             <wp:effectExtent l="0" t="0" r="0" b="635"/>
             <wp:docPr id="40" name="Imagen 40" descr="https://latex.codecogs.com/gif.latex?%5Cfn_jvn%20%5Clarge%20%5Cfrac%7B4%7D%7B5%7D%5Ctimes%20%5Cfrac%7B2%7D%7B3%7D%3D%5Cfrac%7B4%5Ctimes%202%7D%7B5%5Ctimes%203%7D%3D%5Cfrac%7B8%7D%7B15%7D"/>
@@ -5641,7 +5689,7 @@
                 <w:lang w:val="es-ES" w:eastAsia="es-ES"/>
               </w:rPr>
               <w:drawing>
-                <wp:inline distT="0" distB="0" distL="0" distR="0" wp14:anchorId="5543342C" wp14:editId="2ABCECB5">
+                <wp:inline distT="0" distB="0" distL="0" distR="0" wp14:anchorId="5E16CEFF" wp14:editId="2C100041">
                   <wp:extent cx="556260" cy="438785"/>
                   <wp:effectExtent l="0" t="0" r="0" b="0"/>
                   <wp:docPr id="12" name="Imagen 12" descr="C:\Users\CEN_3F_CDO_PC10\Desktop\DRIVE\2. AulaPlaneta\TRABAJO\GUIONES\MA_06_06_CO\IMAGENES\FORMULAS FINALES\fq12.gif"/>
@@ -5763,8 +5811,13 @@
         <w:t xml:space="preserve">cación entre fracciones </w:t>
       </w:r>
       <w:r>
-        <w:t>cumple las siguientes propiedades:</w:t>
-      </w:r>
+        <w:t>cumple las siguientes propiedades</w:t>
+      </w:r>
+      <w:ins w:id="20" w:author="mercyranjel" w:date="2015-12-03T13:47:00Z">
+        <w:r>
+          <w:t>.</w:t>
+        </w:r>
+      </w:ins>
     </w:p>
     <w:p>
       <w:pPr>
@@ -5814,8 +5867,9 @@
           <w:noProof/>
           <w:lang w:val="es-ES" w:eastAsia="es-ES"/>
         </w:rPr>
+        <w:lastRenderedPageBreak/>
         <w:drawing>
-          <wp:inline distT="0" distB="0" distL="0" distR="0" wp14:anchorId="7AF815CA" wp14:editId="7711BDEA">
+          <wp:inline distT="0" distB="0" distL="0" distR="0" wp14:anchorId="7CE67B80" wp14:editId="311CDF0D">
             <wp:extent cx="1440815" cy="402590"/>
             <wp:effectExtent l="0" t="0" r="6985" b="0"/>
             <wp:docPr id="13" name="Imagen 13" descr="C:\Users\CEN_3F_CDO_PC10\Desktop\DRIVE\2. AulaPlaneta\TRABAJO\GUIONES\MA_06_06_CO\IMAGENES\FORMULAS FINALES\fq13.gif"/>
@@ -5894,7 +5948,31 @@
         <w:t>Asociativa</w:t>
       </w:r>
       <w:r>
-        <w:t xml:space="preserve">: se puede asociar de diferentes formas los factores, y el producto siempre es el mismo. </w:t>
+        <w:t xml:space="preserve">: </w:t>
+      </w:r>
+      <w:ins w:id="21" w:author="mercyranjel" w:date="2015-12-03T13:48:00Z">
+        <w:r>
+          <w:t xml:space="preserve">los factores </w:t>
+        </w:r>
+      </w:ins>
+      <w:r>
+        <w:t>puede</w:t>
+      </w:r>
+      <w:ins w:id="22" w:author="mercyranjel" w:date="2015-12-03T13:48:00Z">
+        <w:r>
+          <w:t>n</w:t>
+        </w:r>
+      </w:ins>
+      <w:r>
+        <w:t xml:space="preserve"> asociar</w:t>
+      </w:r>
+      <w:ins w:id="23" w:author="mercyranjel" w:date="2015-12-03T13:48:00Z">
+        <w:r>
+          <w:t>se</w:t>
+        </w:r>
+      </w:ins>
+      <w:r>
+        <w:t xml:space="preserve"> de diferentes formas y el producto siempre es el mismo. </w:t>
       </w:r>
     </w:p>
     <w:p>
@@ -5923,7 +6001,7 @@
           <w:lang w:val="es-ES" w:eastAsia="es-ES"/>
         </w:rPr>
         <w:drawing>
-          <wp:inline distT="0" distB="0" distL="0" distR="0" wp14:anchorId="2AE40CC0" wp14:editId="462FB191">
+          <wp:inline distT="0" distB="0" distL="0" distR="0" wp14:anchorId="3BA5D1CF" wp14:editId="636ED51A">
             <wp:extent cx="2735580" cy="402590"/>
             <wp:effectExtent l="0" t="0" r="7620" b="0"/>
             <wp:docPr id="14" name="Imagen 14" descr="C:\Users\CEN_3F_CDO_PC10\Desktop\DRIVE\2. AulaPlaneta\TRABAJO\GUIONES\MA_06_06_CO\IMAGENES\FORMULAS FINALES\fq14.gif"/>
@@ -5996,14 +6074,12 @@
           <w:numId w:val="22"/>
         </w:numPr>
       </w:pPr>
-      <w:proofErr w:type="spellStart"/>
       <w:r>
         <w:rPr>
           <w:b/>
         </w:rPr>
         <w:t>Modulativa</w:t>
       </w:r>
-      <w:proofErr w:type="spellEnd"/>
       <w:r>
         <w:t xml:space="preserve">: toda fracción multiplicada por 1 da como producto la misma fracción. </w:t>
       </w:r>
@@ -6029,7 +6105,7 @@
           <w:lang w:val="es-ES" w:eastAsia="es-ES"/>
         </w:rPr>
         <w:drawing>
-          <wp:inline distT="0" distB="0" distL="0" distR="0" wp14:anchorId="11B1D4A9" wp14:editId="0134F08A">
+          <wp:inline distT="0" distB="0" distL="0" distR="0" wp14:anchorId="2DF23DA8" wp14:editId="41342F7F">
             <wp:extent cx="972820" cy="402590"/>
             <wp:effectExtent l="0" t="0" r="0" b="0"/>
             <wp:docPr id="15" name="Imagen 15" descr="C:\Users\CEN_3F_CDO_PC10\Desktop\DRIVE\2. AulaPlaneta\TRABAJO\GUIONES\MA_06_06_CO\IMAGENES\FORMULAS FINALES\fq15.gif"/>
@@ -6117,11 +6193,11 @@
         <w:rPr>
           <w:position w:val="-30"/>
         </w:rPr>
-        <w:object w:dxaOrig="3080" w:dyaOrig="720" w14:anchorId="519AD9B4">
+        <w:object w:dxaOrig="3080" w:dyaOrig="720" w14:anchorId="0A0EF055">
           <v:shape id="_x0000_i1027" type="#_x0000_t75" style="width:153.95pt;height:36pt" o:ole="">
             <v:imagedata r:id="rId31" o:title=""/>
           </v:shape>
-          <o:OLEObject Type="Embed" ProgID="Equation.3" ShapeID="_x0000_i1027" DrawAspect="Content" ObjectID="_1384497142" r:id="rId32"/>
+          <o:OLEObject Type="Embed" ProgID="Equation.3" ShapeID="_x0000_i1027" DrawAspect="Content" ObjectID="_1384583004" r:id="rId32"/>
         </w:object>
       </w:r>
     </w:p>
@@ -6209,10 +6285,27 @@
           <w:p>
             <w:pPr>
               <w:pStyle w:val="TextoPLANETA"/>
-            </w:pPr>
-            <w:r>
-              <w:t>Para multiplicar una fracción por un número natural, se escribe el número natural como una fracción con denominador 1 y se multiplica siguiendo la misma regla.</w:t>
-            </w:r>
+              <w:rPr>
+                <w:b/>
+                <w:color w:val="C00000"/>
+              </w:rPr>
+            </w:pPr>
+            <w:r>
+              <w:t>Para multiplicar una fracción por un número natural se escribe el número natural como una fracción con denominador 1 y se multiplica siguiendo la regla</w:t>
+            </w:r>
+            <w:ins w:id="24" w:author="mercyranjel" w:date="2015-12-03T13:49:00Z">
+              <w:r>
+                <w:t xml:space="preserve"> de la multiplicación de fracciones</w:t>
+              </w:r>
+            </w:ins>
+            <w:r>
+              <w:t>.</w:t>
+            </w:r>
+            <w:ins w:id="25" w:author="mercyranjel" w:date="2015-12-03T13:49:00Z">
+              <w:r>
+                <w:t xml:space="preserve"> </w:t>
+              </w:r>
+            </w:ins>
           </w:p>
           <w:p>
             <w:pPr>
@@ -6230,7 +6323,7 @@
                 <w:lang w:val="es-ES" w:eastAsia="es-ES"/>
               </w:rPr>
               <w:drawing>
-                <wp:inline distT="0" distB="0" distL="0" distR="0" wp14:anchorId="1E298AD1" wp14:editId="3ABF3B25">
+                <wp:inline distT="0" distB="0" distL="0" distR="0" wp14:anchorId="7A26B482" wp14:editId="39E7D1F1">
                   <wp:extent cx="3029585" cy="397510"/>
                   <wp:effectExtent l="0" t="0" r="0" b="2540"/>
                   <wp:docPr id="43" name="Imagen 43" descr="https://latex.codecogs.com/gif.latex?%5Cfn_jvn%20%5Clarge%20%5Cfrac%7Ba%7D%7Bb%7D%5Ctimes%20c%3D%5Cfrac%7Ba%7D%7Bb%7D%5Ctimes%20%5Cfrac%7Bc%7D%7B1%7D%3D%5Cfrac%7Ba%5Ctimes%20c%7D%7Bb%5Ctimes%201%7D%3D%5Cfrac%7Ba%5Ctimes%20c%7D%7Bb%7D"/>
@@ -6511,6 +6604,15 @@
               </w:rPr>
               <w:t>Actividad para aplicar el algoritmo de la multiplicación de fracciones</w:t>
             </w:r>
+            <w:ins w:id="26" w:author="mercyranjel" w:date="2015-12-03T13:52:00Z">
+              <w:r>
+                <w:rPr>
+                  <w:szCs w:val="24"/>
+                  <w:lang w:val="es-ES_tradnl"/>
+                </w:rPr>
+                <w:t>.</w:t>
+              </w:r>
+            </w:ins>
           </w:p>
         </w:tc>
       </w:tr>
@@ -6754,6 +6856,15 @@
               </w:rPr>
               <w:t xml:space="preserve"> para aplicar la multiplicación de fracciones</w:t>
             </w:r>
+            <w:ins w:id="27" w:author="mercyranjel" w:date="2015-12-03T13:52:00Z">
+              <w:r>
+                <w:rPr>
+                  <w:szCs w:val="24"/>
+                  <w:lang w:val="es-ES_tradnl"/>
+                </w:rPr>
+                <w:t>.</w:t>
+              </w:r>
+            </w:ins>
           </w:p>
         </w:tc>
       </w:tr>
@@ -7017,6 +7128,15 @@
               </w:rPr>
               <w:t>Actividades sobre La multiplicación de fracciones</w:t>
             </w:r>
+            <w:ins w:id="28" w:author="mercyranjel" w:date="2015-12-03T13:53:00Z">
+              <w:r>
+                <w:rPr>
+                  <w:szCs w:val="24"/>
+                  <w:lang w:val="es-ES_tradnl"/>
+                </w:rPr>
+                <w:t>.</w:t>
+              </w:r>
+            </w:ins>
           </w:p>
         </w:tc>
       </w:tr>
@@ -7078,8 +7198,13 @@
       <w:r>
         <w:t>realiza el siguiente procedimiento</w:t>
       </w:r>
-      <w:r>
-        <w:t xml:space="preserve">: </w:t>
+      <w:ins w:id="29" w:author="mercyranjel" w:date="2015-12-03T13:53:00Z">
+        <w:r>
+          <w:t>.</w:t>
+        </w:r>
+      </w:ins>
+      <w:r>
+        <w:t xml:space="preserve"> </w:t>
       </w:r>
     </w:p>
     <w:p>
@@ -7295,7 +7420,7 @@
                 <w:lang w:val="es-ES" w:eastAsia="es-ES"/>
               </w:rPr>
               <w:drawing>
-                <wp:inline distT="0" distB="0" distL="0" distR="0" wp14:anchorId="176736E9" wp14:editId="5645FA95">
+                <wp:inline distT="0" distB="0" distL="0" distR="0" wp14:anchorId="0D6DE7FD" wp14:editId="4C699BCB">
                   <wp:extent cx="4061966" cy="1177493"/>
                   <wp:effectExtent l="0" t="0" r="0" b="3810"/>
                   <wp:docPr id="17" name="Imagen 17" descr="C:\Users\CEN_3F_CDO_PC10\Desktop\DRIVE\2. AulaPlaneta\TRABAJO\GUIONES\MA_06_06_CO\IMAGENES\IMAGENES\IMG06.jpg"/>
@@ -7374,43 +7499,7 @@
                 <w:szCs w:val="24"/>
                 <w:lang w:val="es-ES_tradnl"/>
               </w:rPr>
-              <w:t xml:space="preserve">Código </w:t>
-            </w:r>
-            <w:proofErr w:type="spellStart"/>
-            <w:r>
-              <w:rPr>
-                <w:b/>
-                <w:szCs w:val="24"/>
-                <w:lang w:val="es-ES_tradnl"/>
-              </w:rPr>
-              <w:t>Shutterstock</w:t>
-            </w:r>
-            <w:proofErr w:type="spellEnd"/>
-            <w:r>
-              <w:rPr>
-                <w:b/>
-                <w:szCs w:val="24"/>
-                <w:lang w:val="es-ES_tradnl"/>
-              </w:rPr>
-              <w:t xml:space="preserve"> (o URL o la ruta en </w:t>
-            </w:r>
-            <w:proofErr w:type="spellStart"/>
-            <w:r>
-              <w:rPr>
-                <w:b/>
-                <w:szCs w:val="24"/>
-                <w:lang w:val="es-ES_tradnl"/>
-              </w:rPr>
-              <w:t>AulaPlaneta</w:t>
-            </w:r>
-            <w:proofErr w:type="spellEnd"/>
-            <w:r>
-              <w:rPr>
-                <w:b/>
-                <w:szCs w:val="24"/>
-                <w:lang w:val="es-ES_tradnl"/>
-              </w:rPr>
-              <w:t>)</w:t>
+              <w:t>Código Shutterstock (o URL o la ruta en AulaPlaneta)</w:t>
             </w:r>
           </w:p>
         </w:tc>
@@ -7555,7 +7644,7 @@
         <w:t xml:space="preserve"> entre fracciones</w:t>
       </w:r>
       <w:r>
-        <w:t xml:space="preserve">, es </w:t>
+        <w:t xml:space="preserve"> es </w:t>
       </w:r>
       <w:r>
         <w:t>multiplicar</w:t>
@@ -7687,7 +7776,6 @@
                 <w:szCs w:val="24"/>
                 <w:lang w:val="es-ES_tradnl"/>
               </w:rPr>
-              <w:lastRenderedPageBreak/>
               <w:t>Contenido</w:t>
             </w:r>
           </w:p>
@@ -7710,7 +7798,7 @@
                 <w:lang w:val="es-ES" w:eastAsia="es-ES"/>
               </w:rPr>
               <w:drawing>
-                <wp:inline distT="0" distB="0" distL="0" distR="0" wp14:anchorId="2AC10D3B" wp14:editId="7121CE32">
+                <wp:inline distT="0" distB="0" distL="0" distR="0" wp14:anchorId="0A8A8E25" wp14:editId="007BDB4A">
                   <wp:extent cx="3035935" cy="438785"/>
                   <wp:effectExtent l="0" t="0" r="0" b="0"/>
                   <wp:docPr id="20" name="Imagen 20" descr="C:\Users\CEN_3F_CDO_PC10\Desktop\DRIVE\2. AulaPlaneta\TRABAJO\GUIONES\MA_06_06_CO\IMAGENES\FORMULAS FINALES\fq18.gif"/>
@@ -7831,7 +7919,7 @@
           <w:lang w:val="es-ES" w:eastAsia="es-ES"/>
         </w:rPr>
         <w:drawing>
-          <wp:inline distT="0" distB="0" distL="0" distR="0" wp14:anchorId="286EBD67" wp14:editId="366CEBE4">
+          <wp:inline distT="0" distB="0" distL="0" distR="0" wp14:anchorId="2A98620D" wp14:editId="32F66118">
             <wp:extent cx="1419225" cy="438785"/>
             <wp:effectExtent l="0" t="0" r="9525" b="0"/>
             <wp:docPr id="50" name="Imagen 50" descr="https://latex.codecogs.com/gif.latex?%5Cfn_jvn%20%5Clarge%204%5Cdiv%20%5Cfrac%7B2%7D%7B3%7D%3D%5Cfrac%7B4%7D%7B1%7D%5Cdiv%20%5Cfrac%7B2%7D%7B3%7D"/>
@@ -7923,7 +8011,6 @@
           <w:u w:color="000000"/>
           <w:bdr w:val="none" w:sz="0" w:space="0" w:color="000000"/>
           <w:shd w:val="clear" w:color="000000" w:fill="000000"/>
-          <w:lang w:val="x-none" w:eastAsia="x-none" w:bidi="x-none"/>
         </w:rPr>
         <w:t xml:space="preserve"> </w:t>
       </w:r>
@@ -7933,7 +8020,7 @@
           <w:lang w:val="es-ES" w:eastAsia="es-ES"/>
         </w:rPr>
         <w:drawing>
-          <wp:inline distT="0" distB="0" distL="0" distR="0" wp14:anchorId="36B6788D" wp14:editId="5590C943">
+          <wp:inline distT="0" distB="0" distL="0" distR="0" wp14:anchorId="30F7A8EE" wp14:editId="28186E11">
             <wp:extent cx="2867660" cy="438785"/>
             <wp:effectExtent l="0" t="0" r="8890" b="0"/>
             <wp:docPr id="22" name="Imagen 22" descr="C:\Users\CEN_3F_CDO_PC10\Desktop\DRIVE\2. AulaPlaneta\TRABAJO\GUIONES\MA_06_06_CO\IMAGENES\FORMULAS FINALES\fq20.gif"/>
@@ -8433,6 +8520,15 @@
               </w:rPr>
               <w:t>Actividad para aplicar el algoritmo de la división de fracciones</w:t>
             </w:r>
+            <w:ins w:id="30" w:author="mercyranjel" w:date="2015-12-03T13:55:00Z">
+              <w:r>
+                <w:rPr>
+                  <w:szCs w:val="24"/>
+                  <w:lang w:val="es-ES_tradnl"/>
+                </w:rPr>
+                <w:t>.</w:t>
+              </w:r>
+            </w:ins>
           </w:p>
         </w:tc>
       </w:tr>
@@ -8679,6 +8775,17 @@
               </w:rPr>
               <w:t>Interactivo que introduce los conceptos de multiplicación y división de fracciones</w:t>
             </w:r>
+            <w:ins w:id="31" w:author="mercyranjel" w:date="2015-12-03T13:56:00Z">
+              <w:r>
+                <w:rPr>
+                  <w:rFonts w:ascii="Arial" w:eastAsia="Times New Roman" w:hAnsi="Arial" w:cs="Arial"/>
+                  <w:bCs/>
+                  <w:color w:val="000000"/>
+                  <w:lang w:eastAsia="es-ES"/>
+                </w:rPr>
+                <w:t>.</w:t>
+              </w:r>
+            </w:ins>
           </w:p>
           <w:p>
             <w:pPr>
@@ -8858,7 +8965,23 @@
                 <w:szCs w:val="24"/>
                 <w:lang w:val="es-ES_tradnl"/>
               </w:rPr>
-              <w:t>Practica la multiplicación y división de fracciones</w:t>
+              <w:t xml:space="preserve">Practica la multiplicación y </w:t>
+            </w:r>
+            <w:ins w:id="32" w:author="mercyranjel" w:date="2015-12-03T13:57:00Z">
+              <w:r>
+                <w:rPr>
+                  <w:szCs w:val="24"/>
+                  <w:lang w:val="es-ES_tradnl"/>
+                </w:rPr>
+                <w:t xml:space="preserve">la </w:t>
+              </w:r>
+            </w:ins>
+            <w:r>
+              <w:rPr>
+                <w:szCs w:val="24"/>
+                <w:lang w:val="es-ES_tradnl"/>
+              </w:rPr>
+              <w:t>división de fracciones</w:t>
             </w:r>
           </w:p>
         </w:tc>
@@ -8910,8 +9033,33 @@
                 <w:szCs w:val="24"/>
                 <w:lang w:val="es-ES_tradnl"/>
               </w:rPr>
-              <w:t xml:space="preserve"> para practicar la multiplicación y división de fracciones</w:t>
-            </w:r>
+              <w:t xml:space="preserve"> para practicar la multiplicación y </w:t>
+            </w:r>
+            <w:ins w:id="33" w:author="mercyranjel" w:date="2015-12-03T13:57:00Z">
+              <w:r>
+                <w:rPr>
+                  <w:szCs w:val="24"/>
+                  <w:lang w:val="es-ES_tradnl"/>
+                </w:rPr>
+                <w:t xml:space="preserve">la </w:t>
+              </w:r>
+            </w:ins>
+            <w:r>
+              <w:rPr>
+                <w:szCs w:val="24"/>
+                <w:lang w:val="es-ES_tradnl"/>
+              </w:rPr>
+              <w:t>división de fracciones</w:t>
+            </w:r>
+            <w:ins w:id="34" w:author="mercyranjel" w:date="2015-12-03T13:57:00Z">
+              <w:r>
+                <w:rPr>
+                  <w:szCs w:val="24"/>
+                  <w:lang w:val="es-ES_tradnl"/>
+                </w:rPr>
+                <w:t>.</w:t>
+              </w:r>
+            </w:ins>
           </w:p>
         </w:tc>
       </w:tr>
@@ -8979,7 +9127,6 @@
                 <w:szCs w:val="24"/>
                 <w:lang w:val="es-ES_tradnl"/>
               </w:rPr>
-              <w:lastRenderedPageBreak/>
               <w:t>Código</w:t>
             </w:r>
           </w:p>
@@ -9087,6 +9234,7 @@
                 <w:szCs w:val="24"/>
                 <w:lang w:val="es-ES_tradnl"/>
               </w:rPr>
+              <w:lastRenderedPageBreak/>
               <w:t>Título</w:t>
             </w:r>
           </w:p>
@@ -9155,6 +9303,15 @@
               </w:rPr>
               <w:t>Actividad para determinar términos desconocidos en operaciones con fracciones</w:t>
             </w:r>
+            <w:ins w:id="35" w:author="mercyranjel" w:date="2015-12-03T13:57:00Z">
+              <w:r>
+                <w:rPr>
+                  <w:szCs w:val="24"/>
+                  <w:lang w:val="es-ES_tradnl"/>
+                </w:rPr>
+                <w:t>.</w:t>
+              </w:r>
+            </w:ins>
           </w:p>
         </w:tc>
       </w:tr>
@@ -9372,6 +9529,15 @@
               </w:rPr>
               <w:t>Actividad para resolver problemas con fracciones</w:t>
             </w:r>
+            <w:ins w:id="36" w:author="mercyranjel" w:date="2015-12-03T13:57:00Z">
+              <w:r>
+                <w:rPr>
+                  <w:szCs w:val="24"/>
+                  <w:lang w:val="es-ES_tradnl"/>
+                </w:rPr>
+                <w:t>.</w:t>
+              </w:r>
+            </w:ins>
           </w:p>
         </w:tc>
       </w:tr>
@@ -9649,6 +9815,15 @@
               </w:rPr>
               <w:t>Actividades sobre La división de fracciones</w:t>
             </w:r>
+            <w:ins w:id="37" w:author="mercyranjel" w:date="2015-12-03T13:57:00Z">
+              <w:r>
+                <w:rPr>
+                  <w:szCs w:val="24"/>
+                  <w:lang w:val="es-ES_tradnl"/>
+                </w:rPr>
+                <w:t>.</w:t>
+              </w:r>
+            </w:ins>
           </w:p>
         </w:tc>
       </w:tr>
@@ -9719,7 +9894,23 @@
         <w:t>aritmético</w:t>
       </w:r>
       <w:r>
-        <w:t xml:space="preserve"> es una expresión matemática donde se relacionan por medio de la adición, la sustracción, la multiplicación y/o la división dos o más números. </w:t>
+        <w:t xml:space="preserve"> es una expresión matemática </w:t>
+      </w:r>
+      <w:ins w:id="38" w:author="mercyranjel" w:date="2015-12-03T13:58:00Z">
+        <w:r>
+          <w:t xml:space="preserve">en la que </w:t>
+        </w:r>
+      </w:ins>
+      <w:r>
+        <w:t>se relacionan por medio de la adición, la sustracción, la multiplicación o la división</w:t>
+      </w:r>
+      <w:ins w:id="39" w:author="mercyranjel" w:date="2015-12-03T13:58:00Z">
+        <w:r>
+          <w:t>,</w:t>
+        </w:r>
+      </w:ins>
+      <w:r>
+        <w:t xml:space="preserve"> dos o más números. </w:t>
       </w:r>
     </w:p>
     <w:p>
@@ -9735,14 +9926,27 @@
         <w:t>E</w:t>
       </w:r>
       <w:r>
-        <w:t xml:space="preserve">l siguiente es un polinomio aritmético donde se relacionan números naturales y </w:t>
+        <w:t xml:space="preserve">l siguiente es un polinomio aritmético </w:t>
+      </w:r>
+      <w:ins w:id="40" w:author="mercyranjel" w:date="2015-12-03T13:58:00Z">
+        <w:r>
+          <w:t xml:space="preserve">en el que </w:t>
+        </w:r>
+      </w:ins>
+      <w:r>
+        <w:t xml:space="preserve">se relacionan números naturales y </w:t>
       </w:r>
       <w:r>
         <w:t>fraccione</w:t>
       </w:r>
       <w:r>
-        <w:t>s por medio de las cuatro operaciones básicas:</w:t>
-      </w:r>
+        <w:t>s por medio de las cuatro operaciones básicas</w:t>
+      </w:r>
+      <w:ins w:id="41" w:author="mercyranjel" w:date="2015-12-03T13:58:00Z">
+        <w:r>
+          <w:t>.</w:t>
+        </w:r>
+      </w:ins>
     </w:p>
     <w:p>
       <w:pPr>
@@ -9760,7 +9964,7 @@
           <w:lang w:val="es-ES" w:eastAsia="es-ES"/>
         </w:rPr>
         <w:drawing>
-          <wp:inline distT="0" distB="0" distL="0" distR="0" wp14:anchorId="5C91356C" wp14:editId="287613B9">
+          <wp:inline distT="0" distB="0" distL="0" distR="0" wp14:anchorId="4C435BD4" wp14:editId="4F26A773">
             <wp:extent cx="3460115" cy="504825"/>
             <wp:effectExtent l="0" t="0" r="6985" b="9525"/>
             <wp:docPr id="65" name="Imagen 65" descr="C:\Users\CEN_3F_CDO_PC10\Desktop\DRIVE\2. AulaPlaneta\TRABAJO\GUIONES\MA_06_06_CO\IMAGENES\FORMULAS\fq19.gif"/>
@@ -9919,15 +10123,40 @@
                 <w:szCs w:val="24"/>
                 <w:lang w:val="es-ES_tradnl"/>
               </w:rPr>
-              <w:t>respetar el orden en las</w:t>
-            </w:r>
-            <w:r>
-              <w:rPr>
-                <w:szCs w:val="24"/>
-                <w:lang w:val="es-ES_tradnl"/>
-              </w:rPr>
-              <w:t xml:space="preserve"> operaciones y aplicar el siguiente proceso:</w:t>
-            </w:r>
+              <w:t xml:space="preserve">respetar el orden </w:t>
+            </w:r>
+            <w:ins w:id="42" w:author="mercyranjel" w:date="2015-12-03T13:58:00Z">
+              <w:r>
+                <w:rPr>
+                  <w:szCs w:val="24"/>
+                  <w:lang w:val="es-ES_tradnl"/>
+                </w:rPr>
+                <w:t xml:space="preserve">de </w:t>
+              </w:r>
+            </w:ins>
+            <w:r>
+              <w:rPr>
+                <w:szCs w:val="24"/>
+                <w:lang w:val="es-ES_tradnl"/>
+              </w:rPr>
+              <w:t>las</w:t>
+            </w:r>
+            <w:r>
+              <w:rPr>
+                <w:szCs w:val="24"/>
+                <w:lang w:val="es-ES_tradnl"/>
+              </w:rPr>
+              <w:t xml:space="preserve"> operaciones y aplicar el siguiente proceso</w:t>
+            </w:r>
+            <w:ins w:id="43" w:author="mercyranjel" w:date="2015-12-03T13:58:00Z">
+              <w:r>
+                <w:rPr>
+                  <w:szCs w:val="24"/>
+                  <w:lang w:val="es-ES_tradnl"/>
+                </w:rPr>
+                <w:t>.</w:t>
+              </w:r>
+            </w:ins>
           </w:p>
           <w:p>
             <w:pPr>
@@ -10008,8 +10237,13 @@
         <w:t xml:space="preserve"> el polinomio aritm</w:t>
       </w:r>
       <w:r>
-        <w:t>ético propuesto:</w:t>
-      </w:r>
+        <w:t xml:space="preserve">ético </w:t>
+      </w:r>
+      <w:ins w:id="44" w:author="mercyranjel" w:date="2015-12-03T13:59:00Z">
+        <w:r>
+          <w:t>que se propuso.</w:t>
+        </w:r>
+      </w:ins>
     </w:p>
     <w:p>
       <w:pPr>
@@ -10043,6 +10277,8 @@
       <w:pPr>
         <w:pStyle w:val="TextoPLANETA"/>
       </w:pPr>
+      <w:bookmarkStart w:id="45" w:name="_GoBack"/>
+      <w:bookmarkEnd w:id="45"/>
     </w:p>
     <w:p>
       <w:pPr>
@@ -10054,8 +10290,9 @@
           <w:noProof/>
           <w:lang w:val="es-ES" w:eastAsia="es-ES"/>
         </w:rPr>
+        <w:lastRenderedPageBreak/>
         <w:drawing>
-          <wp:inline distT="0" distB="0" distL="0" distR="0" wp14:anchorId="6C6FB67C" wp14:editId="3EC4A9F0">
+          <wp:inline distT="0" distB="0" distL="0" distR="0" wp14:anchorId="18F2B741" wp14:editId="326CEF3D">
             <wp:extent cx="3686810" cy="504825"/>
             <wp:effectExtent l="0" t="0" r="8890" b="9525"/>
             <wp:docPr id="66" name="Imagen 66" descr="C:\Users\CEN_3F_CDO_PC10\Desktop\DRIVE\2. AulaPlaneta\TRABAJO\GUIONES\MA_06_06_CO\IMAGENES\FORMULAS\fq20.gif"/>
@@ -10127,7 +10364,7 @@
           <w:lang w:val="es-ES" w:eastAsia="es-ES"/>
         </w:rPr>
         <w:drawing>
-          <wp:inline distT="0" distB="0" distL="0" distR="0" wp14:anchorId="7C619DFE" wp14:editId="150E2059">
+          <wp:inline distT="0" distB="0" distL="0" distR="0" wp14:anchorId="1822BA99" wp14:editId="075D4558">
             <wp:extent cx="2713990" cy="504825"/>
             <wp:effectExtent l="0" t="0" r="0" b="9525"/>
             <wp:docPr id="67" name="Imagen 67" descr="C:\Users\CEN_3F_CDO_PC10\Desktop\DRIVE\2. AulaPlaneta\TRABAJO\GUIONES\MA_06_06_CO\IMAGENES\FORMULAS\fq21.gif"/>
@@ -10197,7 +10434,7 @@
           <w:lang w:val="es-ES" w:eastAsia="es-ES"/>
         </w:rPr>
         <w:drawing>
-          <wp:inline distT="0" distB="0" distL="0" distR="0" wp14:anchorId="7540DF80" wp14:editId="6E9D0BCA">
+          <wp:inline distT="0" distB="0" distL="0" distR="0" wp14:anchorId="2039F891" wp14:editId="6B01A3F8">
             <wp:extent cx="2216785" cy="504825"/>
             <wp:effectExtent l="0" t="0" r="0" b="9525"/>
             <wp:docPr id="68" name="Imagen 68" descr="https://latex.codecogs.com/gif.latex?%5Cfn_jvn%20%5Clarge%20%3D%5Cfrac%7B3%7D%7B2%7D&amp;plus;%5Cleft%20%5B%20%5Cfrac%7B3%7D%7B2%7D%5Cdiv%20%5Cfrac%7B3%7D%7B4%7D-%5Cfrac%7B3%7D%7B4%7D%20%5Ctimes%200%20%5Cright%20%5D"/>
@@ -10272,7 +10509,7 @@
         <w:t xml:space="preserve">dentro de las llaves cuadradas </w:t>
       </w:r>
       <w:r>
-        <w:t>cumpliendo el orden jerárquico, es decir, primero las multiplicaciones y/o divisiones que se encuentren de izquierda a derecha.</w:t>
+        <w:t>cumpliendo el orden jerárquico, es decir, primero las multiplicaciones o divisiones que se encuentren de izquierda a derecha.</w:t>
       </w:r>
     </w:p>
     <w:p>
@@ -10291,7 +10528,7 @@
           <w:lang w:val="es-ES" w:eastAsia="es-ES"/>
         </w:rPr>
         <w:drawing>
-          <wp:inline distT="0" distB="0" distL="0" distR="0" wp14:anchorId="4F9730E7" wp14:editId="59845AE9">
+          <wp:inline distT="0" distB="0" distL="0" distR="0" wp14:anchorId="38FC645E" wp14:editId="45A34CFB">
             <wp:extent cx="2179955" cy="504825"/>
             <wp:effectExtent l="0" t="0" r="0" b="9525"/>
             <wp:docPr id="69" name="Imagen 69" descr="https://latex.codecogs.com/gif.latex?%5Cfn_jvn%20%5Clarge%20%3D%5Cfrac%7B3%7D%7B2%7D&amp;plus;%5Cleft%20%5B%20%5Cfrac%7B3%5Ctimes4%20%7D%7B2%5Ctimes3%7D-%5Cfrac%7B3%5Ctimes%200%7D%7B4%5Ctimes%200%7D%5Cright%20%5D"/>
@@ -10363,7 +10600,7 @@
           <w:lang w:val="es-ES" w:eastAsia="es-ES"/>
         </w:rPr>
         <w:drawing>
-          <wp:inline distT="0" distB="0" distL="0" distR="0" wp14:anchorId="4025F55B" wp14:editId="245C5FAD">
+          <wp:inline distT="0" distB="0" distL="0" distR="0" wp14:anchorId="24CD0311" wp14:editId="67FB5A65">
             <wp:extent cx="1506855" cy="504825"/>
             <wp:effectExtent l="0" t="0" r="0" b="9525"/>
             <wp:docPr id="70" name="Imagen 70" descr="https://latex.codecogs.com/gif.latex?%5Cfn_jvn%20%5Clarge%20%3D%5Cfrac%7B3%7D%7B2%7D&amp;plus;%5Cleft%20%5B%20%5Cfrac%7B12%20%7D%7B6%7D-0%5Cright%20%5D"/>
@@ -10441,7 +10678,7 @@
           <w:lang w:val="es-ES" w:eastAsia="es-ES"/>
         </w:rPr>
         <w:drawing>
-          <wp:inline distT="0" distB="0" distL="0" distR="0" wp14:anchorId="7E200146" wp14:editId="51EC07F0">
+          <wp:inline distT="0" distB="0" distL="0" distR="0" wp14:anchorId="30C7CFE0" wp14:editId="7C7E8F86">
             <wp:extent cx="922020" cy="438785"/>
             <wp:effectExtent l="0" t="0" r="0" b="0"/>
             <wp:docPr id="71" name="Imagen 71" descr="https://latex.codecogs.com/gif.latex?%5Cfn_jvn%20%5Clarge%20%3D%5Cfrac%7B3%7D%7B2%7D&amp;plus;%5Cfrac%7B12%20%7D%7B6%7D"/>
@@ -10518,10 +10755,15 @@
         <w:t xml:space="preserve"> las operaciones que quedan s</w:t>
       </w:r>
       <w:r>
-        <w:t xml:space="preserve">in paréntesis (llaves o corchetes) </w:t>
-      </w:r>
-      <w:r>
-        <w:t>siempre siguiendo el orden jerárquico, de izquierda a derecha. En este caso:</w:t>
+        <w:t>in paréntesis (llaves o corchetes)</w:t>
+      </w:r>
+      <w:ins w:id="46" w:author="mercyranjel" w:date="2015-12-03T14:00:00Z">
+        <w:r>
+          <w:t xml:space="preserve">, </w:t>
+        </w:r>
+      </w:ins>
+      <w:r>
+        <w:t>siempre siguiendo el orden jerárquico de izquierda a derecha. En este caso:</w:t>
       </w:r>
     </w:p>
     <w:p>
@@ -10540,7 +10782,7 @@
           <w:lang w:val="es-ES" w:eastAsia="es-ES"/>
         </w:rPr>
         <w:drawing>
-          <wp:inline distT="0" distB="0" distL="0" distR="0" wp14:anchorId="29B822F8" wp14:editId="01F63BCC">
+          <wp:inline distT="0" distB="0" distL="0" distR="0" wp14:anchorId="1E550F01" wp14:editId="402D4EA3">
             <wp:extent cx="2267585" cy="438785"/>
             <wp:effectExtent l="0" t="0" r="0" b="0"/>
             <wp:docPr id="72" name="Imagen 72" descr="https://latex.codecogs.com/gif.latex?%5Cfn_jvn%20%5Clarge%20%5Cfrac%7B3%7D%7B2%7D&amp;plus;%5Cfrac%7B12%20%7D%7B6%7D%3D%5Cfrac%7B9&amp;plus;12%7D%7B6%7D%3D%5Cfrac%7B21%7D%7B6%7D"/>
@@ -10619,7 +10861,15 @@
         <w:t xml:space="preserve"> </w:t>
       </w:r>
       <w:r>
-        <w:t xml:space="preserve">facilita la solución del polinomio pues se opera </w:t>
+        <w:t>facilita la solución del polinomio</w:t>
+      </w:r>
+      <w:ins w:id="47" w:author="mercyranjel" w:date="2015-12-03T14:00:00Z">
+        <w:r>
+          <w:t>,</w:t>
+        </w:r>
+      </w:ins>
+      <w:r>
+        <w:t xml:space="preserve"> pues se opera </w:t>
       </w:r>
       <w:r>
         <w:t xml:space="preserve">con números más pequeños. </w:t>
@@ -10641,7 +10891,7 @@
           <w:lang w:val="es-ES" w:eastAsia="es-ES"/>
         </w:rPr>
         <w:drawing>
-          <wp:inline distT="0" distB="0" distL="0" distR="0" wp14:anchorId="6EB3C00F" wp14:editId="0A07C2E6">
+          <wp:inline distT="0" distB="0" distL="0" distR="0" wp14:anchorId="252EA2AD" wp14:editId="09238A10">
             <wp:extent cx="723900" cy="438785"/>
             <wp:effectExtent l="0" t="0" r="0" b="0"/>
             <wp:docPr id="73" name="Imagen 73" descr="https://latex.codecogs.com/gif.latex?%5Cfn_jvn%20%5Clarge%20%5Cfrac%7B21%7D%7B6%7D%3D%5Cfrac%7B7%7D%7B2%7D"/>
@@ -10700,10 +10950,18 @@
         <w:pStyle w:val="TextoPLANETA"/>
       </w:pPr>
       <w:r>
-        <w:t>Es decir que</w:t>
-      </w:r>
-      <w:r>
-        <w:t xml:space="preserve"> al solucionar el polinomio aritmético se obtuvo</w:t>
+        <w:t>Es decir</w:t>
+      </w:r>
+      <w:ins w:id="48" w:author="mercyranjel" w:date="2015-12-03T14:01:00Z">
+        <w:r>
+          <w:t>,</w:t>
+        </w:r>
+      </w:ins>
+      <w:r>
+        <w:t xml:space="preserve"> </w:t>
+      </w:r>
+      <w:r>
+        <w:t>al solucionar el polinomio aritmético se obtuvo</w:t>
       </w:r>
       <w:r>
         <w:t xml:space="preserve">: </w:t>
@@ -10726,7 +10984,7 @@
         </w:rPr>
         <w:lastRenderedPageBreak/>
         <w:drawing>
-          <wp:inline distT="0" distB="0" distL="0" distR="0" wp14:anchorId="21B117B4" wp14:editId="41347A9F">
+          <wp:inline distT="0" distB="0" distL="0" distR="0" wp14:anchorId="337438AB" wp14:editId="0CAEBC16">
             <wp:extent cx="3942715" cy="504825"/>
             <wp:effectExtent l="0" t="0" r="635" b="9525"/>
             <wp:docPr id="74" name="Imagen 74" descr="C:\Users\CEN_3F_CDO_PC10\Desktop\DRIVE\2. AulaPlaneta\TRABAJO\GUIONES\MA_06_06_CO\IMAGENES\FORMULAS\fq27.gif"/>
@@ -11011,6 +11269,15 @@
               </w:rPr>
               <w:t>Actividad para practicar las operaciones combinadas con fracciones</w:t>
             </w:r>
+            <w:ins w:id="49" w:author="mercyranjel" w:date="2015-12-03T14:01:00Z">
+              <w:r>
+                <w:rPr>
+                  <w:rFonts w:ascii="Arial" w:hAnsi="Arial" w:cs="Arial"/>
+                  <w:color w:val="000000"/>
+                </w:rPr>
+                <w:t>.</w:t>
+              </w:r>
+            </w:ins>
           </w:p>
         </w:tc>
       </w:tr>
@@ -11256,13 +11523,31 @@
               </w:rPr>
               <w:t>en</w:t>
             </w:r>
-            <w:r>
-              <w:rPr>
-                <w:szCs w:val="24"/>
-                <w:lang w:val="es-ES_tradnl"/>
-              </w:rPr>
-              <w:t xml:space="preserve"> fracciones</w:t>
-            </w:r>
+            <w:ins w:id="50" w:author="mercyranjel" w:date="2015-12-03T14:01:00Z">
+              <w:r>
+                <w:rPr>
+                  <w:szCs w:val="24"/>
+                  <w:lang w:val="es-ES_tradnl"/>
+                </w:rPr>
+                <w:t xml:space="preserve"> </w:t>
+              </w:r>
+            </w:ins>
+            <w:r>
+              <w:rPr>
+                <w:szCs w:val="24"/>
+                <w:lang w:val="es-ES_tradnl"/>
+              </w:rPr>
+              <w:t>fracciones</w:t>
+            </w:r>
+            <w:ins w:id="51" w:author="mercyranjel" w:date="2015-12-03T14:01:00Z">
+              <w:r>
+                <w:rPr>
+                  <w:szCs w:val="24"/>
+                  <w:lang w:val="es-ES_tradnl"/>
+                </w:rPr>
+                <w:t>.</w:t>
+              </w:r>
+            </w:ins>
           </w:p>
         </w:tc>
       </w:tr>
@@ -11531,6 +11816,15 @@
               </w:rPr>
               <w:t>Actividad para plantear y resolver situaciones con fracciones</w:t>
             </w:r>
+            <w:ins w:id="52" w:author="mercyranjel" w:date="2015-12-03T14:01:00Z">
+              <w:r>
+                <w:rPr>
+                  <w:rFonts w:ascii="Arial" w:hAnsi="Arial" w:cs="Arial"/>
+                  <w:color w:val="000000"/>
+                </w:rPr>
+                <w:t>.</w:t>
+              </w:r>
+            </w:ins>
           </w:p>
         </w:tc>
       </w:tr>
@@ -11773,6 +12067,15 @@
               </w:rPr>
               <w:t xml:space="preserve"> para reforzar los algoritmos de las operaciones con fracciones</w:t>
             </w:r>
+            <w:ins w:id="53" w:author="mercyranjel" w:date="2015-12-03T14:01:00Z">
+              <w:r>
+                <w:rPr>
+                  <w:rFonts w:ascii="Arial" w:hAnsi="Arial" w:cs="Arial"/>
+                  <w:color w:val="000000"/>
+                </w:rPr>
+                <w:t>.</w:t>
+              </w:r>
+            </w:ins>
           </w:p>
         </w:tc>
       </w:tr>
@@ -12008,6 +12311,15 @@
               </w:rPr>
               <w:t>Actividad para organizar el proceso para resolver operaciones combinadas</w:t>
             </w:r>
+            <w:ins w:id="54" w:author="mercyranjel" w:date="2015-12-03T14:02:00Z">
+              <w:r>
+                <w:rPr>
+                  <w:rFonts w:ascii="Arial" w:hAnsi="Arial" w:cs="Arial"/>
+                  <w:color w:val="000000"/>
+                </w:rPr>
+                <w:t>.</w:t>
+              </w:r>
+            </w:ins>
           </w:p>
         </w:tc>
       </w:tr>
@@ -12243,6 +12555,15 @@
               </w:rPr>
               <w:t>Actividad para afianzar los procedimientos en operaciones combinadas de fracciones</w:t>
             </w:r>
+            <w:ins w:id="55" w:author="mercyranjel" w:date="2015-12-03T14:02:00Z">
+              <w:r>
+                <w:rPr>
+                  <w:rFonts w:ascii="Arial" w:hAnsi="Arial" w:cs="Arial"/>
+                  <w:color w:val="000000"/>
+                </w:rPr>
+                <w:t>.</w:t>
+              </w:r>
+            </w:ins>
           </w:p>
         </w:tc>
       </w:tr>
@@ -12506,6 +12827,15 @@
               <w:lastRenderedPageBreak/>
               <w:t>con las operaciones con fracciones</w:t>
             </w:r>
+            <w:ins w:id="56" w:author="mercyranjel" w:date="2015-12-03T14:02:00Z">
+              <w:r>
+                <w:rPr>
+                  <w:szCs w:val="24"/>
+                  <w:lang w:val="es-ES_tradnl"/>
+                </w:rPr>
+                <w:t>.</w:t>
+              </w:r>
+            </w:ins>
           </w:p>
         </w:tc>
       </w:tr>
@@ -12790,6 +13120,15 @@
               </w:rPr>
               <w:t>Actividades sobre Los polinomios aritméticos</w:t>
             </w:r>
+            <w:ins w:id="57" w:author="mercyranjel" w:date="2015-12-03T14:02:00Z">
+              <w:r>
+                <w:rPr>
+                  <w:szCs w:val="24"/>
+                  <w:lang w:val="es-ES_tradnl"/>
+                </w:rPr>
+                <w:t>.</w:t>
+              </w:r>
+            </w:ins>
           </w:p>
         </w:tc>
       </w:tr>
@@ -13103,6 +13442,15 @@
               </w:rPr>
               <w:t>Actividad para resolver una operación combinada</w:t>
             </w:r>
+            <w:ins w:id="58" w:author="mercyranjel" w:date="2015-12-03T14:03:00Z">
+              <w:r>
+                <w:rPr>
+                  <w:rFonts w:ascii="Arial" w:hAnsi="Arial" w:cs="Arial"/>
+                  <w:color w:val="000000"/>
+                </w:rPr>
+                <w:t>.</w:t>
+              </w:r>
+            </w:ins>
           </w:p>
         </w:tc>
       </w:tr>
@@ -13375,6 +13723,15 @@
               </w:rPr>
               <w:t>Actividad que propone estrategias para multiplicar</w:t>
             </w:r>
+            <w:ins w:id="59" w:author="mercyranjel" w:date="2015-12-03T14:03:00Z">
+              <w:r>
+                <w:rPr>
+                  <w:rFonts w:ascii="Arial" w:hAnsi="Arial" w:cs="Arial"/>
+                  <w:color w:val="000000"/>
+                </w:rPr>
+                <w:t>.</w:t>
+              </w:r>
+            </w:ins>
           </w:p>
         </w:tc>
       </w:tr>
@@ -13394,8 +13751,6 @@
           <w:lang w:val="es-CO"/>
         </w:rPr>
       </w:pPr>
-      <w:bookmarkStart w:id="0" w:name="_GoBack"/>
-      <w:bookmarkEnd w:id="0"/>
     </w:p>
     <w:p>
       <w:pPr>
@@ -13653,6 +14008,15 @@
               </w:rPr>
               <w:t>Mapa conceptual sobre el tema Las operaciones con fracciones</w:t>
             </w:r>
+            <w:ins w:id="60" w:author="mercyranjel" w:date="2015-12-03T14:03:00Z">
+              <w:r>
+                <w:rPr>
+                  <w:rFonts w:ascii="Arial" w:hAnsi="Arial" w:cs="Arial"/>
+                  <w:color w:val="000000"/>
+                </w:rPr>
+                <w:t>.</w:t>
+              </w:r>
+            </w:ins>
           </w:p>
         </w:tc>
       </w:tr>
@@ -13890,6 +14254,15 @@
               </w:rPr>
               <w:t>Las operaciones con fracciones</w:t>
             </w:r>
+            <w:ins w:id="61" w:author="mercyranjel" w:date="2015-12-03T14:03:00Z">
+              <w:r>
+                <w:rPr>
+                  <w:rFonts w:ascii="Arial" w:hAnsi="Arial" w:cs="Arial"/>
+                  <w:color w:val="000000"/>
+                </w:rPr>
+                <w:t>.</w:t>
+              </w:r>
+            </w:ins>
           </w:p>
         </w:tc>
       </w:tr>
@@ -14411,7 +14784,7 @@
         <w:rStyle w:val="Nmerodepgina"/>
         <w:noProof/>
       </w:rPr>
-      <w:t>14</w:t>
+      <w:t>11</w:t>
     </w:r>
     <w:r>
       <w:rPr>
@@ -17316,146 +17689,272 @@
       </w:pPr>
     </w:pPrDefault>
   </w:docDefaults>
-  <w:latentStyles w:defLockedState="0" w:defUIPriority="0" w:defSemiHidden="0" w:defUnhideWhenUsed="0" w:defQFormat="0" w:count="276">
-    <w:lsdException w:name="Normal" w:qFormat="1"/>
-    <w:lsdException w:name="heading 1" w:uiPriority="9"/>
-    <w:lsdException w:name="index 1" w:semiHidden="1" w:unhideWhenUsed="1"/>
-    <w:lsdException w:name="index 7" w:semiHidden="1" w:unhideWhenUsed="1"/>
-    <w:lsdException w:name="index 8" w:semiHidden="1" w:unhideWhenUsed="1"/>
-    <w:lsdException w:name="index 9" w:semiHidden="1" w:unhideWhenUsed="1"/>
-    <w:lsdException w:name="toc 1" w:semiHidden="1" w:unhideWhenUsed="1"/>
-    <w:lsdException w:name="toc 2" w:semiHidden="1" w:unhideWhenUsed="1"/>
-    <w:lsdException w:name="toc 3" w:semiHidden="1" w:unhideWhenUsed="1"/>
-    <w:lsdException w:name="toc 4" w:semiHidden="1" w:unhideWhenUsed="1"/>
-    <w:lsdException w:name="toc 5" w:semiHidden="1" w:unhideWhenUsed="1"/>
-    <w:lsdException w:name="toc 6" w:semiHidden="1" w:unhideWhenUsed="1"/>
-    <w:lsdException w:name="toc 7" w:semiHidden="1" w:unhideWhenUsed="1"/>
-    <w:lsdException w:name="toc 8" w:semiHidden="1" w:unhideWhenUsed="1"/>
-    <w:lsdException w:name="toc 9" w:semiHidden="1" w:unhideWhenUsed="1"/>
-    <w:lsdException w:name="Normal Indent" w:semiHidden="1" w:unhideWhenUsed="1"/>
-    <w:lsdException w:name="footnote text" w:semiHidden="1" w:unhideWhenUsed="1"/>
-    <w:lsdException w:name="annotation text" w:semiHidden="1" w:unhideWhenUsed="1"/>
-    <w:lsdException w:name="header" w:semiHidden="1" w:unhideWhenUsed="1"/>
-    <w:lsdException w:name="footer" w:semiHidden="1" w:unhideWhenUsed="1"/>
-    <w:lsdException w:name="index heading" w:semiHidden="1" w:unhideWhenUsed="1"/>
-    <w:lsdException w:name="caption" w:semiHidden="1" w:unhideWhenUsed="1"/>
-    <w:lsdException w:name="table of figures" w:semiHidden="1" w:unhideWhenUsed="1"/>
-    <w:lsdException w:name="envelope address" w:semiHidden="1" w:unhideWhenUsed="1"/>
-    <w:lsdException w:name="envelope return" w:semiHidden="1" w:unhideWhenUsed="1"/>
-    <w:lsdException w:name="footnote reference" w:semiHidden="1" w:unhideWhenUsed="1"/>
-    <w:lsdException w:name="annotation reference" w:semiHidden="1" w:unhideWhenUsed="1"/>
-    <w:lsdException w:name="line number" w:semiHidden="1" w:unhideWhenUsed="1"/>
-    <w:lsdException w:name="page number" w:semiHidden="1" w:unhideWhenUsed="1"/>
-    <w:lsdException w:name="endnote reference" w:semiHidden="1" w:unhideWhenUsed="1"/>
-    <w:lsdException w:name="endnote text" w:semiHidden="1" w:unhideWhenUsed="1"/>
-    <w:lsdException w:name="table of authorities" w:semiHidden="1" w:unhideWhenUsed="1"/>
-    <w:lsdException w:name="macro" w:semiHidden="1" w:unhideWhenUsed="1"/>
-    <w:lsdException w:name="toa heading" w:semiHidden="1" w:unhideWhenUsed="1"/>
-    <w:lsdException w:name="List" w:semiHidden="1" w:unhideWhenUsed="1"/>
-    <w:lsdException w:name="List Bullet" w:semiHidden="1" w:unhideWhenUsed="1"/>
-    <w:lsdException w:name="List Number" w:semiHidden="1" w:unhideWhenUsed="1"/>
-    <w:lsdException w:name="List 2" w:semiHidden="1" w:unhideWhenUsed="1"/>
-    <w:lsdException w:name="List 3" w:semiHidden="1" w:unhideWhenUsed="1"/>
-    <w:lsdException w:name="List 4" w:semiHidden="1" w:unhideWhenUsed="1"/>
-    <w:lsdException w:name="List 5" w:semiHidden="1" w:unhideWhenUsed="1"/>
-    <w:lsdException w:name="List Bullet 2" w:semiHidden="1" w:unhideWhenUsed="1"/>
-    <w:lsdException w:name="List Bullet 3" w:semiHidden="1" w:unhideWhenUsed="1"/>
-    <w:lsdException w:name="List Bullet 4" w:semiHidden="1" w:unhideWhenUsed="1"/>
-    <w:lsdException w:name="List Bullet 5" w:semiHidden="1" w:unhideWhenUsed="1"/>
-    <w:lsdException w:name="List Number 3" w:semiHidden="1" w:unhideWhenUsed="1"/>
-    <w:lsdException w:name="List Number 4" w:semiHidden="1" w:unhideWhenUsed="1"/>
-    <w:lsdException w:name="Closing" w:semiHidden="1" w:unhideWhenUsed="1"/>
-    <w:lsdException w:name="Signature" w:semiHidden="1" w:unhideWhenUsed="1"/>
-    <w:lsdException w:name="Default Paragraph Font" w:semiHidden="1" w:unhideWhenUsed="1"/>
-    <w:lsdException w:name="Body Text" w:semiHidden="1" w:unhideWhenUsed="1"/>
-    <w:lsdException w:name="Body Text Indent" w:semiHidden="1" w:unhideWhenUsed="1"/>
-    <w:lsdException w:name="List Continue" w:semiHidden="1" w:unhideWhenUsed="1"/>
-    <w:lsdException w:name="List Continue 2" w:semiHidden="1" w:unhideWhenUsed="1"/>
-    <w:lsdException w:name="List Continue 3" w:semiHidden="1" w:unhideWhenUsed="1"/>
-    <w:lsdException w:name="List Continue 4" w:semiHidden="1" w:unhideWhenUsed="1"/>
-    <w:lsdException w:name="List Continue 5" w:semiHidden="1" w:unhideWhenUsed="1"/>
-    <w:lsdException w:name="Message Header" w:semiHidden="1" w:unhideWhenUsed="1"/>
-    <w:lsdException w:name="Salutation" w:semiHidden="1" w:unhideWhenUsed="1"/>
-    <w:lsdException w:name="Date" w:semiHidden="1" w:unhideWhenUsed="1"/>
-    <w:lsdException w:name="Body Text First Indent" w:semiHidden="1" w:unhideWhenUsed="1"/>
-    <w:lsdException w:name="Body Text First Indent 2" w:semiHidden="1" w:unhideWhenUsed="1"/>
-    <w:lsdException w:name="Note Heading" w:semiHidden="1" w:unhideWhenUsed="1"/>
-    <w:lsdException w:name="Body Text 2" w:semiHidden="1" w:unhideWhenUsed="1"/>
-    <w:lsdException w:name="Body Text 3" w:semiHidden="1" w:unhideWhenUsed="1"/>
-    <w:lsdException w:name="Body Text Indent 2" w:semiHidden="1" w:unhideWhenUsed="1"/>
-    <w:lsdException w:name="Hyperlink" w:uiPriority="99"/>
-    <w:lsdException w:name="Strong" w:uiPriority="22" w:qFormat="1"/>
-    <w:lsdException w:name="Emphasis" w:uiPriority="20"/>
-    <w:lsdException w:name="Document Map" w:semiHidden="1" w:unhideWhenUsed="1"/>
-    <w:lsdException w:name="Plain Text" w:semiHidden="1" w:unhideWhenUsed="1"/>
-    <w:lsdException w:name="E-mail Signature" w:semiHidden="1" w:unhideWhenUsed="1"/>
-    <w:lsdException w:name="HTML Top of Form" w:semiHidden="1" w:unhideWhenUsed="1"/>
-    <w:lsdException w:name="HTML Bottom of Form" w:semiHidden="1" w:unhideWhenUsed="1"/>
-    <w:lsdException w:name="Normal (Web)" w:semiHidden="1" w:uiPriority="99" w:unhideWhenUsed="1"/>
-    <w:lsdException w:name="HTML Acronym" w:semiHidden="1" w:unhideWhenUsed="1"/>
-    <w:lsdException w:name="HTML Address" w:semiHidden="1" w:unhideWhenUsed="1"/>
-    <w:lsdException w:name="HTML Cite" w:semiHidden="1" w:unhideWhenUsed="1"/>
-    <w:lsdException w:name="HTML Code" w:semiHidden="1" w:unhideWhenUsed="1"/>
-    <w:lsdException w:name="HTML Definition" w:semiHidden="1" w:unhideWhenUsed="1"/>
-    <w:lsdException w:name="HTML Keyboard" w:semiHidden="1" w:unhideWhenUsed="1"/>
-    <w:lsdException w:name="HTML Preformatted" w:semiHidden="1" w:unhideWhenUsed="1"/>
-    <w:lsdException w:name="HTML Sample" w:semiHidden="1" w:unhideWhenUsed="1"/>
-    <w:lsdException w:name="HTML Typewriter" w:semiHidden="1" w:unhideWhenUsed="1"/>
-    <w:lsdException w:name="HTML Variable" w:semiHidden="1" w:unhideWhenUsed="1"/>
-    <w:lsdException w:name="Normal Table" w:semiHidden="1" w:unhideWhenUsed="1"/>
-    <w:lsdException w:name="annotation subject" w:semiHidden="1" w:unhideWhenUsed="1"/>
-    <w:lsdException w:name="No List" w:semiHidden="1" w:unhideWhenUsed="1"/>
-    <w:lsdException w:name="Outline List 1" w:semiHidden="1" w:unhideWhenUsed="1"/>
-    <w:lsdException w:name="Outline List 2" w:semiHidden="1" w:unhideWhenUsed="1"/>
-    <w:lsdException w:name="Outline List 3" w:semiHidden="1" w:unhideWhenUsed="1"/>
-    <w:lsdException w:name="Table Simple 1" w:semiHidden="1" w:unhideWhenUsed="1"/>
-    <w:lsdException w:name="Table Simple 2" w:semiHidden="1" w:unhideWhenUsed="1"/>
-    <w:lsdException w:name="Table Simple 3" w:semiHidden="1" w:unhideWhenUsed="1"/>
-    <w:lsdException w:name="Table Classic 1" w:semiHidden="1" w:unhideWhenUsed="1"/>
-    <w:lsdException w:name="Table Classic 2" w:semiHidden="1" w:unhideWhenUsed="1"/>
-    <w:lsdException w:name="Table Classic 3" w:semiHidden="1" w:unhideWhenUsed="1"/>
-    <w:lsdException w:name="Table Classic 4" w:semiHidden="1" w:unhideWhenUsed="1"/>
-    <w:lsdException w:name="Table Colorful 1" w:semiHidden="1" w:unhideWhenUsed="1"/>
-    <w:lsdException w:name="Table Colorful 2" w:semiHidden="1" w:unhideWhenUsed="1"/>
-    <w:lsdException w:name="Table Colorful 3" w:semiHidden="1" w:unhideWhenUsed="1"/>
-    <w:lsdException w:name="Table Columns 1" w:semiHidden="1" w:unhideWhenUsed="1"/>
-    <w:lsdException w:name="Table Columns 2" w:semiHidden="1" w:unhideWhenUsed="1"/>
-    <w:lsdException w:name="Table Columns 3" w:semiHidden="1" w:unhideWhenUsed="1"/>
-    <w:lsdException w:name="Table Columns 4" w:semiHidden="1" w:unhideWhenUsed="1"/>
-    <w:lsdException w:name="Table Columns 5" w:semiHidden="1" w:unhideWhenUsed="1"/>
-    <w:lsdException w:name="Table Grid 1" w:semiHidden="1" w:unhideWhenUsed="1"/>
-    <w:lsdException w:name="Table Grid 2" w:semiHidden="1" w:unhideWhenUsed="1"/>
-    <w:lsdException w:name="Table Grid 3" w:semiHidden="1" w:unhideWhenUsed="1"/>
-    <w:lsdException w:name="Table Grid 4" w:semiHidden="1" w:unhideWhenUsed="1"/>
-    <w:lsdException w:name="Table Grid 5" w:semiHidden="1" w:unhideWhenUsed="1"/>
-    <w:lsdException w:name="Table Grid 6" w:semiHidden="1" w:unhideWhenUsed="1"/>
-    <w:lsdException w:name="Table Grid 7" w:semiHidden="1" w:unhideWhenUsed="1"/>
-    <w:lsdException w:name="Table Grid 8" w:semiHidden="1" w:unhideWhenUsed="1"/>
-    <w:lsdException w:name="Table List 1" w:semiHidden="1" w:unhideWhenUsed="1"/>
-    <w:lsdException w:name="Table List 2" w:semiHidden="1" w:unhideWhenUsed="1"/>
-    <w:lsdException w:name="Table List 3" w:semiHidden="1" w:unhideWhenUsed="1"/>
-    <w:lsdException w:name="Table List 4" w:semiHidden="1" w:unhideWhenUsed="1"/>
-    <w:lsdException w:name="Table List 5" w:semiHidden="1" w:unhideWhenUsed="1"/>
-    <w:lsdException w:name="Table List 6" w:semiHidden="1" w:unhideWhenUsed="1"/>
-    <w:lsdException w:name="Table List 7" w:semiHidden="1" w:unhideWhenUsed="1"/>
-    <w:lsdException w:name="Table List 8" w:semiHidden="1" w:unhideWhenUsed="1"/>
-    <w:lsdException w:name="Table 3D effects 1" w:semiHidden="1" w:unhideWhenUsed="1"/>
-    <w:lsdException w:name="Table 3D effects 2" w:semiHidden="1" w:unhideWhenUsed="1"/>
-    <w:lsdException w:name="Table 3D effects 3" w:semiHidden="1" w:unhideWhenUsed="1"/>
-    <w:lsdException w:name="Table Contemporary" w:semiHidden="1" w:unhideWhenUsed="1"/>
-    <w:lsdException w:name="Table Elegant" w:semiHidden="1" w:unhideWhenUsed="1"/>
-    <w:lsdException w:name="Table Professional" w:semiHidden="1" w:unhideWhenUsed="1"/>
-    <w:lsdException w:name="Table Subtle 1" w:semiHidden="1" w:unhideWhenUsed="1"/>
-    <w:lsdException w:name="Table Subtle 2" w:semiHidden="1" w:unhideWhenUsed="1"/>
-    <w:lsdException w:name="Table Web 1" w:semiHidden="1" w:unhideWhenUsed="1"/>
-    <w:lsdException w:name="Table Web 2" w:semiHidden="1" w:unhideWhenUsed="1"/>
-    <w:lsdException w:name="Table Web 3" w:semiHidden="1" w:unhideWhenUsed="1"/>
-    <w:lsdException w:name="Balloon Text" w:semiHidden="1" w:unhideWhenUsed="1"/>
-    <w:lsdException w:name="Table Theme" w:semiHidden="1" w:unhideWhenUsed="1"/>
-    <w:lsdException w:name="Placeholder Text" w:semiHidden="1"/>
-    <w:lsdException w:name="Revision" w:semiHidden="1"/>
-    <w:lsdException w:name="Bibliography" w:semiHidden="1" w:unhideWhenUsed="1"/>
-    <w:lsdException w:name="TOC Heading" w:semiHidden="1" w:unhideWhenUsed="1"/>
+  <w:latentStyles w:defLockedState="0" w:defUIPriority="0" w:defSemiHidden="1" w:defUnhideWhenUsed="0" w:defQFormat="0" w:count="276">
+    <w:lsdException w:name="Normal" w:semiHidden="0" w:qFormat="1"/>
+    <w:lsdException w:name="heading 1" w:semiHidden="0" w:uiPriority="9"/>
+    <w:lsdException w:name="heading 2" w:semiHidden="0"/>
+    <w:lsdException w:name="heading 3" w:semiHidden="0"/>
+    <w:lsdException w:name="heading 4" w:semiHidden="0"/>
+    <w:lsdException w:name="heading 5" w:semiHidden="0"/>
+    <w:lsdException w:name="heading 6" w:semiHidden="0"/>
+    <w:lsdException w:name="heading 7" w:semiHidden="0"/>
+    <w:lsdException w:name="heading 8" w:semiHidden="0"/>
+    <w:lsdException w:name="heading 9" w:semiHidden="0"/>
+    <w:lsdException w:name="index 1" w:unhideWhenUsed="1"/>
+    <w:lsdException w:name="index 2" w:semiHidden="0"/>
+    <w:lsdException w:name="index 3" w:semiHidden="0"/>
+    <w:lsdException w:name="index 4" w:semiHidden="0"/>
+    <w:lsdException w:name="index 5" w:semiHidden="0"/>
+    <w:lsdException w:name="index 6" w:semiHidden="0"/>
+    <w:lsdException w:name="index 7" w:unhideWhenUsed="1"/>
+    <w:lsdException w:name="index 8" w:unhideWhenUsed="1"/>
+    <w:lsdException w:name="index 9" w:unhideWhenUsed="1"/>
+    <w:lsdException w:name="toc 1" w:unhideWhenUsed="1"/>
+    <w:lsdException w:name="toc 2" w:unhideWhenUsed="1"/>
+    <w:lsdException w:name="toc 3" w:unhideWhenUsed="1"/>
+    <w:lsdException w:name="toc 4" w:unhideWhenUsed="1"/>
+    <w:lsdException w:name="toc 5" w:unhideWhenUsed="1"/>
+    <w:lsdException w:name="toc 6" w:unhideWhenUsed="1"/>
+    <w:lsdException w:name="toc 7" w:unhideWhenUsed="1"/>
+    <w:lsdException w:name="toc 8" w:unhideWhenUsed="1"/>
+    <w:lsdException w:name="toc 9" w:unhideWhenUsed="1"/>
+    <w:lsdException w:name="Normal Indent" w:unhideWhenUsed="1"/>
+    <w:lsdException w:name="footnote text" w:unhideWhenUsed="1"/>
+    <w:lsdException w:name="annotation text" w:unhideWhenUsed="1"/>
+    <w:lsdException w:name="header" w:unhideWhenUsed="1"/>
+    <w:lsdException w:name="footer" w:unhideWhenUsed="1"/>
+    <w:lsdException w:name="index heading" w:unhideWhenUsed="1"/>
+    <w:lsdException w:name="caption" w:unhideWhenUsed="1"/>
+    <w:lsdException w:name="table of figures" w:unhideWhenUsed="1"/>
+    <w:lsdException w:name="envelope address" w:unhideWhenUsed="1"/>
+    <w:lsdException w:name="envelope return" w:unhideWhenUsed="1"/>
+    <w:lsdException w:name="footnote reference" w:unhideWhenUsed="1"/>
+    <w:lsdException w:name="annotation reference" w:unhideWhenUsed="1"/>
+    <w:lsdException w:name="line number" w:unhideWhenUsed="1"/>
+    <w:lsdException w:name="page number" w:unhideWhenUsed="1"/>
+    <w:lsdException w:name="endnote reference" w:unhideWhenUsed="1"/>
+    <w:lsdException w:name="endnote text" w:unhideWhenUsed="1"/>
+    <w:lsdException w:name="table of authorities" w:unhideWhenUsed="1"/>
+    <w:lsdException w:name="macro" w:unhideWhenUsed="1"/>
+    <w:lsdException w:name="toa heading" w:unhideWhenUsed="1"/>
+    <w:lsdException w:name="List" w:unhideWhenUsed="1"/>
+    <w:lsdException w:name="List Bullet" w:unhideWhenUsed="1"/>
+    <w:lsdException w:name="List Number" w:unhideWhenUsed="1"/>
+    <w:lsdException w:name="List 2" w:unhideWhenUsed="1"/>
+    <w:lsdException w:name="List 3" w:unhideWhenUsed="1"/>
+    <w:lsdException w:name="List 4" w:unhideWhenUsed="1"/>
+    <w:lsdException w:name="List 5" w:unhideWhenUsed="1"/>
+    <w:lsdException w:name="List Bullet 2" w:unhideWhenUsed="1"/>
+    <w:lsdException w:name="List Bullet 3" w:unhideWhenUsed="1"/>
+    <w:lsdException w:name="List Bullet 4" w:unhideWhenUsed="1"/>
+    <w:lsdException w:name="List Bullet 5" w:unhideWhenUsed="1"/>
+    <w:lsdException w:name="List Number 2" w:semiHidden="0"/>
+    <w:lsdException w:name="List Number 3" w:unhideWhenUsed="1"/>
+    <w:lsdException w:name="List Number 4" w:unhideWhenUsed="1"/>
+    <w:lsdException w:name="List Number 5" w:semiHidden="0"/>
+    <w:lsdException w:name="Title" w:semiHidden="0"/>
+    <w:lsdException w:name="Closing" w:unhideWhenUsed="1"/>
+    <w:lsdException w:name="Signature" w:unhideWhenUsed="1"/>
+    <w:lsdException w:name="Default Paragraph Font" w:unhideWhenUsed="1"/>
+    <w:lsdException w:name="Body Text" w:unhideWhenUsed="1"/>
+    <w:lsdException w:name="Body Text Indent" w:unhideWhenUsed="1"/>
+    <w:lsdException w:name="List Continue" w:unhideWhenUsed="1"/>
+    <w:lsdException w:name="List Continue 2" w:unhideWhenUsed="1"/>
+    <w:lsdException w:name="List Continue 3" w:unhideWhenUsed="1"/>
+    <w:lsdException w:name="List Continue 4" w:unhideWhenUsed="1"/>
+    <w:lsdException w:name="List Continue 5" w:unhideWhenUsed="1"/>
+    <w:lsdException w:name="Message Header" w:unhideWhenUsed="1"/>
+    <w:lsdException w:name="Subtitle" w:semiHidden="0"/>
+    <w:lsdException w:name="Salutation" w:unhideWhenUsed="1"/>
+    <w:lsdException w:name="Date" w:unhideWhenUsed="1"/>
+    <w:lsdException w:name="Body Text First Indent" w:unhideWhenUsed="1"/>
+    <w:lsdException w:name="Body Text First Indent 2" w:unhideWhenUsed="1"/>
+    <w:lsdException w:name="Note Heading" w:unhideWhenUsed="1"/>
+    <w:lsdException w:name="Body Text 2" w:unhideWhenUsed="1"/>
+    <w:lsdException w:name="Body Text 3" w:unhideWhenUsed="1"/>
+    <w:lsdException w:name="Body Text Indent 2" w:unhideWhenUsed="1"/>
+    <w:lsdException w:name="Body Text Indent 3" w:semiHidden="0"/>
+    <w:lsdException w:name="Block Text" w:semiHidden="0"/>
+    <w:lsdException w:name="Hyperlink" w:semiHidden="0" w:uiPriority="99"/>
+    <w:lsdException w:name="FollowedHyperlink" w:semiHidden="0"/>
+    <w:lsdException w:name="Strong" w:semiHidden="0" w:uiPriority="22" w:qFormat="1"/>
+    <w:lsdException w:name="Emphasis" w:semiHidden="0" w:uiPriority="20"/>
+    <w:lsdException w:name="Document Map" w:unhideWhenUsed="1"/>
+    <w:lsdException w:name="Plain Text" w:unhideWhenUsed="1"/>
+    <w:lsdException w:name="E-mail Signature" w:unhideWhenUsed="1"/>
+    <w:lsdException w:name="HTML Top of Form" w:unhideWhenUsed="1"/>
+    <w:lsdException w:name="HTML Bottom of Form" w:unhideWhenUsed="1"/>
+    <w:lsdException w:name="Normal (Web)" w:uiPriority="99" w:unhideWhenUsed="1"/>
+    <w:lsdException w:name="HTML Acronym" w:unhideWhenUsed="1"/>
+    <w:lsdException w:name="HTML Address" w:unhideWhenUsed="1"/>
+    <w:lsdException w:name="HTML Cite" w:unhideWhenUsed="1"/>
+    <w:lsdException w:name="HTML Code" w:unhideWhenUsed="1"/>
+    <w:lsdException w:name="HTML Definition" w:unhideWhenUsed="1"/>
+    <w:lsdException w:name="HTML Keyboard" w:unhideWhenUsed="1"/>
+    <w:lsdException w:name="HTML Preformatted" w:unhideWhenUsed="1"/>
+    <w:lsdException w:name="HTML Sample" w:unhideWhenUsed="1"/>
+    <w:lsdException w:name="HTML Typewriter" w:unhideWhenUsed="1"/>
+    <w:lsdException w:name="HTML Variable" w:unhideWhenUsed="1"/>
+    <w:lsdException w:name="Normal Table" w:unhideWhenUsed="1"/>
+    <w:lsdException w:name="annotation subject" w:unhideWhenUsed="1"/>
+    <w:lsdException w:name="No List" w:unhideWhenUsed="1"/>
+    <w:lsdException w:name="Outline List 1" w:unhideWhenUsed="1"/>
+    <w:lsdException w:name="Outline List 2" w:unhideWhenUsed="1"/>
+    <w:lsdException w:name="Outline List 3" w:unhideWhenUsed="1"/>
+    <w:lsdException w:name="Table Simple 1" w:unhideWhenUsed="1"/>
+    <w:lsdException w:name="Table Simple 2" w:unhideWhenUsed="1"/>
+    <w:lsdException w:name="Table Simple 3" w:unhideWhenUsed="1"/>
+    <w:lsdException w:name="Table Classic 1" w:unhideWhenUsed="1"/>
+    <w:lsdException w:name="Table Classic 2" w:unhideWhenUsed="1"/>
+    <w:lsdException w:name="Table Classic 3" w:unhideWhenUsed="1"/>
+    <w:lsdException w:name="Table Classic 4" w:unhideWhenUsed="1"/>
+    <w:lsdException w:name="Table Colorful 1" w:unhideWhenUsed="1"/>
+    <w:lsdException w:name="Table Colorful 2" w:unhideWhenUsed="1"/>
+    <w:lsdException w:name="Table Colorful 3" w:unhideWhenUsed="1"/>
+    <w:lsdException w:name="Table Columns 1" w:unhideWhenUsed="1"/>
+    <w:lsdException w:name="Table Columns 2" w:unhideWhenUsed="1"/>
+    <w:lsdException w:name="Table Columns 3" w:unhideWhenUsed="1"/>
+    <w:lsdException w:name="Table Columns 4" w:unhideWhenUsed="1"/>
+    <w:lsdException w:name="Table Columns 5" w:unhideWhenUsed="1"/>
+    <w:lsdException w:name="Table Grid 1" w:unhideWhenUsed="1"/>
+    <w:lsdException w:name="Table Grid 2" w:unhideWhenUsed="1"/>
+    <w:lsdException w:name="Table Grid 3" w:unhideWhenUsed="1"/>
+    <w:lsdException w:name="Table Grid 4" w:unhideWhenUsed="1"/>
+    <w:lsdException w:name="Table Grid 5" w:unhideWhenUsed="1"/>
+    <w:lsdException w:name="Table Grid 6" w:unhideWhenUsed="1"/>
+    <w:lsdException w:name="Table Grid 7" w:unhideWhenUsed="1"/>
+    <w:lsdException w:name="Table Grid 8" w:unhideWhenUsed="1"/>
+    <w:lsdException w:name="Table List 1" w:unhideWhenUsed="1"/>
+    <w:lsdException w:name="Table List 2" w:unhideWhenUsed="1"/>
+    <w:lsdException w:name="Table List 3" w:unhideWhenUsed="1"/>
+    <w:lsdException w:name="Table List 4" w:unhideWhenUsed="1"/>
+    <w:lsdException w:name="Table List 5" w:unhideWhenUsed="1"/>
+    <w:lsdException w:name="Table List 6" w:unhideWhenUsed="1"/>
+    <w:lsdException w:name="Table List 7" w:unhideWhenUsed="1"/>
+    <w:lsdException w:name="Table List 8" w:unhideWhenUsed="1"/>
+    <w:lsdException w:name="Table 3D effects 1" w:unhideWhenUsed="1"/>
+    <w:lsdException w:name="Table 3D effects 2" w:unhideWhenUsed="1"/>
+    <w:lsdException w:name="Table 3D effects 3" w:unhideWhenUsed="1"/>
+    <w:lsdException w:name="Table Contemporary" w:unhideWhenUsed="1"/>
+    <w:lsdException w:name="Table Elegant" w:unhideWhenUsed="1"/>
+    <w:lsdException w:name="Table Professional" w:unhideWhenUsed="1"/>
+    <w:lsdException w:name="Table Subtle 1" w:unhideWhenUsed="1"/>
+    <w:lsdException w:name="Table Subtle 2" w:unhideWhenUsed="1"/>
+    <w:lsdException w:name="Table Web 1" w:unhideWhenUsed="1"/>
+    <w:lsdException w:name="Table Web 2" w:unhideWhenUsed="1"/>
+    <w:lsdException w:name="Table Web 3" w:unhideWhenUsed="1"/>
+    <w:lsdException w:name="Balloon Text" w:unhideWhenUsed="1"/>
+    <w:lsdException w:name="Table Grid" w:semiHidden="0"/>
+    <w:lsdException w:name="Table Theme" w:unhideWhenUsed="1"/>
+    <w:lsdException w:name="No Spacing" w:semiHidden="0"/>
+    <w:lsdException w:name="Light Shading" w:semiHidden="0"/>
+    <w:lsdException w:name="Light List" w:semiHidden="0"/>
+    <w:lsdException w:name="Light Grid" w:semiHidden="0"/>
+    <w:lsdException w:name="Medium Shading 1" w:semiHidden="0"/>
+    <w:lsdException w:name="Medium Shading 2" w:semiHidden="0"/>
+    <w:lsdException w:name="Medium List 1" w:semiHidden="0"/>
+    <w:lsdException w:name="Medium List 2" w:semiHidden="0"/>
+    <w:lsdException w:name="Medium Grid 1" w:semiHidden="0"/>
+    <w:lsdException w:name="Medium Grid 2" w:semiHidden="0"/>
+    <w:lsdException w:name="Medium Grid 3" w:semiHidden="0"/>
+    <w:lsdException w:name="Dark List" w:semiHidden="0"/>
+    <w:lsdException w:name="Colorful Shading" w:semiHidden="0"/>
+    <w:lsdException w:name="Colorful List" w:semiHidden="0"/>
+    <w:lsdException w:name="Colorful Grid" w:semiHidden="0"/>
+    <w:lsdException w:name="Light Shading Accent 1" w:semiHidden="0"/>
+    <w:lsdException w:name="Light List Accent 1" w:semiHidden="0"/>
+    <w:lsdException w:name="Light Grid Accent 1" w:semiHidden="0"/>
+    <w:lsdException w:name="Medium Shading 1 Accent 1" w:semiHidden="0"/>
+    <w:lsdException w:name="Medium Shading 2 Accent 1" w:semiHidden="0"/>
+    <w:lsdException w:name="Medium List 1 Accent 1" w:semiHidden="0"/>
+    <w:lsdException w:name="List Paragraph" w:semiHidden="0"/>
+    <w:lsdException w:name="Quote" w:semiHidden="0"/>
+    <w:lsdException w:name="Intense Quote" w:semiHidden="0"/>
+    <w:lsdException w:name="Medium List 2 Accent 1" w:semiHidden="0"/>
+    <w:lsdException w:name="Medium Grid 1 Accent 1" w:semiHidden="0"/>
+    <w:lsdException w:name="Medium Grid 2 Accent 1" w:semiHidden="0"/>
+    <w:lsdException w:name="Medium Grid 3 Accent 1" w:semiHidden="0"/>
+    <w:lsdException w:name="Dark List Accent 1" w:semiHidden="0"/>
+    <w:lsdException w:name="Colorful Shading Accent 1" w:semiHidden="0"/>
+    <w:lsdException w:name="Colorful List Accent 1" w:semiHidden="0"/>
+    <w:lsdException w:name="Colorful Grid Accent 1" w:semiHidden="0"/>
+    <w:lsdException w:name="Light Shading Accent 2" w:semiHidden="0"/>
+    <w:lsdException w:name="Light List Accent 2" w:semiHidden="0"/>
+    <w:lsdException w:name="Light Grid Accent 2" w:semiHidden="0"/>
+    <w:lsdException w:name="Medium Shading 1 Accent 2" w:semiHidden="0"/>
+    <w:lsdException w:name="Medium Shading 2 Accent 2" w:semiHidden="0"/>
+    <w:lsdException w:name="Medium List 1 Accent 2" w:semiHidden="0"/>
+    <w:lsdException w:name="Medium List 2 Accent 2" w:semiHidden="0"/>
+    <w:lsdException w:name="Medium Grid 1 Accent 2" w:semiHidden="0"/>
+    <w:lsdException w:name="Medium Grid 2 Accent 2" w:semiHidden="0"/>
+    <w:lsdException w:name="Medium Grid 3 Accent 2" w:semiHidden="0"/>
+    <w:lsdException w:name="Dark List Accent 2" w:semiHidden="0"/>
+    <w:lsdException w:name="Colorful Shading Accent 2" w:semiHidden="0"/>
+    <w:lsdException w:name="Colorful List Accent 2" w:semiHidden="0"/>
+    <w:lsdException w:name="Colorful Grid Accent 2" w:semiHidden="0"/>
+    <w:lsdException w:name="Light Shading Accent 3" w:semiHidden="0"/>
+    <w:lsdException w:name="Light List Accent 3" w:semiHidden="0"/>
+    <w:lsdException w:name="Light Grid Accent 3" w:semiHidden="0"/>
+    <w:lsdException w:name="Medium Shading 1 Accent 3" w:semiHidden="0"/>
+    <w:lsdException w:name="Medium Shading 2 Accent 3" w:semiHidden="0"/>
+    <w:lsdException w:name="Medium List 1 Accent 3" w:semiHidden="0"/>
+    <w:lsdException w:name="Medium List 2 Accent 3" w:semiHidden="0"/>
+    <w:lsdException w:name="Medium Grid 1 Accent 3" w:semiHidden="0"/>
+    <w:lsdException w:name="Medium Grid 2 Accent 3" w:semiHidden="0"/>
+    <w:lsdException w:name="Medium Grid 3 Accent 3" w:semiHidden="0"/>
+    <w:lsdException w:name="Dark List Accent 3" w:semiHidden="0"/>
+    <w:lsdException w:name="Colorful Shading Accent 3" w:semiHidden="0"/>
+    <w:lsdException w:name="Colorful List Accent 3" w:semiHidden="0"/>
+    <w:lsdException w:name="Colorful Grid Accent 3" w:semiHidden="0"/>
+    <w:lsdException w:name="Light Shading Accent 4" w:semiHidden="0"/>
+    <w:lsdException w:name="Light List Accent 4" w:semiHidden="0"/>
+    <w:lsdException w:name="Light Grid Accent 4" w:semiHidden="0"/>
+    <w:lsdException w:name="Medium Shading 1 Accent 4" w:semiHidden="0"/>
+    <w:lsdException w:name="Medium Shading 2 Accent 4" w:semiHidden="0"/>
+    <w:lsdException w:name="Medium List 1 Accent 4" w:semiHidden="0"/>
+    <w:lsdException w:name="Medium List 2 Accent 4" w:semiHidden="0"/>
+    <w:lsdException w:name="Medium Grid 1 Accent 4" w:semiHidden="0"/>
+    <w:lsdException w:name="Medium Grid 2 Accent 4" w:semiHidden="0"/>
+    <w:lsdException w:name="Medium Grid 3 Accent 4" w:semiHidden="0"/>
+    <w:lsdException w:name="Dark List Accent 4" w:semiHidden="0"/>
+    <w:lsdException w:name="Colorful Shading Accent 4" w:semiHidden="0"/>
+    <w:lsdException w:name="Colorful List Accent 4" w:semiHidden="0"/>
+    <w:lsdException w:name="Colorful Grid Accent 4" w:semiHidden="0"/>
+    <w:lsdException w:name="Light Shading Accent 5" w:semiHidden="0"/>
+    <w:lsdException w:name="Light List Accent 5" w:semiHidden="0"/>
+    <w:lsdException w:name="Light Grid Accent 5" w:semiHidden="0"/>
+    <w:lsdException w:name="Medium Shading 1 Accent 5" w:semiHidden="0"/>
+    <w:lsdException w:name="Medium Shading 2 Accent 5" w:semiHidden="0"/>
+    <w:lsdException w:name="Medium List 1 Accent 5" w:semiHidden="0"/>
+    <w:lsdException w:name="Medium List 2 Accent 5" w:semiHidden="0"/>
+    <w:lsdException w:name="Medium Grid 1 Accent 5" w:semiHidden="0"/>
+    <w:lsdException w:name="Medium Grid 2 Accent 5" w:semiHidden="0"/>
+    <w:lsdException w:name="Medium Grid 3 Accent 5" w:semiHidden="0"/>
+    <w:lsdException w:name="Dark List Accent 5" w:semiHidden="0"/>
+    <w:lsdException w:name="Colorful Shading Accent 5" w:semiHidden="0"/>
+    <w:lsdException w:name="Colorful List Accent 5" w:semiHidden="0"/>
+    <w:lsdException w:name="Colorful Grid Accent 5" w:semiHidden="0"/>
+    <w:lsdException w:name="Light Shading Accent 6" w:semiHidden="0"/>
+    <w:lsdException w:name="Light List Accent 6" w:semiHidden="0"/>
+    <w:lsdException w:name="Light Grid Accent 6" w:semiHidden="0"/>
+    <w:lsdException w:name="Medium Shading 1 Accent 6" w:semiHidden="0"/>
+    <w:lsdException w:name="Medium Shading 2 Accent 6" w:semiHidden="0"/>
+    <w:lsdException w:name="Medium List 1 Accent 6" w:semiHidden="0"/>
+    <w:lsdException w:name="Medium List 2 Accent 6" w:semiHidden="0"/>
+    <w:lsdException w:name="Medium Grid 1 Accent 6" w:semiHidden="0"/>
+    <w:lsdException w:name="Medium Grid 2 Accent 6" w:semiHidden="0"/>
+    <w:lsdException w:name="Medium Grid 3 Accent 6" w:semiHidden="0"/>
+    <w:lsdException w:name="Dark List Accent 6" w:semiHidden="0"/>
+    <w:lsdException w:name="Colorful Shading Accent 6" w:semiHidden="0"/>
+    <w:lsdException w:name="Colorful List Accent 6" w:semiHidden="0"/>
+    <w:lsdException w:name="Colorful Grid Accent 6" w:semiHidden="0"/>
+    <w:lsdException w:name="Subtle Emphasis" w:semiHidden="0"/>
+    <w:lsdException w:name="Intense Emphasis" w:semiHidden="0"/>
+    <w:lsdException w:name="Subtle Reference" w:semiHidden="0"/>
+    <w:lsdException w:name="Intense Reference" w:semiHidden="0"/>
+    <w:lsdException w:name="Book Title" w:semiHidden="0"/>
+    <w:lsdException w:name="Bibliography" w:unhideWhenUsed="1"/>
+    <w:lsdException w:name="TOC Heading" w:unhideWhenUsed="1"/>
   </w:latentStyles>
   <w:style w:type="paragraph" w:default="1" w:styleId="Normal">
     <w:name w:val="Normal"/>
@@ -18834,7 +19333,7 @@
 </file>
 
 <file path=customXml/itemProps1.xml><?xml version="1.0" encoding="utf-8"?>
-<ds:datastoreItem xmlns:ds="http://schemas.openxmlformats.org/officeDocument/2006/customXml" ds:itemID="{1499EA1C-2D39-8D4A-AA42-46E375C65384}">
+<ds:datastoreItem xmlns:ds="http://schemas.openxmlformats.org/officeDocument/2006/customXml" ds:itemID="{1E849F0B-9173-834B-AB32-76D8CF79817F}">
   <ds:schemaRefs>
     <ds:schemaRef ds:uri="http://schemas.openxmlformats.org/officeDocument/2006/bibliography"/>
   </ds:schemaRefs>

</xml_diff>

<commit_message>
Ajustes de título de nombre
Ajustes de nombre de recurso
</commit_message>
<xml_diff>
--- a/fuentes/contenidos/grado06/guion06/MA_06_06_CO.docx
+++ b/fuentes/contenidos/grado06/guion06/MA_06_06_CO.docx
@@ -1716,7 +1716,7 @@
                   <v:imagedata r:id="rId12" o:title=""/>
                   <w10:wrap type="through"/>
                 </v:shape>
-                <o:OLEObject Type="Embed" ProgID="PBrush" ShapeID="_x0000_s1036" DrawAspect="Content" ObjectID="_1384583005" r:id="rId13"/>
+                <o:OLEObject Type="Embed" ProgID="PBrush" ShapeID="_x0000_s1036" DrawAspect="Content" ObjectID="_1384586603" r:id="rId13"/>
               </w:pict>
             </w:r>
             <w:r>
@@ -2174,7 +2174,7 @@
                 <v:shape id="_x0000_i1026" type="#_x0000_t75" style="width:260.45pt;height:120.25pt" o:ole="">
                   <v:imagedata r:id="rId15" o:title=""/>
                 </v:shape>
-                <o:OLEObject Type="Embed" ProgID="PBrush" ShapeID="_x0000_i1026" DrawAspect="Content" ObjectID="_1384583003" r:id="rId16"/>
+                <o:OLEObject Type="Embed" ProgID="PBrush" ShapeID="_x0000_i1026" DrawAspect="Content" ObjectID="_1384586601" r:id="rId16"/>
               </w:object>
             </w:r>
           </w:p>
@@ -2490,7 +2490,6 @@
                 <w:noProof/>
                 <w:lang w:val="es-ES" w:eastAsia="es-ES"/>
               </w:rPr>
-              <w:lastRenderedPageBreak/>
               <w:drawing>
                 <wp:inline distT="0" distB="0" distL="0" distR="0" wp14:anchorId="77A33F4A" wp14:editId="4CBFF4EA">
                   <wp:extent cx="1383665" cy="421640"/>
@@ -3727,7 +3726,6 @@
       </w:pPr>
       <w:ins w:id="10" w:author="mercyranjel" w:date="2015-12-03T13:24:00Z">
         <w:r>
-          <w:lastRenderedPageBreak/>
           <w:t>D</w:t>
         </w:r>
       </w:ins>
@@ -4651,7 +4649,16 @@
                 <w:szCs w:val="24"/>
                 <w:lang w:val="es-ES_tradnl"/>
               </w:rPr>
-              <w:t>Completa las tablas de sumas y restas de fracciones</w:t>
+              <w:t xml:space="preserve">Completa </w:t>
+            </w:r>
+            <w:bookmarkStart w:id="16" w:name="_GoBack"/>
+            <w:bookmarkEnd w:id="16"/>
+            <w:r>
+              <w:rPr>
+                <w:szCs w:val="24"/>
+                <w:lang w:val="es-ES_tradnl"/>
+              </w:rPr>
+              <w:t>tablas de sumas y restas de fracciones</w:t>
             </w:r>
           </w:p>
         </w:tc>
@@ -4698,7 +4705,7 @@
               </w:rPr>
               <w:t>Actividad para resolver operaciones combinadas de adiciones y sustracciones</w:t>
             </w:r>
-            <w:ins w:id="16" w:author="mercyranjel" w:date="2015-12-03T13:46:00Z">
+            <w:ins w:id="17" w:author="mercyranjel" w:date="2015-12-03T13:46:00Z">
               <w:r>
                 <w:rPr>
                   <w:szCs w:val="24"/>
@@ -4973,7 +4980,7 @@
               </w:rPr>
               <w:t xml:space="preserve"> para resolver problemas aplicando la adición o la sustracción de fracciones</w:t>
             </w:r>
-            <w:ins w:id="17" w:author="mercyranjel" w:date="2015-12-03T13:51:00Z">
+            <w:ins w:id="18" w:author="mercyranjel" w:date="2015-12-03T13:51:00Z">
               <w:r>
                 <w:rPr>
                   <w:szCs w:val="24"/>
@@ -5004,7 +5011,6 @@
         <w:rPr>
           <w:highlight w:val="yellow"/>
         </w:rPr>
-        <w:lastRenderedPageBreak/>
         <w:t>[SECCIÓN 2</w:t>
       </w:r>
       <w:r>
@@ -5252,7 +5258,7 @@
               </w:rPr>
               <w:t>Actividades sobre La adición y la sustracción de fracciones</w:t>
             </w:r>
-            <w:ins w:id="18" w:author="mercyranjel" w:date="2015-12-03T13:46:00Z">
+            <w:ins w:id="19" w:author="mercyranjel" w:date="2015-12-03T13:46:00Z">
               <w:r>
                 <w:rPr>
                   <w:szCs w:val="24"/>
@@ -5475,7 +5481,7 @@
       <w:pPr>
         <w:pStyle w:val="TextoPLANETA"/>
       </w:pPr>
-      <w:ins w:id="19" w:author="mercyranjel" w:date="2015-12-03T13:47:00Z">
+      <w:ins w:id="20" w:author="mercyranjel" w:date="2015-12-03T13:47:00Z">
         <w:r>
           <w:t>s</w:t>
         </w:r>
@@ -5813,7 +5819,7 @@
       <w:r>
         <w:t>cumple las siguientes propiedades</w:t>
       </w:r>
-      <w:ins w:id="20" w:author="mercyranjel" w:date="2015-12-03T13:47:00Z">
+      <w:ins w:id="21" w:author="mercyranjel" w:date="2015-12-03T13:47:00Z">
         <w:r>
           <w:t>.</w:t>
         </w:r>
@@ -5867,7 +5873,6 @@
           <w:noProof/>
           <w:lang w:val="es-ES" w:eastAsia="es-ES"/>
         </w:rPr>
-        <w:lastRenderedPageBreak/>
         <w:drawing>
           <wp:inline distT="0" distB="0" distL="0" distR="0" wp14:anchorId="7CE67B80" wp14:editId="311CDF0D">
             <wp:extent cx="1440815" cy="402590"/>
@@ -5950,7 +5955,7 @@
       <w:r>
         <w:t xml:space="preserve">: </w:t>
       </w:r>
-      <w:ins w:id="21" w:author="mercyranjel" w:date="2015-12-03T13:48:00Z">
+      <w:ins w:id="22" w:author="mercyranjel" w:date="2015-12-03T13:48:00Z">
         <w:r>
           <w:t xml:space="preserve">los factores </w:t>
         </w:r>
@@ -5958,7 +5963,7 @@
       <w:r>
         <w:t>puede</w:t>
       </w:r>
-      <w:ins w:id="22" w:author="mercyranjel" w:date="2015-12-03T13:48:00Z">
+      <w:ins w:id="23" w:author="mercyranjel" w:date="2015-12-03T13:48:00Z">
         <w:r>
           <w:t>n</w:t>
         </w:r>
@@ -5966,7 +5971,7 @@
       <w:r>
         <w:t xml:space="preserve"> asociar</w:t>
       </w:r>
-      <w:ins w:id="23" w:author="mercyranjel" w:date="2015-12-03T13:48:00Z">
+      <w:ins w:id="24" w:author="mercyranjel" w:date="2015-12-03T13:48:00Z">
         <w:r>
           <w:t>se</w:t>
         </w:r>
@@ -6197,7 +6202,7 @@
           <v:shape id="_x0000_i1027" type="#_x0000_t75" style="width:153.95pt;height:36pt" o:ole="">
             <v:imagedata r:id="rId31" o:title=""/>
           </v:shape>
-          <o:OLEObject Type="Embed" ProgID="Equation.3" ShapeID="_x0000_i1027" DrawAspect="Content" ObjectID="_1384583004" r:id="rId32"/>
+          <o:OLEObject Type="Embed" ProgID="Equation.3" ShapeID="_x0000_i1027" DrawAspect="Content" ObjectID="_1384586602" r:id="rId32"/>
         </w:object>
       </w:r>
     </w:p>
@@ -6293,7 +6298,7 @@
             <w:r>
               <w:t>Para multiplicar una fracción por un número natural se escribe el número natural como una fracción con denominador 1 y se multiplica siguiendo la regla</w:t>
             </w:r>
-            <w:ins w:id="24" w:author="mercyranjel" w:date="2015-12-03T13:49:00Z">
+            <w:ins w:id="25" w:author="mercyranjel" w:date="2015-12-03T13:49:00Z">
               <w:r>
                 <w:t xml:space="preserve"> de la multiplicación de fracciones</w:t>
               </w:r>
@@ -6301,7 +6306,7 @@
             <w:r>
               <w:t>.</w:t>
             </w:r>
-            <w:ins w:id="25" w:author="mercyranjel" w:date="2015-12-03T13:49:00Z">
+            <w:ins w:id="26" w:author="mercyranjel" w:date="2015-12-03T13:49:00Z">
               <w:r>
                 <w:t xml:space="preserve"> </w:t>
               </w:r>
@@ -6604,7 +6609,7 @@
               </w:rPr>
               <w:t>Actividad para aplicar el algoritmo de la multiplicación de fracciones</w:t>
             </w:r>
-            <w:ins w:id="26" w:author="mercyranjel" w:date="2015-12-03T13:52:00Z">
+            <w:ins w:id="27" w:author="mercyranjel" w:date="2015-12-03T13:52:00Z">
               <w:r>
                 <w:rPr>
                   <w:szCs w:val="24"/>
@@ -6856,7 +6861,7 @@
               </w:rPr>
               <w:t xml:space="preserve"> para aplicar la multiplicación de fracciones</w:t>
             </w:r>
-            <w:ins w:id="27" w:author="mercyranjel" w:date="2015-12-03T13:52:00Z">
+            <w:ins w:id="28" w:author="mercyranjel" w:date="2015-12-03T13:52:00Z">
               <w:r>
                 <w:rPr>
                   <w:szCs w:val="24"/>
@@ -7128,7 +7133,7 @@
               </w:rPr>
               <w:t>Actividades sobre La multiplicación de fracciones</w:t>
             </w:r>
-            <w:ins w:id="28" w:author="mercyranjel" w:date="2015-12-03T13:53:00Z">
+            <w:ins w:id="29" w:author="mercyranjel" w:date="2015-12-03T13:53:00Z">
               <w:r>
                 <w:rPr>
                   <w:szCs w:val="24"/>
@@ -7198,7 +7203,7 @@
       <w:r>
         <w:t>realiza el siguiente procedimiento</w:t>
       </w:r>
-      <w:ins w:id="29" w:author="mercyranjel" w:date="2015-12-03T13:53:00Z">
+      <w:ins w:id="30" w:author="mercyranjel" w:date="2015-12-03T13:53:00Z">
         <w:r>
           <w:t>.</w:t>
         </w:r>
@@ -8520,7 +8525,7 @@
               </w:rPr>
               <w:t>Actividad para aplicar el algoritmo de la división de fracciones</w:t>
             </w:r>
-            <w:ins w:id="30" w:author="mercyranjel" w:date="2015-12-03T13:55:00Z">
+            <w:ins w:id="31" w:author="mercyranjel" w:date="2015-12-03T13:55:00Z">
               <w:r>
                 <w:rPr>
                   <w:szCs w:val="24"/>
@@ -8775,7 +8780,7 @@
               </w:rPr>
               <w:t>Interactivo que introduce los conceptos de multiplicación y división de fracciones</w:t>
             </w:r>
-            <w:ins w:id="31" w:author="mercyranjel" w:date="2015-12-03T13:56:00Z">
+            <w:ins w:id="32" w:author="mercyranjel" w:date="2015-12-03T13:56:00Z">
               <w:r>
                 <w:rPr>
                   <w:rFonts w:ascii="Arial" w:eastAsia="Times New Roman" w:hAnsi="Arial" w:cs="Arial"/>
@@ -8967,74 +8972,6 @@
               </w:rPr>
               <w:t xml:space="preserve">Practica la multiplicación y </w:t>
             </w:r>
-            <w:ins w:id="32" w:author="mercyranjel" w:date="2015-12-03T13:57:00Z">
-              <w:r>
-                <w:rPr>
-                  <w:szCs w:val="24"/>
-                  <w:lang w:val="es-ES_tradnl"/>
-                </w:rPr>
-                <w:t xml:space="preserve">la </w:t>
-              </w:r>
-            </w:ins>
-            <w:r>
-              <w:rPr>
-                <w:szCs w:val="24"/>
-                <w:lang w:val="es-ES_tradnl"/>
-              </w:rPr>
-              <w:t>división de fracciones</w:t>
-            </w:r>
-          </w:p>
-        </w:tc>
-      </w:tr>
-      <w:tr>
-        <w:tc>
-          <w:tcPr>
-            <w:tcW w:w="2518" w:type="dxa"/>
-          </w:tcPr>
-          <w:p>
-            <w:pPr>
-              <w:pStyle w:val="TextoPLANETA"/>
-              <w:rPr>
-                <w:szCs w:val="24"/>
-                <w:lang w:val="es-ES_tradnl"/>
-              </w:rPr>
-            </w:pPr>
-            <w:r>
-              <w:rPr>
-                <w:b/>
-                <w:szCs w:val="24"/>
-                <w:lang w:val="es-ES_tradnl"/>
-              </w:rPr>
-              <w:t>Descripción</w:t>
-            </w:r>
-          </w:p>
-        </w:tc>
-        <w:tc>
-          <w:tcPr>
-            <w:tcW w:w="6515" w:type="dxa"/>
-          </w:tcPr>
-          <w:p>
-            <w:pPr>
-              <w:pStyle w:val="TextoPLANETA"/>
-              <w:rPr>
-                <w:szCs w:val="24"/>
-                <w:lang w:val="es-ES_tradnl"/>
-              </w:rPr>
-            </w:pPr>
-            <w:r>
-              <w:rPr>
-                <w:szCs w:val="24"/>
-                <w:lang w:val="es-ES_tradnl"/>
-              </w:rPr>
-              <w:t>Actividades</w:t>
-            </w:r>
-            <w:r>
-              <w:rPr>
-                <w:szCs w:val="24"/>
-                <w:lang w:val="es-ES_tradnl"/>
-              </w:rPr>
-              <w:t xml:space="preserve"> para practicar la multiplicación y </w:t>
-            </w:r>
             <w:ins w:id="33" w:author="mercyranjel" w:date="2015-12-03T13:57:00Z">
               <w:r>
                 <w:rPr>
@@ -9051,7 +8988,75 @@
               </w:rPr>
               <w:t>división de fracciones</w:t>
             </w:r>
+          </w:p>
+        </w:tc>
+      </w:tr>
+      <w:tr>
+        <w:tc>
+          <w:tcPr>
+            <w:tcW w:w="2518" w:type="dxa"/>
+          </w:tcPr>
+          <w:p>
+            <w:pPr>
+              <w:pStyle w:val="TextoPLANETA"/>
+              <w:rPr>
+                <w:szCs w:val="24"/>
+                <w:lang w:val="es-ES_tradnl"/>
+              </w:rPr>
+            </w:pPr>
+            <w:r>
+              <w:rPr>
+                <w:b/>
+                <w:szCs w:val="24"/>
+                <w:lang w:val="es-ES_tradnl"/>
+              </w:rPr>
+              <w:t>Descripción</w:t>
+            </w:r>
+          </w:p>
+        </w:tc>
+        <w:tc>
+          <w:tcPr>
+            <w:tcW w:w="6515" w:type="dxa"/>
+          </w:tcPr>
+          <w:p>
+            <w:pPr>
+              <w:pStyle w:val="TextoPLANETA"/>
+              <w:rPr>
+                <w:szCs w:val="24"/>
+                <w:lang w:val="es-ES_tradnl"/>
+              </w:rPr>
+            </w:pPr>
+            <w:r>
+              <w:rPr>
+                <w:szCs w:val="24"/>
+                <w:lang w:val="es-ES_tradnl"/>
+              </w:rPr>
+              <w:t>Actividades</w:t>
+            </w:r>
+            <w:r>
+              <w:rPr>
+                <w:szCs w:val="24"/>
+                <w:lang w:val="es-ES_tradnl"/>
+              </w:rPr>
+              <w:t xml:space="preserve"> para practicar la multiplicación y </w:t>
+            </w:r>
             <w:ins w:id="34" w:author="mercyranjel" w:date="2015-12-03T13:57:00Z">
+              <w:r>
+                <w:rPr>
+                  <w:szCs w:val="24"/>
+                  <w:lang w:val="es-ES_tradnl"/>
+                </w:rPr>
+                <w:t xml:space="preserve">la </w:t>
+              </w:r>
+            </w:ins>
+            <w:r>
+              <w:rPr>
+                <w:szCs w:val="24"/>
+                <w:lang w:val="es-ES_tradnl"/>
+              </w:rPr>
+              <w:t>división de fracciones</w:t>
+            </w:r>
+            <w:ins w:id="35" w:author="mercyranjel" w:date="2015-12-03T13:57:00Z">
               <w:r>
                 <w:rPr>
                   <w:szCs w:val="24"/>
@@ -9234,7 +9239,6 @@
                 <w:szCs w:val="24"/>
                 <w:lang w:val="es-ES_tradnl"/>
               </w:rPr>
-              <w:lastRenderedPageBreak/>
               <w:t>Título</w:t>
             </w:r>
           </w:p>
@@ -9303,7 +9307,7 @@
               </w:rPr>
               <w:t>Actividad para determinar términos desconocidos en operaciones con fracciones</w:t>
             </w:r>
-            <w:ins w:id="35" w:author="mercyranjel" w:date="2015-12-03T13:57:00Z">
+            <w:ins w:id="36" w:author="mercyranjel" w:date="2015-12-03T13:57:00Z">
               <w:r>
                 <w:rPr>
                   <w:szCs w:val="24"/>
@@ -9529,7 +9533,7 @@
               </w:rPr>
               <w:t>Actividad para resolver problemas con fracciones</w:t>
             </w:r>
-            <w:ins w:id="36" w:author="mercyranjel" w:date="2015-12-03T13:57:00Z">
+            <w:ins w:id="37" w:author="mercyranjel" w:date="2015-12-03T13:57:00Z">
               <w:r>
                 <w:rPr>
                   <w:szCs w:val="24"/>
@@ -9815,7 +9819,7 @@
               </w:rPr>
               <w:t>Actividades sobre La división de fracciones</w:t>
             </w:r>
-            <w:ins w:id="37" w:author="mercyranjel" w:date="2015-12-03T13:57:00Z">
+            <w:ins w:id="38" w:author="mercyranjel" w:date="2015-12-03T13:57:00Z">
               <w:r>
                 <w:rPr>
                   <w:szCs w:val="24"/>
@@ -9896,7 +9900,7 @@
       <w:r>
         <w:t xml:space="preserve"> es una expresión matemática </w:t>
       </w:r>
-      <w:ins w:id="38" w:author="mercyranjel" w:date="2015-12-03T13:58:00Z">
+      <w:ins w:id="39" w:author="mercyranjel" w:date="2015-12-03T13:58:00Z">
         <w:r>
           <w:t xml:space="preserve">en la que </w:t>
         </w:r>
@@ -9904,7 +9908,7 @@
       <w:r>
         <w:t>se relacionan por medio de la adición, la sustracción, la multiplicación o la división</w:t>
       </w:r>
-      <w:ins w:id="39" w:author="mercyranjel" w:date="2015-12-03T13:58:00Z">
+      <w:ins w:id="40" w:author="mercyranjel" w:date="2015-12-03T13:58:00Z">
         <w:r>
           <w:t>,</w:t>
         </w:r>
@@ -9928,7 +9932,7 @@
       <w:r>
         <w:t xml:space="preserve">l siguiente es un polinomio aritmético </w:t>
       </w:r>
-      <w:ins w:id="40" w:author="mercyranjel" w:date="2015-12-03T13:58:00Z">
+      <w:ins w:id="41" w:author="mercyranjel" w:date="2015-12-03T13:58:00Z">
         <w:r>
           <w:t xml:space="preserve">en el que </w:t>
         </w:r>
@@ -9942,7 +9946,7 @@
       <w:r>
         <w:t>s por medio de las cuatro operaciones básicas</w:t>
       </w:r>
-      <w:ins w:id="41" w:author="mercyranjel" w:date="2015-12-03T13:58:00Z">
+      <w:ins w:id="42" w:author="mercyranjel" w:date="2015-12-03T13:58:00Z">
         <w:r>
           <w:t>.</w:t>
         </w:r>
@@ -10125,7 +10129,7 @@
               </w:rPr>
               <w:t xml:space="preserve">respetar el orden </w:t>
             </w:r>
-            <w:ins w:id="42" w:author="mercyranjel" w:date="2015-12-03T13:58:00Z">
+            <w:ins w:id="43" w:author="mercyranjel" w:date="2015-12-03T13:58:00Z">
               <w:r>
                 <w:rPr>
                   <w:szCs w:val="24"/>
@@ -10148,7 +10152,7 @@
               </w:rPr>
               <w:t xml:space="preserve"> operaciones y aplicar el siguiente proceso</w:t>
             </w:r>
-            <w:ins w:id="43" w:author="mercyranjel" w:date="2015-12-03T13:58:00Z">
+            <w:ins w:id="44" w:author="mercyranjel" w:date="2015-12-03T13:58:00Z">
               <w:r>
                 <w:rPr>
                   <w:szCs w:val="24"/>
@@ -10239,7 +10243,7 @@
       <w:r>
         <w:t xml:space="preserve">ético </w:t>
       </w:r>
-      <w:ins w:id="44" w:author="mercyranjel" w:date="2015-12-03T13:59:00Z">
+      <w:ins w:id="45" w:author="mercyranjel" w:date="2015-12-03T13:59:00Z">
         <w:r>
           <w:t>que se propuso.</w:t>
         </w:r>
@@ -10277,8 +10281,6 @@
       <w:pPr>
         <w:pStyle w:val="TextoPLANETA"/>
       </w:pPr>
-      <w:bookmarkStart w:id="45" w:name="_GoBack"/>
-      <w:bookmarkEnd w:id="45"/>
     </w:p>
     <w:p>
       <w:pPr>
@@ -10290,7 +10292,6 @@
           <w:noProof/>
           <w:lang w:val="es-ES" w:eastAsia="es-ES"/>
         </w:rPr>
-        <w:lastRenderedPageBreak/>
         <w:drawing>
           <wp:inline distT="0" distB="0" distL="0" distR="0" wp14:anchorId="18F2B741" wp14:editId="326CEF3D">
             <wp:extent cx="3686810" cy="504825"/>
@@ -10982,7 +10983,6 @@
           <w:noProof/>
           <w:lang w:val="es-ES" w:eastAsia="es-ES"/>
         </w:rPr>
-        <w:lastRenderedPageBreak/>
         <w:drawing>
           <wp:inline distT="0" distB="0" distL="0" distR="0" wp14:anchorId="337438AB" wp14:editId="0CAEBC16">
             <wp:extent cx="3942715" cy="504825"/>
@@ -12817,15 +12817,7 @@
                 <w:szCs w:val="24"/>
                 <w:lang w:val="es-ES_tradnl"/>
               </w:rPr>
-              <w:t xml:space="preserve">Interactivo que resume los procedimientos básicos relacionados </w:t>
-            </w:r>
-            <w:r>
-              <w:rPr>
-                <w:szCs w:val="24"/>
-                <w:lang w:val="es-ES_tradnl"/>
-              </w:rPr>
-              <w:lastRenderedPageBreak/>
-              <w:t>con las operaciones con fracciones</w:t>
+              <w:t>Interactivo que resume los procedimientos básicos relacionados con las operaciones con fracciones</w:t>
             </w:r>
             <w:ins w:id="56" w:author="mercyranjel" w:date="2015-12-03T14:02:00Z">
               <w:r>
@@ -14506,7 +14498,6 @@
                 <w:sz w:val="18"/>
                 <w:szCs w:val="18"/>
               </w:rPr>
-              <w:lastRenderedPageBreak/>
               <w:t>Web 02</w:t>
             </w:r>
           </w:p>
@@ -14784,7 +14775,7 @@
         <w:rStyle w:val="Nmerodepgina"/>
         <w:noProof/>
       </w:rPr>
-      <w:t>11</w:t>
+      <w:t>6</w:t>
     </w:r>
     <w:r>
       <w:rPr>
@@ -19333,7 +19324,7 @@
 </file>
 
 <file path=customXml/itemProps1.xml><?xml version="1.0" encoding="utf-8"?>
-<ds:datastoreItem xmlns:ds="http://schemas.openxmlformats.org/officeDocument/2006/customXml" ds:itemID="{1E849F0B-9173-834B-AB32-76D8CF79817F}">
+<ds:datastoreItem xmlns:ds="http://schemas.openxmlformats.org/officeDocument/2006/customXml" ds:itemID="{729D53F4-C586-644D-92DA-594B69CA9110}">
   <ds:schemaRefs>
     <ds:schemaRef ds:uri="http://schemas.openxmlformats.org/officeDocument/2006/bibliography"/>
   </ds:schemaRefs>

</xml_diff>

<commit_message>
Ajustes cuaderno tema 06
Ajustes
</commit_message>
<xml_diff>
--- a/fuentes/contenidos/grado06/guion06/MA_06_06_CO.docx
+++ b/fuentes/contenidos/grado06/guion06/MA_06_06_CO.docx
@@ -1616,7 +1616,7 @@
                   <v:imagedata r:id="rId10" o:title=""/>
                   <w10:wrap type="through"/>
                 </v:shape>
-                <o:OLEObject Type="Embed" ProgID="PBrush" ShapeID="_x0000_s1036" DrawAspect="Content" ObjectID="_1385013743" r:id="rId11"/>
+                <o:OLEObject Type="Embed" ProgID="PBrush" ShapeID="_x0000_s1036" DrawAspect="Content" ObjectID="_1385035030" r:id="rId11"/>
               </w:pict>
             </w:r>
             <w:r>
@@ -1624,7 +1624,15 @@
                 <w:szCs w:val="24"/>
                 <w:lang w:val="es-ES_tradnl"/>
               </w:rPr>
-              <w:t>Adición de 1/6 + 3/6 en representación gráfica utilizando hexágonos.</w:t>
+              <w:t xml:space="preserve">Adición de 1/6 + 3/6 en </w:t>
+            </w:r>
+            <w:r>
+              <w:rPr>
+                <w:szCs w:val="24"/>
+                <w:lang w:val="es-ES_tradnl"/>
+              </w:rPr>
+              <w:lastRenderedPageBreak/>
+              <w:t>representación gráfica utilizando hexágonos.</w:t>
             </w:r>
           </w:p>
           <w:p>
@@ -1684,6 +1692,7 @@
                 <w:szCs w:val="24"/>
                 <w:lang w:val="es-ES_tradnl"/>
               </w:rPr>
+              <w:lastRenderedPageBreak/>
               <w:t>Código Shutterstock (o URL o la ruta en AulaPlaneta)</w:t>
             </w:r>
           </w:p>
@@ -2023,7 +2032,7 @@
                 <v:shape id="_x0000_i1026" type="#_x0000_t75" style="width:260pt;height:120pt" o:ole="">
                   <v:imagedata r:id="rId12" o:title=""/>
                 </v:shape>
-                <o:OLEObject Type="Embed" ProgID="PBrush" ShapeID="_x0000_i1026" DrawAspect="Content" ObjectID="_1385013742" r:id="rId13"/>
+                <o:OLEObject Type="Embed" ProgID="PBrush" ShapeID="_x0000_i1026" DrawAspect="Content" ObjectID="_1385035029" r:id="rId13"/>
               </w:object>
             </w:r>
           </w:p>
@@ -2370,6 +2379,7 @@
         <w:rPr>
           <w:highlight w:val="yellow"/>
         </w:rPr>
+        <w:lastRenderedPageBreak/>
         <w:t>[SECCIÓN 2</w:t>
       </w:r>
       <w:r>
@@ -2592,8 +2602,6 @@
       <w:r>
         <w:t>MA_06_06_007A</w:t>
       </w:r>
-      <w:bookmarkStart w:id="7" w:name="_GoBack"/>
-      <w:bookmarkEnd w:id="7"/>
     </w:p>
     <w:p>
       <w:pPr>
@@ -2849,15 +2857,6 @@
               </w:rPr>
               <w:t>tos para adicionar o sustraer fracciones</w:t>
             </w:r>
-            <w:ins w:id="8" w:author="mercyranjel" w:date="2015-12-03T13:23:00Z">
-              <w:r>
-                <w:rPr>
-                  <w:szCs w:val="24"/>
-                  <w:lang w:val="es-ES_tradnl"/>
-                </w:rPr>
-                <w:t>.</w:t>
-              </w:r>
-            </w:ins>
           </w:p>
         </w:tc>
       </w:tr>
@@ -3080,15 +3079,6 @@
               </w:rPr>
               <w:t>Actividad para aplicar los algoritmos de adición y sustracción</w:t>
             </w:r>
-            <w:ins w:id="9" w:author="mercyranjel" w:date="2015-12-03T13:23:00Z">
-              <w:r>
-                <w:rPr>
-                  <w:szCs w:val="24"/>
-                  <w:lang w:val="es-ES_tradnl"/>
-                </w:rPr>
-                <w:t>.</w:t>
-              </w:r>
-            </w:ins>
           </w:p>
         </w:tc>
       </w:tr>
@@ -3306,15 +3296,6 @@
               </w:rPr>
               <w:t>Actividad para resolver operaciones entre fracciones</w:t>
             </w:r>
-            <w:ins w:id="10" w:author="mercyranjel" w:date="2015-12-03T13:24:00Z">
-              <w:r>
-                <w:rPr>
-                  <w:szCs w:val="24"/>
-                  <w:lang w:val="es-ES_tradnl"/>
-                </w:rPr>
-                <w:t>.</w:t>
-              </w:r>
-            </w:ins>
           </w:p>
         </w:tc>
       </w:tr>
@@ -3328,7 +3309,7 @@
       <w:pPr>
         <w:pStyle w:val="TextoPLANETA"/>
       </w:pPr>
-      <w:ins w:id="11" w:author="mercyranjel" w:date="2015-12-03T13:24:00Z">
+      <w:ins w:id="7" w:author="mercyranjel" w:date="2015-12-03T13:24:00Z">
         <w:r>
           <w:t>D</w:t>
         </w:r>
@@ -3336,7 +3317,7 @@
       <w:r>
         <w:t>ebe tener</w:t>
       </w:r>
-      <w:ins w:id="12" w:author="mercyranjel" w:date="2015-12-03T13:24:00Z">
+      <w:ins w:id="8" w:author="mercyranjel" w:date="2015-12-03T13:24:00Z">
         <w:r>
           <w:t>se</w:t>
         </w:r>
@@ -3350,7 +3331,7 @@
       <w:r>
         <w:t xml:space="preserve"> cumple todas las propiedades de la adición</w:t>
       </w:r>
-      <w:ins w:id="13" w:author="mercyranjel" w:date="2015-12-03T13:42:00Z">
+      <w:ins w:id="9" w:author="mercyranjel" w:date="2015-12-03T13:42:00Z">
         <w:r>
           <w:t>.</w:t>
         </w:r>
@@ -3436,7 +3417,7 @@
       <w:r>
         <w:t xml:space="preserve">: </w:t>
       </w:r>
-      <w:ins w:id="14" w:author="mercyranjel" w:date="2015-12-03T13:43:00Z">
+      <w:ins w:id="10" w:author="mercyranjel" w:date="2015-12-03T13:43:00Z">
         <w:r>
           <w:t xml:space="preserve">los sumandos </w:t>
         </w:r>
@@ -3444,7 +3425,7 @@
       <w:r>
         <w:t>se puede</w:t>
       </w:r>
-      <w:ins w:id="15" w:author="mercyranjel" w:date="2015-12-03T13:43:00Z">
+      <w:ins w:id="11" w:author="mercyranjel" w:date="2015-12-03T13:43:00Z">
         <w:r>
           <w:t>n</w:t>
         </w:r>
@@ -3873,8 +3854,17 @@
                 <w:szCs w:val="24"/>
                 <w:lang w:val="es-ES_tradnl"/>
               </w:rPr>
-              <w:t>Resuelve adiciones y sustracciones con fracciones</w:t>
-            </w:r>
+              <w:t>Soluciona</w:t>
+            </w:r>
+            <w:r>
+              <w:rPr>
+                <w:szCs w:val="24"/>
+                <w:lang w:val="es-ES_tradnl"/>
+              </w:rPr>
+              <w:t xml:space="preserve"> adiciones y sustracciones con fracciones</w:t>
+            </w:r>
+            <w:bookmarkStart w:id="12" w:name="_GoBack"/>
+            <w:bookmarkEnd w:id="12"/>
           </w:p>
         </w:tc>
       </w:tr>
@@ -3920,15 +3910,6 @@
               </w:rPr>
               <w:t>Actividad para simplificar expresiones con adiciones y sustracciones</w:t>
             </w:r>
-            <w:ins w:id="16" w:author="mercyranjel" w:date="2015-12-03T13:46:00Z">
-              <w:r>
-                <w:rPr>
-                  <w:szCs w:val="24"/>
-                  <w:lang w:val="es-ES_tradnl"/>
-                </w:rPr>
-                <w:t>.</w:t>
-              </w:r>
-            </w:ins>
           </w:p>
         </w:tc>
       </w:tr>
@@ -4161,15 +4142,6 @@
               </w:rPr>
               <w:t>Actividad para resolver operaciones combinadas de adiciones y sustracciones</w:t>
             </w:r>
-            <w:ins w:id="17" w:author="mercyranjel" w:date="2015-12-03T13:46:00Z">
-              <w:r>
-                <w:rPr>
-                  <w:szCs w:val="24"/>
-                  <w:lang w:val="es-ES_tradnl"/>
-                </w:rPr>
-                <w:t>.</w:t>
-              </w:r>
-            </w:ins>
           </w:p>
         </w:tc>
       </w:tr>
@@ -4436,15 +4408,6 @@
               </w:rPr>
               <w:t xml:space="preserve"> para resolver problemas aplicando la adición o la sustracción de fracciones</w:t>
             </w:r>
-            <w:ins w:id="18" w:author="mercyranjel" w:date="2015-12-03T13:51:00Z">
-              <w:r>
-                <w:rPr>
-                  <w:szCs w:val="24"/>
-                  <w:lang w:val="es-ES_tradnl"/>
-                </w:rPr>
-                <w:t>.</w:t>
-              </w:r>
-            </w:ins>
           </w:p>
         </w:tc>
       </w:tr>
@@ -4714,15 +4677,6 @@
               </w:rPr>
               <w:t>Actividades sobre La adición y la sustracción de fracciones</w:t>
             </w:r>
-            <w:ins w:id="19" w:author="mercyranjel" w:date="2015-12-03T13:46:00Z">
-              <w:r>
-                <w:rPr>
-                  <w:szCs w:val="24"/>
-                  <w:lang w:val="es-ES_tradnl"/>
-                </w:rPr>
-                <w:t>.</w:t>
-              </w:r>
-            </w:ins>
           </w:p>
         </w:tc>
       </w:tr>
@@ -4770,6 +4724,7 @@
         <w:pStyle w:val="TextoPLANETA"/>
       </w:pPr>
       <w:r>
+        <w:lastRenderedPageBreak/>
         <w:t xml:space="preserve">El procedimiento para </w:t>
       </w:r>
       <w:r>
@@ -4835,7 +4790,7 @@
       <w:pPr>
         <w:pStyle w:val="TextoPLANETA"/>
       </w:pPr>
-      <w:ins w:id="20" w:author="mercyranjel" w:date="2015-12-03T13:47:00Z">
+      <w:ins w:id="13" w:author="mercyranjel" w:date="2015-12-03T13:47:00Z">
         <w:r>
           <w:t>s</w:t>
         </w:r>
@@ -5075,7 +5030,7 @@
       <w:r>
         <w:t>cumple las siguientes propiedades</w:t>
       </w:r>
-      <w:ins w:id="21" w:author="mercyranjel" w:date="2015-12-03T13:47:00Z">
+      <w:ins w:id="14" w:author="mercyranjel" w:date="2015-12-03T13:47:00Z">
         <w:r>
           <w:t>.</w:t>
         </w:r>
@@ -5156,7 +5111,7 @@
       <w:r>
         <w:t xml:space="preserve">: </w:t>
       </w:r>
-      <w:ins w:id="22" w:author="mercyranjel" w:date="2015-12-03T13:48:00Z">
+      <w:ins w:id="15" w:author="mercyranjel" w:date="2015-12-03T13:48:00Z">
         <w:r>
           <w:t xml:space="preserve">los factores </w:t>
         </w:r>
@@ -5164,7 +5119,7 @@
       <w:r>
         <w:t>puede</w:t>
       </w:r>
-      <w:ins w:id="23" w:author="mercyranjel" w:date="2015-12-03T13:48:00Z">
+      <w:ins w:id="16" w:author="mercyranjel" w:date="2015-12-03T13:48:00Z">
         <w:r>
           <w:t>n</w:t>
         </w:r>
@@ -5172,7 +5127,7 @@
       <w:r>
         <w:t xml:space="preserve"> asociar</w:t>
       </w:r>
-      <w:ins w:id="24" w:author="mercyranjel" w:date="2015-12-03T13:48:00Z">
+      <w:ins w:id="17" w:author="mercyranjel" w:date="2015-12-03T13:48:00Z">
         <w:r>
           <w:t>se</w:t>
         </w:r>
@@ -5341,6 +5296,7 @@
                 <w:szCs w:val="24"/>
                 <w:lang w:val="es-ES_tradnl"/>
               </w:rPr>
+              <w:lastRenderedPageBreak/>
               <w:t>Recuerda</w:t>
             </w:r>
           </w:p>
@@ -5385,7 +5341,7 @@
             <w:r>
               <w:t>Para multiplicar una fracción por un número natural se escribe el número natural como una fracción con denominador 1 y se multiplica siguiendo la regla</w:t>
             </w:r>
-            <w:ins w:id="25" w:author="mercyranjel" w:date="2015-12-03T13:49:00Z">
+            <w:ins w:id="18" w:author="mercyranjel" w:date="2015-12-03T13:49:00Z">
               <w:r>
                 <w:t xml:space="preserve"> de la multiplicación de fracciones</w:t>
               </w:r>
@@ -5393,7 +5349,7 @@
             <w:r>
               <w:t>.</w:t>
             </w:r>
-            <w:ins w:id="26" w:author="mercyranjel" w:date="2015-12-03T13:49:00Z">
+            <w:ins w:id="19" w:author="mercyranjel" w:date="2015-12-03T13:49:00Z">
               <w:r>
                 <w:t xml:space="preserve"> </w:t>
               </w:r>
@@ -5645,15 +5601,6 @@
               </w:rPr>
               <w:t>Actividad para aplicar el algoritmo de la multiplicación de fracciones</w:t>
             </w:r>
-            <w:ins w:id="27" w:author="mercyranjel" w:date="2015-12-03T13:52:00Z">
-              <w:r>
-                <w:rPr>
-                  <w:szCs w:val="24"/>
-                  <w:lang w:val="es-ES_tradnl"/>
-                </w:rPr>
-                <w:t>.</w:t>
-              </w:r>
-            </w:ins>
           </w:p>
         </w:tc>
       </w:tr>
@@ -5897,15 +5844,6 @@
               </w:rPr>
               <w:t xml:space="preserve"> para aplicar la multiplicación de fracciones</w:t>
             </w:r>
-            <w:ins w:id="28" w:author="mercyranjel" w:date="2015-12-03T13:52:00Z">
-              <w:r>
-                <w:rPr>
-                  <w:szCs w:val="24"/>
-                  <w:lang w:val="es-ES_tradnl"/>
-                </w:rPr>
-                <w:t>.</w:t>
-              </w:r>
-            </w:ins>
           </w:p>
         </w:tc>
       </w:tr>
@@ -6169,15 +6107,6 @@
               </w:rPr>
               <w:t>Actividades sobre La multiplicación de fracciones</w:t>
             </w:r>
-            <w:ins w:id="29" w:author="mercyranjel" w:date="2015-12-03T13:53:00Z">
-              <w:r>
-                <w:rPr>
-                  <w:szCs w:val="24"/>
-                  <w:lang w:val="es-ES_tradnl"/>
-                </w:rPr>
-                <w:t>.</w:t>
-              </w:r>
-            </w:ins>
           </w:p>
         </w:tc>
       </w:tr>
@@ -6239,7 +6168,7 @@
       <w:r>
         <w:t>realiza el siguiente procedimiento</w:t>
       </w:r>
-      <w:ins w:id="30" w:author="mercyranjel" w:date="2015-12-03T13:53:00Z">
+      <w:ins w:id="20" w:author="mercyranjel" w:date="2015-12-03T13:53:00Z">
         <w:r>
           <w:t>.</w:t>
         </w:r>
@@ -6460,6 +6389,7 @@
                 <w:noProof/>
                 <w:lang w:val="es-ES" w:eastAsia="es-ES"/>
               </w:rPr>
+              <w:lastRenderedPageBreak/>
               <w:drawing>
                 <wp:inline distT="0" distB="0" distL="0" distR="0" wp14:anchorId="0D6DE7FD" wp14:editId="4C699BCB">
                   <wp:extent cx="4061966" cy="1177493"/>
@@ -6540,6 +6470,7 @@
                 <w:szCs w:val="24"/>
                 <w:lang w:val="es-ES_tradnl"/>
               </w:rPr>
+              <w:lastRenderedPageBreak/>
               <w:t>Código Shutterstock (o URL o la ruta en AulaPlaneta)</w:t>
             </w:r>
           </w:p>
@@ -7427,15 +7358,6 @@
               </w:rPr>
               <w:t>Actividad para aplicar el algoritmo de la división de fracciones</w:t>
             </w:r>
-            <w:ins w:id="31" w:author="mercyranjel" w:date="2015-12-03T13:55:00Z">
-              <w:r>
-                <w:rPr>
-                  <w:szCs w:val="24"/>
-                  <w:lang w:val="es-ES_tradnl"/>
-                </w:rPr>
-                <w:t>.</w:t>
-              </w:r>
-            </w:ins>
           </w:p>
         </w:tc>
       </w:tr>
@@ -7682,17 +7604,6 @@
               </w:rPr>
               <w:t>Interactivo que introduce los conceptos de multiplicación y división de fracciones</w:t>
             </w:r>
-            <w:ins w:id="32" w:author="mercyranjel" w:date="2015-12-03T13:56:00Z">
-              <w:r>
-                <w:rPr>
-                  <w:rFonts w:ascii="Arial" w:eastAsia="Times New Roman" w:hAnsi="Arial" w:cs="Arial"/>
-                  <w:bCs/>
-                  <w:color w:val="000000"/>
-                  <w:lang w:eastAsia="es-ES"/>
-                </w:rPr>
-                <w:t>.</w:t>
-              </w:r>
-            </w:ins>
           </w:p>
           <w:p>
             <w:pPr>
@@ -7874,7 +7785,7 @@
               </w:rPr>
               <w:t xml:space="preserve">Practica la multiplicación y </w:t>
             </w:r>
-            <w:ins w:id="33" w:author="mercyranjel" w:date="2015-12-03T13:57:00Z">
+            <w:ins w:id="21" w:author="mercyranjel" w:date="2015-12-03T13:57:00Z">
               <w:r>
                 <w:rPr>
                   <w:szCs w:val="24"/>
@@ -7942,7 +7853,7 @@
               </w:rPr>
               <w:t xml:space="preserve"> para practicar la multiplicación y </w:t>
             </w:r>
-            <w:ins w:id="34" w:author="mercyranjel" w:date="2015-12-03T13:57:00Z">
+            <w:ins w:id="22" w:author="mercyranjel" w:date="2015-12-03T13:57:00Z">
               <w:r>
                 <w:rPr>
                   <w:szCs w:val="24"/>
@@ -7958,15 +7869,6 @@
               </w:rPr>
               <w:t>división de fracciones</w:t>
             </w:r>
-            <w:ins w:id="35" w:author="mercyranjel" w:date="2015-12-03T13:57:00Z">
-              <w:r>
-                <w:rPr>
-                  <w:szCs w:val="24"/>
-                  <w:lang w:val="es-ES_tradnl"/>
-                </w:rPr>
-                <w:t>.</w:t>
-              </w:r>
-            </w:ins>
           </w:p>
         </w:tc>
       </w:tr>
@@ -8209,15 +8111,6 @@
               </w:rPr>
               <w:t>Actividad para determinar términos desconocidos en operaciones con fracciones</w:t>
             </w:r>
-            <w:ins w:id="36" w:author="mercyranjel" w:date="2015-12-03T13:57:00Z">
-              <w:r>
-                <w:rPr>
-                  <w:szCs w:val="24"/>
-                  <w:lang w:val="es-ES_tradnl"/>
-                </w:rPr>
-                <w:t>.</w:t>
-              </w:r>
-            </w:ins>
           </w:p>
         </w:tc>
       </w:tr>
@@ -8435,15 +8328,6 @@
               </w:rPr>
               <w:t>Actividad para resolver problemas con fracciones</w:t>
             </w:r>
-            <w:ins w:id="37" w:author="mercyranjel" w:date="2015-12-03T13:57:00Z">
-              <w:r>
-                <w:rPr>
-                  <w:szCs w:val="24"/>
-                  <w:lang w:val="es-ES_tradnl"/>
-                </w:rPr>
-                <w:t>.</w:t>
-              </w:r>
-            </w:ins>
           </w:p>
         </w:tc>
       </w:tr>
@@ -8721,15 +8605,6 @@
               </w:rPr>
               <w:t>Actividades sobre La división de fracciones</w:t>
             </w:r>
-            <w:ins w:id="38" w:author="mercyranjel" w:date="2015-12-03T13:57:00Z">
-              <w:r>
-                <w:rPr>
-                  <w:szCs w:val="24"/>
-                  <w:lang w:val="es-ES_tradnl"/>
-                </w:rPr>
-                <w:t>.</w:t>
-              </w:r>
-            </w:ins>
           </w:p>
         </w:tc>
       </w:tr>
@@ -8802,7 +8677,7 @@
       <w:r>
         <w:t xml:space="preserve"> es una expresión matemática </w:t>
       </w:r>
-      <w:ins w:id="39" w:author="mercyranjel" w:date="2015-12-03T13:58:00Z">
+      <w:ins w:id="23" w:author="mercyranjel" w:date="2015-12-03T13:58:00Z">
         <w:r>
           <w:t xml:space="preserve">en la que </w:t>
         </w:r>
@@ -8810,7 +8685,7 @@
       <w:r>
         <w:t>se relacionan por medio de la adición, la sustracción, la multiplicación o la división</w:t>
       </w:r>
-      <w:ins w:id="40" w:author="mercyranjel" w:date="2015-12-03T13:58:00Z">
+      <w:ins w:id="24" w:author="mercyranjel" w:date="2015-12-03T13:58:00Z">
         <w:r>
           <w:t>,</w:t>
         </w:r>
@@ -8834,7 +8709,7 @@
       <w:r>
         <w:t xml:space="preserve">l siguiente es un polinomio aritmético </w:t>
       </w:r>
-      <w:ins w:id="41" w:author="mercyranjel" w:date="2015-12-03T13:58:00Z">
+      <w:ins w:id="25" w:author="mercyranjel" w:date="2015-12-03T13:58:00Z">
         <w:r>
           <w:t xml:space="preserve">en el que </w:t>
         </w:r>
@@ -8848,7 +8723,7 @@
       <w:r>
         <w:t>s por medio de las cuatro operaciones básicas</w:t>
       </w:r>
-      <w:ins w:id="42" w:author="mercyranjel" w:date="2015-12-03T13:58:00Z">
+      <w:ins w:id="26" w:author="mercyranjel" w:date="2015-12-03T13:58:00Z">
         <w:r>
           <w:t>.</w:t>
         </w:r>
@@ -8911,6 +8786,7 @@
                 <w:szCs w:val="24"/>
                 <w:lang w:val="es-ES_tradnl"/>
               </w:rPr>
+              <w:lastRenderedPageBreak/>
               <w:t>Recuerda</w:t>
             </w:r>
           </w:p>
@@ -8980,7 +8856,7 @@
               </w:rPr>
               <w:t xml:space="preserve">respetar el orden </w:t>
             </w:r>
-            <w:ins w:id="43" w:author="mercyranjel" w:date="2015-12-03T13:58:00Z">
+            <w:ins w:id="27" w:author="mercyranjel" w:date="2015-12-03T13:58:00Z">
               <w:r>
                 <w:rPr>
                   <w:szCs w:val="24"/>
@@ -9003,7 +8879,7 @@
               </w:rPr>
               <w:t xml:space="preserve"> operaciones y aplicar el siguiente proceso</w:t>
             </w:r>
-            <w:ins w:id="44" w:author="mercyranjel" w:date="2015-12-03T13:58:00Z">
+            <w:ins w:id="28" w:author="mercyranjel" w:date="2015-12-03T13:58:00Z">
               <w:r>
                 <w:rPr>
                   <w:szCs w:val="24"/>
@@ -9094,7 +8970,7 @@
       <w:r>
         <w:t xml:space="preserve">ético </w:t>
       </w:r>
-      <w:ins w:id="45" w:author="mercyranjel" w:date="2015-12-03T13:59:00Z">
+      <w:ins w:id="29" w:author="mercyranjel" w:date="2015-12-03T13:59:00Z">
         <w:r>
           <w:t>que se propuso.</w:t>
         </w:r>
@@ -9248,7 +9124,7 @@
       <w:r>
         <w:t>in paréntesis (llaves o corchetes)</w:t>
       </w:r>
-      <w:ins w:id="46" w:author="mercyranjel" w:date="2015-12-03T14:00:00Z">
+      <w:ins w:id="30" w:author="mercyranjel" w:date="2015-12-03T14:00:00Z">
         <w:r>
           <w:t xml:space="preserve">, </w:t>
         </w:r>
@@ -9303,7 +9179,7 @@
       <w:r>
         <w:t>facilita la solución del polinomio</w:t>
       </w:r>
-      <w:ins w:id="47" w:author="mercyranjel" w:date="2015-12-03T14:00:00Z">
+      <w:ins w:id="31" w:author="mercyranjel" w:date="2015-12-03T14:00:00Z">
         <w:r>
           <w:t>,</w:t>
         </w:r>
@@ -9341,7 +9217,7 @@
       <w:r>
         <w:t>Es decir</w:t>
       </w:r>
-      <w:ins w:id="48" w:author="mercyranjel" w:date="2015-12-03T14:01:00Z">
+      <w:ins w:id="32" w:author="mercyranjel" w:date="2015-12-03T14:01:00Z">
         <w:r>
           <w:t>,</w:t>
         </w:r>
@@ -9606,15 +9482,6 @@
               </w:rPr>
               <w:t>Actividad para practicar las operaciones combinadas con fracciones</w:t>
             </w:r>
-            <w:ins w:id="49" w:author="mercyranjel" w:date="2015-12-03T14:01:00Z">
-              <w:r>
-                <w:rPr>
-                  <w:rFonts w:ascii="Arial" w:hAnsi="Arial" w:cs="Arial"/>
-                  <w:color w:val="000000"/>
-                </w:rPr>
-                <w:t>.</w:t>
-              </w:r>
-            </w:ins>
           </w:p>
         </w:tc>
       </w:tr>
@@ -9682,6 +9549,7 @@
                 <w:szCs w:val="24"/>
                 <w:lang w:val="es-ES_tradnl"/>
               </w:rPr>
+              <w:lastRenderedPageBreak/>
               <w:t>Código</w:t>
             </w:r>
           </w:p>
@@ -9860,7 +9728,7 @@
               </w:rPr>
               <w:t>en</w:t>
             </w:r>
-            <w:ins w:id="50" w:author="mercyranjel" w:date="2015-12-03T14:01:00Z">
+            <w:ins w:id="33" w:author="mercyranjel" w:date="2015-12-03T14:01:00Z">
               <w:r>
                 <w:rPr>
                   <w:szCs w:val="24"/>
@@ -9876,15 +9744,6 @@
               </w:rPr>
               <w:t>fracciones</w:t>
             </w:r>
-            <w:ins w:id="51" w:author="mercyranjel" w:date="2015-12-03T14:01:00Z">
-              <w:r>
-                <w:rPr>
-                  <w:szCs w:val="24"/>
-                  <w:lang w:val="es-ES_tradnl"/>
-                </w:rPr>
-                <w:t>.</w:t>
-              </w:r>
-            </w:ins>
           </w:p>
         </w:tc>
       </w:tr>
@@ -10153,15 +10012,6 @@
               </w:rPr>
               <w:t>Actividad para plantear y resolver situaciones con fracciones</w:t>
             </w:r>
-            <w:ins w:id="52" w:author="mercyranjel" w:date="2015-12-03T14:01:00Z">
-              <w:r>
-                <w:rPr>
-                  <w:rFonts w:ascii="Arial" w:hAnsi="Arial" w:cs="Arial"/>
-                  <w:color w:val="000000"/>
-                </w:rPr>
-                <w:t>.</w:t>
-              </w:r>
-            </w:ins>
           </w:p>
         </w:tc>
       </w:tr>
@@ -10404,15 +10254,6 @@
               </w:rPr>
               <w:t xml:space="preserve"> para reforzar los algoritmos de las operaciones con fracciones</w:t>
             </w:r>
-            <w:ins w:id="53" w:author="mercyranjel" w:date="2015-12-03T14:01:00Z">
-              <w:r>
-                <w:rPr>
-                  <w:rFonts w:ascii="Arial" w:hAnsi="Arial" w:cs="Arial"/>
-                  <w:color w:val="000000"/>
-                </w:rPr>
-                <w:t>.</w:t>
-              </w:r>
-            </w:ins>
           </w:p>
         </w:tc>
       </w:tr>
@@ -10648,15 +10489,6 @@
               </w:rPr>
               <w:t>Actividad para organizar el proceso para resolver operaciones combinadas</w:t>
             </w:r>
-            <w:ins w:id="54" w:author="mercyranjel" w:date="2015-12-03T14:02:00Z">
-              <w:r>
-                <w:rPr>
-                  <w:rFonts w:ascii="Arial" w:hAnsi="Arial" w:cs="Arial"/>
-                  <w:color w:val="000000"/>
-                </w:rPr>
-                <w:t>.</w:t>
-              </w:r>
-            </w:ins>
           </w:p>
         </w:tc>
       </w:tr>
@@ -10892,15 +10724,6 @@
               </w:rPr>
               <w:t>Actividad para afianzar los procedimientos en operaciones combinadas de fracciones</w:t>
             </w:r>
-            <w:ins w:id="55" w:author="mercyranjel" w:date="2015-12-03T14:02:00Z">
-              <w:r>
-                <w:rPr>
-                  <w:rFonts w:ascii="Arial" w:hAnsi="Arial" w:cs="Arial"/>
-                  <w:color w:val="000000"/>
-                </w:rPr>
-                <w:t>.</w:t>
-              </w:r>
-            </w:ins>
           </w:p>
         </w:tc>
       </w:tr>
@@ -11156,15 +10979,6 @@
               </w:rPr>
               <w:t>Interactivo que resume los procedimientos básicos relacionados con las operaciones con fracciones</w:t>
             </w:r>
-            <w:ins w:id="56" w:author="mercyranjel" w:date="2015-12-03T14:02:00Z">
-              <w:r>
-                <w:rPr>
-                  <w:szCs w:val="24"/>
-                  <w:lang w:val="es-ES_tradnl"/>
-                </w:rPr>
-                <w:t>.</w:t>
-              </w:r>
-            </w:ins>
           </w:p>
         </w:tc>
       </w:tr>
@@ -11449,15 +11263,6 @@
               </w:rPr>
               <w:t>Actividades sobre Los polinomios aritméticos</w:t>
             </w:r>
-            <w:ins w:id="57" w:author="mercyranjel" w:date="2015-12-03T14:02:00Z">
-              <w:r>
-                <w:rPr>
-                  <w:szCs w:val="24"/>
-                  <w:lang w:val="es-ES_tradnl"/>
-                </w:rPr>
-                <w:t>.</w:t>
-              </w:r>
-            </w:ins>
           </w:p>
         </w:tc>
       </w:tr>
@@ -11771,15 +11576,6 @@
               </w:rPr>
               <w:t>Actividad para resolver una operación combinada</w:t>
             </w:r>
-            <w:ins w:id="58" w:author="mercyranjel" w:date="2015-12-03T14:03:00Z">
-              <w:r>
-                <w:rPr>
-                  <w:rFonts w:ascii="Arial" w:hAnsi="Arial" w:cs="Arial"/>
-                  <w:color w:val="000000"/>
-                </w:rPr>
-                <w:t>.</w:t>
-              </w:r>
-            </w:ins>
           </w:p>
         </w:tc>
       </w:tr>
@@ -12052,15 +11848,6 @@
               </w:rPr>
               <w:t>Actividad que propone estrategias para multiplicar</w:t>
             </w:r>
-            <w:ins w:id="59" w:author="mercyranjel" w:date="2015-12-03T14:03:00Z">
-              <w:r>
-                <w:rPr>
-                  <w:rFonts w:ascii="Arial" w:hAnsi="Arial" w:cs="Arial"/>
-                  <w:color w:val="000000"/>
-                </w:rPr>
-                <w:t>.</w:t>
-              </w:r>
-            </w:ins>
           </w:p>
         </w:tc>
       </w:tr>
@@ -12337,15 +12124,6 @@
               </w:rPr>
               <w:t>Mapa conceptual sobre el tema Las operaciones con fracciones</w:t>
             </w:r>
-            <w:ins w:id="60" w:author="mercyranjel" w:date="2015-12-03T14:03:00Z">
-              <w:r>
-                <w:rPr>
-                  <w:rFonts w:ascii="Arial" w:hAnsi="Arial" w:cs="Arial"/>
-                  <w:color w:val="000000"/>
-                </w:rPr>
-                <w:t>.</w:t>
-              </w:r>
-            </w:ins>
           </w:p>
         </w:tc>
       </w:tr>
@@ -12583,15 +12361,6 @@
               </w:rPr>
               <w:t>Las operaciones con fracciones</w:t>
             </w:r>
-            <w:ins w:id="61" w:author="mercyranjel" w:date="2015-12-03T14:03:00Z">
-              <w:r>
-                <w:rPr>
-                  <w:rFonts w:ascii="Arial" w:hAnsi="Arial" w:cs="Arial"/>
-                  <w:color w:val="000000"/>
-                </w:rPr>
-                <w:t>.</w:t>
-              </w:r>
-            </w:ins>
           </w:p>
         </w:tc>
       </w:tr>
@@ -17779,7 +17548,7 @@
 </file>
 
 <file path=customXml/itemProps1.xml><?xml version="1.0" encoding="utf-8"?>
-<ds:datastoreItem xmlns:ds="http://schemas.openxmlformats.org/officeDocument/2006/customXml" ds:itemID="{0F8E7691-5C93-934D-AF8F-C148B8A4FBAC}">
+<ds:datastoreItem xmlns:ds="http://schemas.openxmlformats.org/officeDocument/2006/customXml" ds:itemID="{1A2940D0-CB10-114D-984C-7C0642490140}">
   <ds:schemaRefs>
     <ds:schemaRef ds:uri="http://schemas.openxmlformats.org/officeDocument/2006/bibliography"/>
   </ds:schemaRefs>

</xml_diff>